<commit_message>
Updated "MyFirstRockLibrary" documentation.  Sample library now has the proper prefix: com.mychurch.MyFirstRockLibrary
</commit_message>
<xml_diff>
--- a/Documentation/How to make a Custom Rock Library Plugin.docx
+++ b/Documentation/How to make a Custom Rock Library Plugin.docx
@@ -20,7 +20,10 @@
     </w:p>
     <w:p>
       <w:r>
-        <w:t>This is will show how to make a simple Custom Rock Library Plugin that can be used to extend the functionality of the core Rock system, without needing to change any code in the core.</w:t>
+        <w:t xml:space="preserve">This </w:t>
+      </w:r>
+      <w:r>
+        <w:t>will show how to make a simple Custom Rock Library Plugin that can be used to extend the functionality of the core Rock system, without needing to change any code in the core.</w:t>
       </w:r>
     </w:p>
     <w:p>
@@ -109,7 +112,7 @@
         <w:pStyle w:val="Heading1"/>
       </w:pPr>
       <w:r>
-        <w:t>Special Install Instructions</w:t>
+        <w:t>Prepare your Development Environment</w:t>
       </w:r>
     </w:p>
     <w:p>
@@ -117,14 +120,14 @@
         <w:pStyle w:val="ListParagraph"/>
         <w:numPr>
           <w:ilvl w:val="0"/>
-          <w:numId w:val="2"/>
-        </w:numPr>
-      </w:pPr>
-      <w:r>
-        <w:t xml:space="preserve">Develop your plugin in your developer database environment, not your production database.  </w:t>
-      </w:r>
-      <w:r>
-        <w:t>For example, do the following</w:t>
+          <w:numId w:val="3"/>
+        </w:numPr>
+      </w:pPr>
+      <w:r>
+        <w:t>Create a new fo</w:t>
+      </w:r>
+      <w:r>
+        <w:t xml:space="preserve">lder for your custom Solution.  </w:t>
       </w:r>
     </w:p>
     <w:p>
@@ -132,11 +135,99 @@
         <w:pStyle w:val="ListParagraph"/>
         <w:numPr>
           <w:ilvl w:val="1"/>
-          <w:numId w:val="2"/>
-        </w:numPr>
-      </w:pPr>
-      <w:r>
-        <w:t>Create a folder for your development environment, for example c:\projects\Rock-ChMS\.  Install Rock there.</w:t>
+          <w:numId w:val="3"/>
+        </w:numPr>
+      </w:pPr>
+      <w:r>
+        <w:t xml:space="preserve">Name your folder using the Rock naming conventions (see </w:t>
+      </w:r>
+      <w:hyperlink r:id="rId8" w:history="1">
+        <w:r>
+          <w:rPr>
+            <w:rStyle w:val="Hyperlink"/>
+          </w:rPr>
+          <w:t>https://github.com/SparkDevNetwork/Rock-ChMS/wiki/Naming-Conventions</w:t>
+        </w:r>
+      </w:hyperlink>
+      <w:r>
+        <w:t>)</w:t>
+      </w:r>
+    </w:p>
+    <w:p>
+      <w:pPr>
+        <w:pStyle w:val="ListParagraph"/>
+        <w:numPr>
+          <w:ilvl w:val="2"/>
+          <w:numId w:val="3"/>
+        </w:numPr>
+      </w:pPr>
+      <w:r>
+        <w:t>For example</w:t>
+      </w:r>
+    </w:p>
+    <w:p>
+      <w:pPr>
+        <w:pStyle w:val="ListParagraph"/>
+        <w:numPr>
+          <w:ilvl w:val="3"/>
+          <w:numId w:val="3"/>
+        </w:numPr>
+      </w:pPr>
+      <w:r>
+        <w:t>c:\pro</w:t>
+      </w:r>
+      <w:r>
+        <w:t>jects\mychurch-rock\ as the solution</w:t>
+      </w:r>
+      <w:r>
+        <w:t xml:space="preserve"> folder of your custom project(s)</w:t>
+      </w:r>
+    </w:p>
+    <w:p>
+      <w:pPr>
+        <w:pStyle w:val="ListParagraph"/>
+        <w:numPr>
+          <w:ilvl w:val="3"/>
+          <w:numId w:val="3"/>
+        </w:numPr>
+      </w:pPr>
+      <w:r>
+        <w:t>c:\projects\mychurch-rock\MyCustomProject\ as the folder for your Custom Rock Library Plugin project</w:t>
+      </w:r>
+    </w:p>
+    <w:p>
+      <w:pPr>
+        <w:pStyle w:val="ListParagraph"/>
+        <w:numPr>
+          <w:ilvl w:val="2"/>
+          <w:numId w:val="3"/>
+        </w:numPr>
+      </w:pPr>
+      <w:r>
+        <w:t xml:space="preserve">Optional: Now would also be a good time to implement some sort of Source Control for your code.  For example, you could use </w:t>
+      </w:r>
+      <w:hyperlink r:id="rId9" w:history="1">
+        <w:r>
+          <w:rPr>
+            <w:rStyle w:val="Hyperlink"/>
+          </w:rPr>
+          <w:t>http://github.com</w:t>
+        </w:r>
+      </w:hyperlink>
+      <w:r>
+        <w:t xml:space="preserve">, create an account and make a repository for your project.  </w:t>
+      </w:r>
+    </w:p>
+    <w:p>
+      <w:pPr>
+        <w:pStyle w:val="ListParagraph"/>
+        <w:numPr>
+          <w:ilvl w:val="0"/>
+          <w:numId w:val="3"/>
+        </w:numPr>
+      </w:pPr>
+      <w:r>
+        <w:t>Install Rock</w:t>
       </w:r>
     </w:p>
     <w:p>
@@ -144,29 +235,67 @@
         <w:pStyle w:val="ListParagraph"/>
         <w:numPr>
           <w:ilvl w:val="1"/>
-          <w:numId w:val="2"/>
-        </w:numPr>
-      </w:pPr>
-      <w:r>
-        <w:t xml:space="preserve">Edit </w:t>
-      </w:r>
-      <w:proofErr w:type="spellStart"/>
-      <w:r>
-        <w:t>web.ConnectionStrings.config</w:t>
-      </w:r>
-      <w:proofErr w:type="spellEnd"/>
-      <w:r>
-        <w:t xml:space="preserve"> (in the root of the </w:t>
-      </w:r>
-      <w:proofErr w:type="spellStart"/>
-      <w:r>
-        <w:t>RockWeb</w:t>
-      </w:r>
-      <w:proofErr w:type="spellEnd"/>
-      <w:r>
-        <w:t xml:space="preserve"> folder) (see </w:t>
-      </w:r>
-      <w:hyperlink r:id="rId8" w:history="1">
+          <w:numId w:val="3"/>
+        </w:numPr>
+      </w:pPr>
+      <w:r>
+        <w:t xml:space="preserve">Install Rock to c:\projects\mychurch-rock\RockWeb\ </w:t>
+      </w:r>
+    </w:p>
+    <w:p>
+      <w:pPr>
+        <w:pStyle w:val="ListParagraph"/>
+        <w:numPr>
+          <w:ilvl w:val="2"/>
+          <w:numId w:val="3"/>
+        </w:numPr>
+      </w:pPr>
+      <w:r>
+        <w:t>Since we aren’t changing the Rock Core, just use the regular Rock Installer</w:t>
+      </w:r>
+    </w:p>
+    <w:p>
+      <w:pPr>
+        <w:pStyle w:val="ListParagraph"/>
+        <w:numPr>
+          <w:ilvl w:val="2"/>
+          <w:numId w:val="3"/>
+        </w:numPr>
+        <w:rPr>
+          <w:rStyle w:val="Hyperlink"/>
+          <w:color w:val="auto"/>
+          <w:u w:val="none"/>
+        </w:rPr>
+      </w:pPr>
+      <w:r>
+        <w:rPr>
+          <w:rStyle w:val="Hyperlink"/>
+          <w:color w:val="auto"/>
+          <w:u w:val="none"/>
+        </w:rPr>
+        <w:t>When prompted for the Database connection string, make sure you choose one for your development environment (not production)</w:t>
+      </w:r>
+    </w:p>
+    <w:p>
+      <w:pPr>
+        <w:pStyle w:val="ListParagraph"/>
+        <w:numPr>
+          <w:ilvl w:val="2"/>
+          <w:numId w:val="3"/>
+        </w:numPr>
+      </w:pPr>
+      <w:r>
+        <w:rPr>
+          <w:rStyle w:val="Hyperlink"/>
+          <w:color w:val="auto"/>
+          <w:u w:val="none"/>
+        </w:rPr>
+        <w:t xml:space="preserve">For more details, see </w:t>
+      </w:r>
+      <w:r>
+        <w:t xml:space="preserve">instructions at </w:t>
+      </w:r>
+      <w:hyperlink r:id="rId10" w:history="1">
         <w:r>
           <w:rPr>
             <w:rStyle w:val="Hyperlink"/>
@@ -174,355 +303,6 @@
           <w:t>https://github.com/SparkDevNetwork/Rock-ChMS/wiki/Installing-rock-chms</w:t>
         </w:r>
       </w:hyperlink>
-      <w:r>
-        <w:t xml:space="preserve"> if you don’t have one yet)</w:t>
-      </w:r>
-    </w:p>
-    <w:p>
-      <w:pPr>
-        <w:pStyle w:val="ListParagraph"/>
-        <w:numPr>
-          <w:ilvl w:val="2"/>
-          <w:numId w:val="2"/>
-        </w:numPr>
-      </w:pPr>
-      <w:r>
-        <w:t xml:space="preserve">Change the </w:t>
-      </w:r>
-      <w:proofErr w:type="spellStart"/>
-      <w:r>
-        <w:t>connectionString</w:t>
-      </w:r>
-      <w:proofErr w:type="spellEnd"/>
-      <w:r>
-        <w:t xml:space="preserve"> so that Initial</w:t>
-      </w:r>
-      <w:r>
-        <w:t xml:space="preserve"> </w:t>
-      </w:r>
-      <w:r>
-        <w:t xml:space="preserve">Catalog is set to </w:t>
-      </w:r>
-      <w:proofErr w:type="spellStart"/>
-      <w:r>
-        <w:t>RockChMS_developer</w:t>
-      </w:r>
-      <w:proofErr w:type="spellEnd"/>
-      <w:r>
-        <w:t>.</w:t>
-      </w:r>
-      <w:r>
-        <w:t xml:space="preserve">  You may also want to change Data Source to </w:t>
-      </w:r>
-      <w:proofErr w:type="spellStart"/>
-      <w:r>
-        <w:t>localhost</w:t>
-      </w:r>
-      <w:proofErr w:type="spellEnd"/>
-      <w:r>
-        <w:t>.</w:t>
-      </w:r>
-    </w:p>
-    <w:p>
-      <w:pPr>
-        <w:pStyle w:val="ListParagraph"/>
-        <w:numPr>
-          <w:ilvl w:val="1"/>
-          <w:numId w:val="2"/>
-        </w:numPr>
-      </w:pPr>
-      <w:r>
-        <w:t>After changing the connection string, you’ll need to start Rock to create the core Rock database. NOTE:  If you are doing this in Visual Studio, you should restart Visual Studio after changing the connection string to ensure you get a clean connection to the new database.</w:t>
-      </w:r>
-    </w:p>
-    <w:p>
-      <w:pPr>
-        <w:pStyle w:val="ListParagraph"/>
-        <w:numPr>
-          <w:ilvl w:val="0"/>
-          <w:numId w:val="2"/>
-        </w:numPr>
-      </w:pPr>
-      <w:r>
-        <w:t xml:space="preserve">Make sure that your </w:t>
-      </w:r>
-      <w:proofErr w:type="spellStart"/>
-      <w:r>
-        <w:t>RockWeb’s</w:t>
-      </w:r>
-      <w:proofErr w:type="spellEnd"/>
-      <w:r>
-        <w:t xml:space="preserve"> </w:t>
-      </w:r>
-      <w:proofErr w:type="spellStart"/>
-      <w:r>
-        <w:t>webconfig</w:t>
-      </w:r>
-      <w:proofErr w:type="spellEnd"/>
-      <w:r>
-        <w:t xml:space="preserve"> has </w:t>
-      </w:r>
-      <w:proofErr w:type="spellStart"/>
-      <w:r>
-        <w:t>AutoMigrateDatabase</w:t>
-      </w:r>
-      <w:proofErr w:type="spellEnd"/>
-      <w:r>
-        <w:t xml:space="preserve"> set to True</w:t>
-      </w:r>
-    </w:p>
-    <w:p>
-      <w:pPr>
-        <w:pStyle w:val="ListParagraph"/>
-        <w:numPr>
-          <w:ilvl w:val="0"/>
-          <w:numId w:val="2"/>
-        </w:numPr>
-      </w:pPr>
-      <w:r>
-        <w:t xml:space="preserve">Now, start Rock, which will create your core Rock Database and update it to the current Rock version. (see instructions in </w:t>
-      </w:r>
-      <w:hyperlink r:id="rId9" w:history="1">
-        <w:r>
-          <w:rPr>
-            <w:rStyle w:val="Hyperlink"/>
-          </w:rPr>
-          <w:t>https://github.com/SparkDevNetwork/Rock-ChMS/wiki/Installing-rock-chms</w:t>
-        </w:r>
-      </w:hyperlink>
-      <w:r>
-        <w:t>)</w:t>
-      </w:r>
-    </w:p>
-    <w:p>
-      <w:pPr>
-        <w:pStyle w:val="Heading1"/>
-      </w:pPr>
-      <w:r>
-        <w:t>Prepare your Development Environment</w:t>
-      </w:r>
-    </w:p>
-    <w:p>
-      <w:pPr>
-        <w:pStyle w:val="ListParagraph"/>
-        <w:numPr>
-          <w:ilvl w:val="0"/>
-          <w:numId w:val="3"/>
-        </w:numPr>
-      </w:pPr>
-      <w:r>
-        <w:t xml:space="preserve">Create a new folder for your custom Solution.  </w:t>
-      </w:r>
-    </w:p>
-    <w:p>
-      <w:pPr>
-        <w:pStyle w:val="ListParagraph"/>
-        <w:numPr>
-          <w:ilvl w:val="1"/>
-          <w:numId w:val="3"/>
-        </w:numPr>
-      </w:pPr>
-      <w:r>
-        <w:t xml:space="preserve">Optional: </w:t>
-      </w:r>
-      <w:r>
-        <w:t xml:space="preserve">Now would also be a good time to implement some sort of Source Control for your code.  For example, you could use </w:t>
-      </w:r>
-      <w:hyperlink r:id="rId10" w:history="1">
-        <w:r>
-          <w:rPr>
-            <w:rStyle w:val="Hyperlink"/>
-          </w:rPr>
-          <w:t>http://github.com</w:t>
-        </w:r>
-      </w:hyperlink>
-      <w:r>
-        <w:t xml:space="preserve">, create an account and make a repository for your project.  </w:t>
-      </w:r>
-    </w:p>
-    <w:p>
-      <w:pPr>
-        <w:pStyle w:val="ListParagraph"/>
-        <w:numPr>
-          <w:ilvl w:val="0"/>
-          <w:numId w:val="3"/>
-        </w:numPr>
-      </w:pPr>
-      <w:r>
-        <w:t xml:space="preserve">Name your folder using the Rock naming conventions (see </w:t>
-      </w:r>
-      <w:hyperlink r:id="rId11" w:history="1">
-        <w:r>
-          <w:rPr>
-            <w:rStyle w:val="Hyperlink"/>
-          </w:rPr>
-          <w:t>https://github.com/SparkDevNetwork/Rock-ChMS/wiki/Naming-Conventions</w:t>
-        </w:r>
-      </w:hyperlink>
-      <w:r>
-        <w:t>)</w:t>
-      </w:r>
-    </w:p>
-    <w:p>
-      <w:pPr>
-        <w:pStyle w:val="ListParagraph"/>
-        <w:numPr>
-          <w:ilvl w:val="1"/>
-          <w:numId w:val="3"/>
-        </w:numPr>
-      </w:pPr>
-      <w:r>
-        <w:t>For example</w:t>
-      </w:r>
-    </w:p>
-    <w:p>
-      <w:pPr>
-        <w:pStyle w:val="ListParagraph"/>
-        <w:numPr>
-          <w:ilvl w:val="2"/>
-          <w:numId w:val="3"/>
-        </w:numPr>
-      </w:pPr>
-      <w:r>
-        <w:t>c:\pro</w:t>
-      </w:r>
-      <w:r>
-        <w:t>jects\mychurch-rock\ as the solution</w:t>
-      </w:r>
-      <w:r>
-        <w:t xml:space="preserve"> folder of your custom project(s)</w:t>
-      </w:r>
-    </w:p>
-    <w:p>
-      <w:pPr>
-        <w:pStyle w:val="ListParagraph"/>
-        <w:numPr>
-          <w:ilvl w:val="2"/>
-          <w:numId w:val="3"/>
-        </w:numPr>
-      </w:pPr>
-      <w:r>
-        <w:t>c:\projects\mychurch-rock\</w:t>
-      </w:r>
-      <w:r>
-        <w:t>MyCustomProject\ as the folder for your Custom Rock Library Plugin project</w:t>
-      </w:r>
-    </w:p>
-    <w:p>
-      <w:pPr>
-        <w:pStyle w:val="ListParagraph"/>
-        <w:numPr>
-          <w:ilvl w:val="0"/>
-          <w:numId w:val="3"/>
-        </w:numPr>
-      </w:pPr>
-      <w:r>
-        <w:t xml:space="preserve">Copy and Paste the </w:t>
-      </w:r>
-      <w:proofErr w:type="spellStart"/>
-      <w:r>
-        <w:t>RockWeb</w:t>
-      </w:r>
-      <w:proofErr w:type="spellEnd"/>
-      <w:r>
-        <w:t xml:space="preserve"> folder from your </w:t>
-      </w:r>
-      <w:r>
-        <w:t>c:\projects\Rock-ChMS\</w:t>
-      </w:r>
-      <w:r>
-        <w:t xml:space="preserve"> (or production environment) into your </w:t>
-      </w:r>
-      <w:r>
-        <w:t>c:\projects\mychurch-rock\</w:t>
-      </w:r>
-      <w:r>
-        <w:t xml:space="preserve"> folder. This is helpful to make sure you don’t impact your production site until you are ready to deploy. This will also make it much easier to manage your database connection string. </w:t>
-      </w:r>
-    </w:p>
-    <w:p>
-      <w:pPr>
-        <w:pStyle w:val="ListParagraph"/>
-        <w:numPr>
-          <w:ilvl w:val="0"/>
-          <w:numId w:val="3"/>
-        </w:numPr>
-      </w:pPr>
-      <w:r>
-        <w:t>Now,</w:t>
-      </w:r>
-      <w:r>
-        <w:t xml:space="preserve"> again, </w:t>
-      </w:r>
-      <w:r>
-        <w:t xml:space="preserve">make sure that the </w:t>
-      </w:r>
-      <w:proofErr w:type="spellStart"/>
-      <w:r>
-        <w:t>web.ConnectionStrings.config</w:t>
-      </w:r>
-      <w:proofErr w:type="spellEnd"/>
-      <w:r>
-        <w:t xml:space="preserve"> in this</w:t>
-      </w:r>
-      <w:r>
-        <w:t xml:space="preserve"> folder (</w:t>
-      </w:r>
-      <w:r>
-        <w:t>C:\Projects\</w:t>
-      </w:r>
-      <w:proofErr w:type="spellStart"/>
-      <w:r>
-        <w:t>mychurch</w:t>
-      </w:r>
-      <w:proofErr w:type="spellEnd"/>
-      <w:r>
-        <w:t>-rock\</w:t>
-      </w:r>
-      <w:proofErr w:type="spellStart"/>
-      <w:r>
-        <w:t>RockWeb</w:t>
-      </w:r>
-      <w:proofErr w:type="spellEnd"/>
-      <w:r>
-        <w:t>) is configured to connect to your development database, not your production environment (</w:t>
-      </w:r>
-      <w:r>
-        <w:t>Data Source=</w:t>
-      </w:r>
-      <w:proofErr w:type="spellStart"/>
-      <w:r>
-        <w:t>localhost</w:t>
-      </w:r>
-      <w:proofErr w:type="gramStart"/>
-      <w:r>
-        <w:t>;</w:t>
-      </w:r>
-      <w:r>
-        <w:t>Initial</w:t>
-      </w:r>
-      <w:proofErr w:type="spellEnd"/>
-      <w:proofErr w:type="gramEnd"/>
-      <w:r>
-        <w:t xml:space="preserve"> </w:t>
-      </w:r>
-      <w:r>
-        <w:t>Catalog</w:t>
-      </w:r>
-      <w:r>
-        <w:t>=</w:t>
-      </w:r>
-      <w:proofErr w:type="spellStart"/>
-      <w:r>
-        <w:t>RockChMS_developer</w:t>
-      </w:r>
-      <w:proofErr w:type="spellEnd"/>
-      <w:r>
-        <w:t>;...</w:t>
-      </w:r>
-      <w:r>
-        <w:t>)</w:t>
-      </w:r>
     </w:p>
     <w:p>
       <w:pPr>
@@ -561,6 +341,27 @@
       <w:r>
         <w:t xml:space="preserve"> as the Location, and name your Library</w:t>
       </w:r>
+      <w:r>
+        <w:t xml:space="preserve"> in the format of </w:t>
+      </w:r>
+      <w:proofErr w:type="spellStart"/>
+      <w:r>
+        <w:t>com.mychurch</w:t>
+      </w:r>
+      <w:proofErr w:type="spellEnd"/>
+      <w:proofErr w:type="gramStart"/>
+      <w:r>
+        <w:t>.&lt;</w:t>
+      </w:r>
+      <w:proofErr w:type="gramEnd"/>
+      <w:r>
+        <w:t xml:space="preserve">name&gt;.  For example: </w:t>
+      </w:r>
+      <w:proofErr w:type="spellStart"/>
+      <w:r>
+        <w:t>com.mychurch.MyFirstRockLibrary</w:t>
+      </w:r>
+      <w:proofErr w:type="spellEnd"/>
     </w:p>
     <w:p>
       <w:pPr>
@@ -571,9 +372,9 @@
           <w:noProof/>
         </w:rPr>
         <w:drawing>
-          <wp:inline distT="0" distB="0" distL="0" distR="0" wp14:anchorId="66C829A6" wp14:editId="3E7EF9AF">
-            <wp:extent cx="5372100" cy="3752435"/>
-            <wp:effectExtent l="0" t="0" r="0" b="635"/>
+          <wp:inline distT="0" distB="0" distL="0" distR="0" wp14:anchorId="16E38322" wp14:editId="1C89FBDC">
+            <wp:extent cx="6940296" cy="4846320"/>
+            <wp:effectExtent l="0" t="0" r="0" b="0"/>
             <wp:docPr id="1" name="Picture 1"/>
             <wp:cNvGraphicFramePr>
               <a:graphicFrameLocks xmlns:a="http://schemas.openxmlformats.org/drawingml/2006/main" noChangeAspect="1"/>
@@ -586,7 +387,7 @@
                     <pic:cNvPicPr/>
                   </pic:nvPicPr>
                   <pic:blipFill>
-                    <a:blip r:embed="rId12"/>
+                    <a:blip r:embed="rId11"/>
                     <a:stretch>
                       <a:fillRect/>
                     </a:stretch>
@@ -594,7 +395,7 @@
                   <pic:spPr>
                     <a:xfrm>
                       <a:off x="0" y="0"/>
-                      <a:ext cx="5403283" cy="3774216"/>
+                      <a:ext cx="6940296" cy="4846320"/>
                     </a:xfrm>
                     <a:prstGeom prst="rect">
                       <a:avLst/>
@@ -618,7 +419,7 @@
       <w:r>
         <w:t xml:space="preserve">Set your default Namespace using the Rock naming conventions (see </w:t>
       </w:r>
-      <w:hyperlink r:id="rId13" w:history="1">
+      <w:hyperlink r:id="rId12" w:history="1">
         <w:r>
           <w:rPr>
             <w:rStyle w:val="Hyperlink"/>
@@ -656,10 +457,118 @@
           <w:noProof/>
         </w:rPr>
         <w:drawing>
-          <wp:inline distT="0" distB="0" distL="0" distR="0" wp14:anchorId="22B53D98" wp14:editId="441AC235">
-            <wp:extent cx="4704431" cy="3114675"/>
-            <wp:effectExtent l="0" t="0" r="1270" b="0"/>
-            <wp:docPr id="9" name="Picture 9"/>
+          <wp:inline distT="0" distB="0" distL="0" distR="0" wp14:anchorId="02A132CB" wp14:editId="765E60A2">
+            <wp:extent cx="5660136" cy="3730752"/>
+            <wp:effectExtent l="0" t="0" r="0" b="3175"/>
+            <wp:docPr id="2" name="Picture 2"/>
+            <wp:cNvGraphicFramePr>
+              <a:graphicFrameLocks xmlns:a="http://schemas.openxmlformats.org/drawingml/2006/main" noChangeAspect="1"/>
+            </wp:cNvGraphicFramePr>
+            <a:graphic xmlns:a="http://schemas.openxmlformats.org/drawingml/2006/main">
+              <a:graphicData uri="http://schemas.openxmlformats.org/drawingml/2006/picture">
+                <pic:pic xmlns:pic="http://schemas.openxmlformats.org/drawingml/2006/picture">
+                  <pic:nvPicPr>
+                    <pic:cNvPr id="1" name=""/>
+                    <pic:cNvPicPr/>
+                  </pic:nvPicPr>
+                  <pic:blipFill>
+                    <a:blip r:embed="rId13"/>
+                    <a:stretch>
+                      <a:fillRect/>
+                    </a:stretch>
+                  </pic:blipFill>
+                  <pic:spPr>
+                    <a:xfrm>
+                      <a:off x="0" y="0"/>
+                      <a:ext cx="5660136" cy="3730752"/>
+                    </a:xfrm>
+                    <a:prstGeom prst="rect">
+                      <a:avLst/>
+                    </a:prstGeom>
+                  </pic:spPr>
+                </pic:pic>
+              </a:graphicData>
+            </a:graphic>
+          </wp:inline>
+        </w:drawing>
+      </w:r>
+    </w:p>
+    <w:p>
+      <w:pPr>
+        <w:pStyle w:val="ListParagraph"/>
+        <w:numPr>
+          <w:ilvl w:val="0"/>
+          <w:numId w:val="4"/>
+        </w:numPr>
+      </w:pPr>
+      <w:r>
+        <w:t xml:space="preserve">Add Rock.Dll </w:t>
+      </w:r>
+      <w:r>
+        <w:t xml:space="preserve">and DotLiquid.dll </w:t>
+      </w:r>
+      <w:r>
+        <w:t>to your project’s References</w:t>
+      </w:r>
+    </w:p>
+    <w:p>
+      <w:pPr>
+        <w:pStyle w:val="ListParagraph"/>
+        <w:numPr>
+          <w:ilvl w:val="1"/>
+          <w:numId w:val="4"/>
+        </w:numPr>
+      </w:pPr>
+      <w:r>
+        <w:t xml:space="preserve">Get Rock.Dll from </w:t>
+      </w:r>
+      <w:r>
+        <w:t>C:\Projects\mychurch-rock\</w:t>
+      </w:r>
+      <w:r>
+        <w:t>RockWeb\Bin</w:t>
+      </w:r>
+    </w:p>
+    <w:p>
+      <w:pPr>
+        <w:pStyle w:val="ListParagraph"/>
+        <w:numPr>
+          <w:ilvl w:val="1"/>
+          <w:numId w:val="4"/>
+        </w:numPr>
+      </w:pPr>
+      <w:r>
+        <w:t>DotLiquid.dll is a 3</w:t>
+      </w:r>
+      <w:r>
+        <w:rPr>
+          <w:vertAlign w:val="superscript"/>
+        </w:rPr>
+        <w:t>rd</w:t>
+      </w:r>
+      <w:r>
+        <w:t xml:space="preserve"> party library that Rock.Dll requires.  It is also in </w:t>
+      </w:r>
+      <w:r>
+        <w:t>C:\Projects\mychurch-rock\</w:t>
+      </w:r>
+      <w:r>
+        <w:t>RockWeb\Bin</w:t>
+      </w:r>
+    </w:p>
+    <w:p>
+      <w:pPr>
+        <w:ind w:left="720"/>
+      </w:pPr>
+      <w:r>
+        <w:rPr>
+          <w:noProof/>
+        </w:rPr>
+        <w:drawing>
+          <wp:inline distT="0" distB="0" distL="0" distR="0" wp14:anchorId="76FCA2C3" wp14:editId="2C724DCD">
+            <wp:extent cx="6766560" cy="3538728"/>
+            <wp:effectExtent l="0" t="0" r="0" b="5080"/>
+            <wp:docPr id="34" name="Picture 34"/>
             <wp:cNvGraphicFramePr>
               <a:graphicFrameLocks xmlns:a="http://schemas.openxmlformats.org/drawingml/2006/main" noChangeAspect="1"/>
             </wp:cNvGraphicFramePr>
@@ -679,7 +588,7 @@
                   <pic:spPr>
                     <a:xfrm>
                       <a:off x="0" y="0"/>
-                      <a:ext cx="4712599" cy="3120083"/>
+                      <a:ext cx="6766560" cy="3538728"/>
                     </a:xfrm>
                     <a:prstGeom prst="rect">
                       <a:avLst/>
@@ -701,58 +610,13 @@
         </w:numPr>
       </w:pPr>
       <w:r>
-        <w:t xml:space="preserve">Add Rock.Dll </w:t>
-      </w:r>
-      <w:r>
-        <w:t xml:space="preserve">and DotLiquid.dll </w:t>
-      </w:r>
-      <w:r>
-        <w:t>to your project’s References</w:t>
-      </w:r>
-    </w:p>
-    <w:p>
-      <w:pPr>
-        <w:pStyle w:val="ListParagraph"/>
-        <w:numPr>
-          <w:ilvl w:val="1"/>
-          <w:numId w:val="4"/>
-        </w:numPr>
-      </w:pPr>
-      <w:r>
-        <w:t xml:space="preserve">Get Rock.Dll from </w:t>
+        <w:t xml:space="preserve">Add Existing Website, </w:t>
       </w:r>
       <w:r>
         <w:t>C:\Projects\mychurch-rock\</w:t>
       </w:r>
       <w:r>
-        <w:t>RockWeb\Bin</w:t>
-      </w:r>
-    </w:p>
-    <w:p>
-      <w:pPr>
-        <w:pStyle w:val="ListParagraph"/>
-        <w:numPr>
-          <w:ilvl w:val="1"/>
-          <w:numId w:val="4"/>
-        </w:numPr>
-      </w:pPr>
-      <w:r>
-        <w:t>DotLiquid.dll is a 3</w:t>
-      </w:r>
-      <w:r>
-        <w:rPr>
-          <w:vertAlign w:val="superscript"/>
-        </w:rPr>
-        <w:t>rd</w:t>
-      </w:r>
-      <w:r>
-        <w:t xml:space="preserve"> party library that Rock.Dll requires.  It is also in </w:t>
-      </w:r>
-      <w:r>
-        <w:t>C:\Projects\mychurch-rock\</w:t>
-      </w:r>
-      <w:r>
-        <w:t>RockWeb\Bin</w:t>
+        <w:t xml:space="preserve">RockWeb, to your Solution </w:t>
       </w:r>
     </w:p>
     <w:p>
@@ -764,10 +628,10 @@
           <w:noProof/>
         </w:rPr>
         <w:drawing>
-          <wp:inline distT="0" distB="0" distL="0" distR="0" wp14:anchorId="76FCA2C3" wp14:editId="2C724DCD">
-            <wp:extent cx="9028571" cy="4723809"/>
-            <wp:effectExtent l="0" t="0" r="1270" b="635"/>
-            <wp:docPr id="34" name="Picture 34"/>
+          <wp:inline distT="0" distB="0" distL="0" distR="0" wp14:anchorId="14ABE7C3" wp14:editId="6059BFBD">
+            <wp:extent cx="4295775" cy="3748247"/>
+            <wp:effectExtent l="0" t="0" r="0" b="5080"/>
+            <wp:docPr id="3" name="Picture 3"/>
             <wp:cNvGraphicFramePr>
               <a:graphicFrameLocks xmlns:a="http://schemas.openxmlformats.org/drawingml/2006/main" noChangeAspect="1"/>
             </wp:cNvGraphicFramePr>
@@ -787,7 +651,7 @@
                   <pic:spPr>
                     <a:xfrm>
                       <a:off x="0" y="0"/>
-                      <a:ext cx="9028571" cy="4723809"/>
+                      <a:ext cx="4303530" cy="3755014"/>
                     </a:xfrm>
                     <a:prstGeom prst="rect">
                       <a:avLst/>
@@ -802,27 +666,6 @@
     </w:p>
     <w:p>
       <w:pPr>
-        <w:pStyle w:val="ListParagraph"/>
-        <w:numPr>
-          <w:ilvl w:val="0"/>
-          <w:numId w:val="4"/>
-        </w:numPr>
-      </w:pPr>
-      <w:r>
-        <w:t xml:space="preserve">Add Existing Website, </w:t>
-      </w:r>
-      <w:r>
-        <w:t>C:\Projects\mychurch-rock\</w:t>
-      </w:r>
-      <w:r>
-        <w:t>RockWeb</w:t>
-      </w:r>
-      <w:r>
-        <w:t xml:space="preserve">, to your Solution </w:t>
-      </w:r>
-    </w:p>
-    <w:p>
-      <w:pPr>
         <w:ind w:left="720"/>
       </w:pPr>
       <w:r>
@@ -830,10 +673,10 @@
           <w:noProof/>
         </w:rPr>
         <w:drawing>
-          <wp:inline distT="0" distB="0" distL="0" distR="0" wp14:anchorId="14ABE7C3" wp14:editId="6059BFBD">
-            <wp:extent cx="4295775" cy="3748247"/>
-            <wp:effectExtent l="0" t="0" r="0" b="5080"/>
-            <wp:docPr id="3" name="Picture 3"/>
+          <wp:inline distT="0" distB="0" distL="0" distR="0" wp14:anchorId="146A0B5F" wp14:editId="5325886E">
+            <wp:extent cx="4314825" cy="3708629"/>
+            <wp:effectExtent l="0" t="0" r="0" b="6350"/>
+            <wp:docPr id="4" name="Picture 4"/>
             <wp:cNvGraphicFramePr>
               <a:graphicFrameLocks xmlns:a="http://schemas.openxmlformats.org/drawingml/2006/main" noChangeAspect="1"/>
             </wp:cNvGraphicFramePr>
@@ -853,7 +696,7 @@
                   <pic:spPr>
                     <a:xfrm>
                       <a:off x="0" y="0"/>
-                      <a:ext cx="4303530" cy="3755014"/>
+                      <a:ext cx="4326482" cy="3718649"/>
                     </a:xfrm>
                     <a:prstGeom prst="rect">
                       <a:avLst/>
@@ -868,6 +711,88 @@
     </w:p>
     <w:p>
       <w:pPr>
+        <w:pStyle w:val="ListParagraph"/>
+        <w:numPr>
+          <w:ilvl w:val="0"/>
+          <w:numId w:val="4"/>
+        </w:numPr>
+      </w:pPr>
+      <w:r>
+        <w:t xml:space="preserve">Enable IIS-Express for the </w:t>
+      </w:r>
+      <w:proofErr w:type="spellStart"/>
+      <w:r>
+        <w:t>RockWeb</w:t>
+      </w:r>
+      <w:proofErr w:type="spellEnd"/>
+      <w:r>
+        <w:t xml:space="preserve"> project</w:t>
+      </w:r>
+    </w:p>
+    <w:p>
+      <w:pPr>
+        <w:pStyle w:val="ListParagraph"/>
+        <w:numPr>
+          <w:ilvl w:val="1"/>
+          <w:numId w:val="4"/>
+        </w:numPr>
+      </w:pPr>
+      <w:r>
+        <w:t>In your Solution tree, Right Click on c:\...\RockWeb, then select “</w:t>
+      </w:r>
+      <w:r>
+        <w:t>Use IIS Express…</w:t>
+      </w:r>
+      <w:r>
+        <w:t>”</w:t>
+      </w:r>
+    </w:p>
+    <w:p>
+      <w:pPr>
+        <w:pStyle w:val="ListParagraph"/>
+        <w:numPr>
+          <w:ilvl w:val="2"/>
+          <w:numId w:val="4"/>
+        </w:numPr>
+      </w:pPr>
+      <w:r>
+        <w:t>Click Yes on the “Do you want to…” prompt</w:t>
+      </w:r>
+    </w:p>
+    <w:p>
+      <w:pPr>
+        <w:pStyle w:val="ListParagraph"/>
+        <w:numPr>
+          <w:ilvl w:val="0"/>
+          <w:numId w:val="4"/>
+        </w:numPr>
+      </w:pPr>
+      <w:r>
+        <w:t xml:space="preserve">Right-Click again on the </w:t>
+      </w:r>
+      <w:proofErr w:type="spellStart"/>
+      <w:r>
+        <w:t>RockWeb</w:t>
+      </w:r>
+      <w:proofErr w:type="spellEnd"/>
+      <w:r>
+        <w:t xml:space="preserve"> project and select “Set as Startup Project”</w:t>
+      </w:r>
+    </w:p>
+    <w:p>
+      <w:pPr>
+        <w:pStyle w:val="ListParagraph"/>
+        <w:numPr>
+          <w:ilvl w:val="0"/>
+          <w:numId w:val="4"/>
+        </w:numPr>
+      </w:pPr>
+      <w:r>
+        <w:t>Now, your Solution tree should look like this</w:t>
+      </w:r>
+    </w:p>
+    <w:p>
+      <w:pPr>
         <w:ind w:left="720"/>
       </w:pPr>
       <w:r>
@@ -875,10 +800,10 @@
           <w:noProof/>
         </w:rPr>
         <w:drawing>
-          <wp:inline distT="0" distB="0" distL="0" distR="0" wp14:anchorId="146A0B5F" wp14:editId="5325886E">
-            <wp:extent cx="4314825" cy="3708629"/>
-            <wp:effectExtent l="0" t="0" r="0" b="6350"/>
-            <wp:docPr id="4" name="Picture 4"/>
+          <wp:inline distT="0" distB="0" distL="0" distR="0" wp14:anchorId="7FC9D8C4" wp14:editId="3DA06379">
+            <wp:extent cx="3657143" cy="1761905"/>
+            <wp:effectExtent l="0" t="0" r="635" b="0"/>
+            <wp:docPr id="11" name="Picture 11"/>
             <wp:cNvGraphicFramePr>
               <a:graphicFrameLocks xmlns:a="http://schemas.openxmlformats.org/drawingml/2006/main" noChangeAspect="1"/>
             </wp:cNvGraphicFramePr>
@@ -898,7 +823,7 @@
                   <pic:spPr>
                     <a:xfrm>
                       <a:off x="0" y="0"/>
-                      <a:ext cx="4326482" cy="3718649"/>
+                      <a:ext cx="3657143" cy="1761905"/>
                     </a:xfrm>
                     <a:prstGeom prst="rect">
                       <a:avLst/>
@@ -915,12 +840,83 @@
       <w:pPr>
         <w:pStyle w:val="ListParagraph"/>
         <w:numPr>
+          <w:ilvl w:val="1"/>
+          <w:numId w:val="4"/>
+        </w:numPr>
+      </w:pPr>
+      <w:r>
+        <w:t xml:space="preserve">Note: Your </w:t>
+      </w:r>
+      <w:proofErr w:type="spellStart"/>
+      <w:r>
+        <w:t>RockWeb</w:t>
+      </w:r>
+      <w:proofErr w:type="spellEnd"/>
+      <w:r>
+        <w:t xml:space="preserve"> might just be called “</w:t>
+      </w:r>
+      <w:proofErr w:type="spellStart"/>
+      <w:r>
+        <w:t>RockWeb</w:t>
+      </w:r>
+      <w:proofErr w:type="spellEnd"/>
+      <w:r>
+        <w:t xml:space="preserve">”, or have a different number in parenthesis.  This is just IIS Express making sure there is a uniquely named entry for </w:t>
+      </w:r>
+      <w:proofErr w:type="spellStart"/>
+      <w:r>
+        <w:t>RockWeb</w:t>
+      </w:r>
+      <w:proofErr w:type="spellEnd"/>
+      <w:r>
+        <w:t xml:space="preserve"> depending on how many other </w:t>
+      </w:r>
+      <w:proofErr w:type="spellStart"/>
+      <w:r>
+        <w:t>RockWeb</w:t>
+      </w:r>
+      <w:proofErr w:type="spellEnd"/>
+      <w:r>
+        <w:t xml:space="preserve"> projects you have.</w:t>
+      </w:r>
+    </w:p>
+    <w:p>
+      <w:pPr>
+        <w:pStyle w:val="ListParagraph"/>
+        <w:numPr>
           <w:ilvl w:val="0"/>
           <w:numId w:val="4"/>
         </w:numPr>
       </w:pPr>
       <w:r>
-        <w:t xml:space="preserve">Enable IIS-Express for the </w:t>
+        <w:t xml:space="preserve">Edit </w:t>
+      </w:r>
+      <w:proofErr w:type="spellStart"/>
+      <w:r>
+        <w:t>RockWeb’s</w:t>
+      </w:r>
+      <w:proofErr w:type="spellEnd"/>
+      <w:r>
+        <w:t xml:space="preserve"> </w:t>
+      </w:r>
+      <w:proofErr w:type="spellStart"/>
+      <w:r>
+        <w:t>w</w:t>
+      </w:r>
+      <w:r>
+        <w:t>eb.config</w:t>
+      </w:r>
+      <w:proofErr w:type="spellEnd"/>
+      <w:r>
+        <w:t xml:space="preserve"> again, this time, edit </w:t>
+      </w:r>
+      <w:proofErr w:type="spellStart"/>
+      <w:r>
+        <w:t>BaseUrl</w:t>
+      </w:r>
+      <w:proofErr w:type="spellEnd"/>
+      <w:r>
+        <w:t xml:space="preserve"> to match the </w:t>
       </w:r>
       <w:proofErr w:type="spellStart"/>
       <w:r>
@@ -928,69 +924,32 @@
       </w:r>
       <w:proofErr w:type="spellEnd"/>
       <w:r>
-        <w:t xml:space="preserve"> project</w:t>
-      </w:r>
-    </w:p>
-    <w:p>
-      <w:pPr>
-        <w:pStyle w:val="ListParagraph"/>
-        <w:numPr>
-          <w:ilvl w:val="1"/>
-          <w:numId w:val="4"/>
-        </w:numPr>
-      </w:pPr>
-      <w:r>
-        <w:t>In your Solution tree, Right Click on c:\...\RockWeb, then select “</w:t>
-      </w:r>
-      <w:r>
-        <w:t>Use IIS Express…</w:t>
-      </w:r>
-      <w:r>
-        <w:t>”</w:t>
-      </w:r>
-    </w:p>
-    <w:p>
-      <w:pPr>
-        <w:pStyle w:val="ListParagraph"/>
-        <w:numPr>
-          <w:ilvl w:val="2"/>
-          <w:numId w:val="4"/>
-        </w:numPr>
-      </w:pPr>
-      <w:r>
-        <w:t>Click Yes on the “Do you want to…” prompt</w:t>
-      </w:r>
-    </w:p>
-    <w:p>
-      <w:pPr>
-        <w:pStyle w:val="ListParagraph"/>
-        <w:numPr>
-          <w:ilvl w:val="0"/>
-          <w:numId w:val="4"/>
-        </w:numPr>
-      </w:pPr>
-      <w:r>
-        <w:t xml:space="preserve">Right-Click again on the </w:t>
-      </w:r>
-      <w:proofErr w:type="spellStart"/>
-      <w:r>
-        <w:t>RockWeb</w:t>
-      </w:r>
-      <w:proofErr w:type="spellEnd"/>
-      <w:r>
-        <w:t xml:space="preserve"> project and select “Set as Startup Project”</w:t>
-      </w:r>
-    </w:p>
-    <w:p>
-      <w:pPr>
-        <w:pStyle w:val="ListParagraph"/>
-        <w:numPr>
-          <w:ilvl w:val="0"/>
-          <w:numId w:val="4"/>
-        </w:numPr>
-      </w:pPr>
-      <w:r>
-        <w:t>Now, your Solution tree should look like this</w:t>
+        <w:t xml:space="preserve"> project’s “Opened URL”</w:t>
+      </w:r>
+      <w:r>
+        <w:t xml:space="preserve">.  This would also be a good time to double-check that </w:t>
+      </w:r>
+      <w:proofErr w:type="spellStart"/>
+      <w:r>
+        <w:t>AutoMigrat</w:t>
+      </w:r>
+      <w:r>
+        <w:t>e</w:t>
+      </w:r>
+      <w:r>
+        <w:t>Database</w:t>
+      </w:r>
+      <w:proofErr w:type="spellEnd"/>
+      <w:r>
+        <w:t xml:space="preserve"> is </w:t>
+      </w:r>
+      <w:proofErr w:type="gramStart"/>
+      <w:r>
+        <w:t>True</w:t>
+      </w:r>
+      <w:proofErr w:type="gramEnd"/>
+      <w:r>
+        <w:t>.</w:t>
       </w:r>
     </w:p>
     <w:p>
@@ -1002,10 +961,10 @@
           <w:noProof/>
         </w:rPr>
         <w:drawing>
-          <wp:inline distT="0" distB="0" distL="0" distR="0" wp14:anchorId="314373DE" wp14:editId="047E34C1">
-            <wp:extent cx="4085714" cy="2419048"/>
+          <wp:inline distT="0" distB="0" distL="0" distR="0" wp14:anchorId="3B6097E8" wp14:editId="0F8B0238">
+            <wp:extent cx="4314286" cy="3085714"/>
             <wp:effectExtent l="0" t="0" r="0" b="635"/>
-            <wp:docPr id="5" name="Picture 5"/>
+            <wp:docPr id="12" name="Picture 12"/>
             <wp:cNvGraphicFramePr>
               <a:graphicFrameLocks xmlns:a="http://schemas.openxmlformats.org/drawingml/2006/main" noChangeAspect="1"/>
             </wp:cNvGraphicFramePr>
@@ -1025,7 +984,7 @@
                   <pic:spPr>
                     <a:xfrm>
                       <a:off x="0" y="0"/>
-                      <a:ext cx="4085714" cy="2419048"/>
+                      <a:ext cx="4314286" cy="3085714"/>
                     </a:xfrm>
                     <a:prstGeom prst="rect">
                       <a:avLst/>
@@ -1040,116 +999,6 @@
     </w:p>
     <w:p>
       <w:pPr>
-        <w:pStyle w:val="ListParagraph"/>
-        <w:numPr>
-          <w:ilvl w:val="1"/>
-          <w:numId w:val="4"/>
-        </w:numPr>
-      </w:pPr>
-      <w:r>
-        <w:t xml:space="preserve">Note: Your </w:t>
-      </w:r>
-      <w:proofErr w:type="spellStart"/>
-      <w:r>
-        <w:t>RockWeb</w:t>
-      </w:r>
-      <w:proofErr w:type="spellEnd"/>
-      <w:r>
-        <w:t xml:space="preserve"> might just be called “</w:t>
-      </w:r>
-      <w:proofErr w:type="spellStart"/>
-      <w:r>
-        <w:t>RockWeb</w:t>
-      </w:r>
-      <w:proofErr w:type="spellEnd"/>
-      <w:r>
-        <w:t xml:space="preserve">”, or have a different number in parenthesis.  This is just IIS Express making sure there is a uniquely named entry for </w:t>
-      </w:r>
-      <w:proofErr w:type="spellStart"/>
-      <w:r>
-        <w:t>RockWeb</w:t>
-      </w:r>
-      <w:proofErr w:type="spellEnd"/>
-      <w:r>
-        <w:t xml:space="preserve"> depending on how many other </w:t>
-      </w:r>
-      <w:proofErr w:type="spellStart"/>
-      <w:r>
-        <w:t>RockWeb</w:t>
-      </w:r>
-      <w:proofErr w:type="spellEnd"/>
-      <w:r>
-        <w:t xml:space="preserve"> projects you have.</w:t>
-      </w:r>
-    </w:p>
-    <w:p>
-      <w:pPr>
-        <w:pStyle w:val="ListParagraph"/>
-        <w:numPr>
-          <w:ilvl w:val="0"/>
-          <w:numId w:val="4"/>
-        </w:numPr>
-      </w:pPr>
-      <w:r>
-        <w:t xml:space="preserve">Edit </w:t>
-      </w:r>
-      <w:proofErr w:type="spellStart"/>
-      <w:r>
-        <w:t>RockWeb’s</w:t>
-      </w:r>
-      <w:proofErr w:type="spellEnd"/>
-      <w:r>
-        <w:t xml:space="preserve"> </w:t>
-      </w:r>
-      <w:proofErr w:type="spellStart"/>
-      <w:r>
-        <w:t>w</w:t>
-      </w:r>
-      <w:r>
-        <w:t>eb.config</w:t>
-      </w:r>
-      <w:proofErr w:type="spellEnd"/>
-      <w:r>
-        <w:t xml:space="preserve"> again, this time, edit </w:t>
-      </w:r>
-      <w:proofErr w:type="spellStart"/>
-      <w:r>
-        <w:t>BaseUrl</w:t>
-      </w:r>
-      <w:proofErr w:type="spellEnd"/>
-      <w:r>
-        <w:t xml:space="preserve"> to match the </w:t>
-      </w:r>
-      <w:proofErr w:type="spellStart"/>
-      <w:r>
-        <w:t>RockWeb</w:t>
-      </w:r>
-      <w:proofErr w:type="spellEnd"/>
-      <w:r>
-        <w:t xml:space="preserve"> project’s “Opened URL”</w:t>
-      </w:r>
-      <w:r>
-        <w:t xml:space="preserve">.  This would also be a good time to double-check that </w:t>
-      </w:r>
-      <w:proofErr w:type="spellStart"/>
-      <w:r>
-        <w:t>AutoMigrationDatabase</w:t>
-      </w:r>
-      <w:proofErr w:type="spellEnd"/>
-      <w:r>
-        <w:t xml:space="preserve"> is </w:t>
-      </w:r>
-      <w:proofErr w:type="gramStart"/>
-      <w:r>
-        <w:t>True</w:t>
-      </w:r>
-      <w:proofErr w:type="gramEnd"/>
-      <w:r>
-        <w:t>.</w:t>
-      </w:r>
-    </w:p>
-    <w:p>
-      <w:pPr>
         <w:ind w:left="720"/>
       </w:pPr>
       <w:r>
@@ -1157,10 +1006,10 @@
           <w:noProof/>
         </w:rPr>
         <w:drawing>
-          <wp:inline distT="0" distB="0" distL="0" distR="0" wp14:anchorId="015B6DC6" wp14:editId="241F1F03">
-            <wp:extent cx="4009524" cy="3209524"/>
-            <wp:effectExtent l="0" t="0" r="0" b="0"/>
-            <wp:docPr id="6" name="Picture 6"/>
+          <wp:inline distT="0" distB="0" distL="0" distR="0" wp14:anchorId="32AA42A9" wp14:editId="7E2941D4">
+            <wp:extent cx="4628571" cy="2447619"/>
+            <wp:effectExtent l="0" t="0" r="635" b="0"/>
+            <wp:docPr id="13" name="Picture 13"/>
             <wp:cNvGraphicFramePr>
               <a:graphicFrameLocks xmlns:a="http://schemas.openxmlformats.org/drawingml/2006/main" noChangeAspect="1"/>
             </wp:cNvGraphicFramePr>
@@ -1180,7 +1029,7 @@
                   <pic:spPr>
                     <a:xfrm>
                       <a:off x="0" y="0"/>
-                      <a:ext cx="4009524" cy="3209524"/>
+                      <a:ext cx="4628571" cy="2447619"/>
                     </a:xfrm>
                     <a:prstGeom prst="rect">
                       <a:avLst/>
@@ -1195,6 +1044,174 @@
     </w:p>
     <w:p>
       <w:pPr>
+        <w:pStyle w:val="Heading1"/>
+      </w:pPr>
+      <w:r>
+        <w:t xml:space="preserve"> </w:t>
+      </w:r>
+      <w:r>
+        <w:t xml:space="preserve">Start Rock </w:t>
+      </w:r>
+    </w:p>
+    <w:p>
+      <w:pPr>
+        <w:pStyle w:val="ListParagraph"/>
+        <w:numPr>
+          <w:ilvl w:val="0"/>
+          <w:numId w:val="5"/>
+        </w:numPr>
+      </w:pPr>
+      <w:r>
+        <w:t>Now, to make sure we have everything ready, start Rock.  (Press F5)</w:t>
+      </w:r>
+    </w:p>
+    <w:p>
+      <w:pPr>
+        <w:pStyle w:val="ListParagraph"/>
+        <w:numPr>
+          <w:ilvl w:val="0"/>
+          <w:numId w:val="5"/>
+        </w:numPr>
+      </w:pPr>
+      <w:r>
+        <w:t>Depending on how you installed it, t</w:t>
+      </w:r>
+      <w:r>
+        <w:t>his might take up to a minute or so the first time</w:t>
+      </w:r>
+      <w:r>
+        <w:t xml:space="preserve">.  It is </w:t>
+      </w:r>
+      <w:r>
+        <w:t>creat</w:t>
+      </w:r>
+      <w:r>
+        <w:t>ing</w:t>
+      </w:r>
+      <w:r>
+        <w:t xml:space="preserve"> and migrat</w:t>
+      </w:r>
+      <w:r>
+        <w:t>ing</w:t>
+      </w:r>
+      <w:r>
+        <w:t xml:space="preserve"> </w:t>
+      </w:r>
+      <w:r>
+        <w:t>the database.</w:t>
+      </w:r>
+    </w:p>
+    <w:p>
+      <w:pPr>
+        <w:pStyle w:val="ListParagraph"/>
+        <w:numPr>
+          <w:ilvl w:val="0"/>
+          <w:numId w:val="5"/>
+        </w:numPr>
+      </w:pPr>
+      <w:r>
+        <w:t xml:space="preserve">If you get errors, the most common reasons are the </w:t>
+      </w:r>
+      <w:proofErr w:type="spellStart"/>
+      <w:r>
+        <w:t>WebConfig</w:t>
+      </w:r>
+      <w:proofErr w:type="spellEnd"/>
+      <w:r>
+        <w:t xml:space="preserve"> settings.  Go back a step or so in these directions and make sure those are correct.</w:t>
+      </w:r>
+    </w:p>
+    <w:p>
+      <w:pPr>
+        <w:pStyle w:val="Heading1"/>
+      </w:pPr>
+      <w:r>
+        <w:t>Breathe a Sigh of Relief</w:t>
+      </w:r>
+    </w:p>
+    <w:p>
+      <w:pPr>
+        <w:pStyle w:val="ListParagraph"/>
+        <w:numPr>
+          <w:ilvl w:val="0"/>
+          <w:numId w:val="7"/>
+        </w:numPr>
+      </w:pPr>
+      <w:r>
+        <w:t>If you’ve made it to this point, now would be a good time to</w:t>
+      </w:r>
+      <w:r>
+        <w:t xml:space="preserve"> put</w:t>
+      </w:r>
+      <w:r>
+        <w:t xml:space="preserve"> your </w:t>
+      </w:r>
+      <w:r>
+        <w:t>C:\Projects\mychurch-rock</w:t>
+      </w:r>
+      <w:r>
+        <w:t xml:space="preserve"> into Source Control (or at least zip it up and save it somewhere).  This is a good point to go b</w:t>
+      </w:r>
+      <w:r>
+        <w:t>ack</w:t>
+      </w:r>
+      <w:r>
+        <w:t xml:space="preserve"> to</w:t>
+      </w:r>
+      <w:r>
+        <w:t xml:space="preserve"> in case you want to start over.</w:t>
+      </w:r>
+    </w:p>
+    <w:p>
+      <w:pPr>
+        <w:pStyle w:val="Heading1"/>
+      </w:pPr>
+      <w:r>
+        <w:t>Setup your Custom Rock Library project for Entity Framework</w:t>
+      </w:r>
+    </w:p>
+    <w:p>
+      <w:pPr>
+        <w:pStyle w:val="ListParagraph"/>
+        <w:numPr>
+          <w:ilvl w:val="0"/>
+          <w:numId w:val="6"/>
+        </w:numPr>
+      </w:pPr>
+      <w:r>
+        <w:t xml:space="preserve">In the Solution tree, Right-Click on your Custom Rock Library and choose “Manage </w:t>
+      </w:r>
+      <w:proofErr w:type="spellStart"/>
+      <w:r>
+        <w:t>NuGet</w:t>
+      </w:r>
+      <w:proofErr w:type="spellEnd"/>
+      <w:r>
+        <w:t xml:space="preserve"> Packages…”</w:t>
+      </w:r>
+    </w:p>
+    <w:p>
+      <w:pPr>
+        <w:pStyle w:val="ListParagraph"/>
+        <w:numPr>
+          <w:ilvl w:val="1"/>
+          <w:numId w:val="6"/>
+        </w:numPr>
+      </w:pPr>
+      <w:r>
+        <w:t xml:space="preserve">Search for </w:t>
+      </w:r>
+      <w:proofErr w:type="spellStart"/>
+      <w:r>
+        <w:t>EntityFramework</w:t>
+      </w:r>
+      <w:proofErr w:type="spellEnd"/>
+      <w:r>
+        <w:t xml:space="preserve"> 6.0 and Install it</w:t>
+      </w:r>
+    </w:p>
+    <w:p>
+      <w:pPr>
         <w:ind w:left="720"/>
       </w:pPr>
       <w:r>
@@ -1202,10 +1219,10 @@
           <w:noProof/>
         </w:rPr>
         <w:drawing>
-          <wp:inline distT="0" distB="0" distL="0" distR="0" wp14:anchorId="269D2F4E" wp14:editId="79CA8342">
-            <wp:extent cx="4428571" cy="2247619"/>
-            <wp:effectExtent l="0" t="0" r="0" b="635"/>
-            <wp:docPr id="7" name="Picture 7"/>
+          <wp:inline distT="0" distB="0" distL="0" distR="0" wp14:anchorId="47138E14" wp14:editId="0191DD37">
+            <wp:extent cx="6556248" cy="4425696"/>
+            <wp:effectExtent l="0" t="0" r="0" b="0"/>
+            <wp:docPr id="8" name="Picture 8"/>
             <wp:cNvGraphicFramePr>
               <a:graphicFrameLocks xmlns:a="http://schemas.openxmlformats.org/drawingml/2006/main" noChangeAspect="1"/>
             </wp:cNvGraphicFramePr>
@@ -1225,7 +1242,7 @@
                   <pic:spPr>
                     <a:xfrm>
                       <a:off x="0" y="0"/>
-                      <a:ext cx="4428571" cy="2247619"/>
+                      <a:ext cx="6556248" cy="4425696"/>
                     </a:xfrm>
                     <a:prstGeom prst="rect">
                       <a:avLst/>
@@ -1240,104 +1257,6 @@
     </w:p>
     <w:p>
       <w:pPr>
-        <w:pStyle w:val="Heading1"/>
-      </w:pPr>
-      <w:r>
-        <w:t xml:space="preserve"> </w:t>
-      </w:r>
-      <w:r>
-        <w:t xml:space="preserve">Start Rock </w:t>
-      </w:r>
-    </w:p>
-    <w:p>
-      <w:pPr>
-        <w:pStyle w:val="ListParagraph"/>
-        <w:numPr>
-          <w:ilvl w:val="0"/>
-          <w:numId w:val="5"/>
-        </w:numPr>
-      </w:pPr>
-      <w:r>
-        <w:t>Now, to make sure we have everything ready, start Rock.  (Press F5)</w:t>
-      </w:r>
-    </w:p>
-    <w:p>
-      <w:pPr>
-        <w:pStyle w:val="ListParagraph"/>
-        <w:numPr>
-          <w:ilvl w:val="0"/>
-          <w:numId w:val="5"/>
-        </w:numPr>
-      </w:pPr>
-      <w:r>
-        <w:t>This might take up to a minute or so the first time.  It is creating and migrating the database.</w:t>
-      </w:r>
-    </w:p>
-    <w:p>
-      <w:pPr>
-        <w:pStyle w:val="ListParagraph"/>
-        <w:numPr>
-          <w:ilvl w:val="0"/>
-          <w:numId w:val="5"/>
-        </w:numPr>
-      </w:pPr>
-      <w:r>
-        <w:t xml:space="preserve">If you get errors, the most common reasons are the </w:t>
-      </w:r>
-      <w:proofErr w:type="spellStart"/>
-      <w:r>
-        <w:t>WebConfig</w:t>
-      </w:r>
-      <w:proofErr w:type="spellEnd"/>
-      <w:r>
-        <w:t xml:space="preserve"> settings.  Go back a step or so in these directions and make sure those are correct.</w:t>
-      </w:r>
-    </w:p>
-    <w:p>
-      <w:pPr>
-        <w:pStyle w:val="Heading1"/>
-      </w:pPr>
-      <w:r>
-        <w:t>Breathe a Sigh of Relief</w:t>
-      </w:r>
-    </w:p>
-    <w:p>
-      <w:pPr>
-        <w:pStyle w:val="ListParagraph"/>
-        <w:numPr>
-          <w:ilvl w:val="0"/>
-          <w:numId w:val="7"/>
-        </w:numPr>
-      </w:pPr>
-      <w:r>
-        <w:t xml:space="preserve">If you’ve made it to this point, now would be a good time to your </w:t>
-      </w:r>
-      <w:r>
-        <w:t>C:\Projects\mychurch-rock</w:t>
-      </w:r>
-      <w:r>
-        <w:t xml:space="preserve"> into Source Control (or at least zip it up and save it somewhere).  This is a good point to go b</w:t>
-      </w:r>
-      <w:r>
-        <w:t>ack</w:t>
-      </w:r>
-      <w:r>
-        <w:t xml:space="preserve"> to</w:t>
-      </w:r>
-      <w:r>
-        <w:t xml:space="preserve"> in case you want to start over.</w:t>
-      </w:r>
-    </w:p>
-    <w:p>
-      <w:pPr>
-        <w:pStyle w:val="Heading1"/>
-      </w:pPr>
-      <w:r>
-        <w:t>Setup your Custom Rock Library project for Entity Framework</w:t>
-      </w:r>
-    </w:p>
-    <w:p>
-      <w:pPr>
         <w:pStyle w:val="ListParagraph"/>
         <w:numPr>
           <w:ilvl w:val="0"/>
@@ -1345,15 +1264,7 @@
         </w:numPr>
       </w:pPr>
       <w:r>
-        <w:t xml:space="preserve">In the Solution tree, Right-Click on your Custom Rock Library and choose “Manage </w:t>
-      </w:r>
-      <w:proofErr w:type="spellStart"/>
-      <w:r>
-        <w:t>NuGet</w:t>
-      </w:r>
-      <w:proofErr w:type="spellEnd"/>
-      <w:r>
-        <w:t xml:space="preserve"> Packages…”</w:t>
+        <w:t>Add two folders to your Project</w:t>
       </w:r>
     </w:p>
     <w:p>
@@ -1365,30 +1276,88 @@
         </w:numPr>
       </w:pPr>
       <w:r>
-        <w:t xml:space="preserve">Search for </w:t>
-      </w:r>
-      <w:proofErr w:type="spellStart"/>
-      <w:r>
-        <w:t>EntityFramework</w:t>
-      </w:r>
-      <w:proofErr w:type="spellEnd"/>
-      <w:r>
-        <w:t xml:space="preserve"> 6.0 and Install it</w:t>
-      </w:r>
-    </w:p>
-    <w:p>
-      <w:pPr>
-        <w:ind w:left="720"/>
+        <w:t xml:space="preserve">Data </w:t>
+      </w:r>
+    </w:p>
+    <w:p>
+      <w:pPr>
+        <w:pStyle w:val="ListParagraph"/>
+        <w:numPr>
+          <w:ilvl w:val="1"/>
+          <w:numId w:val="6"/>
+        </w:numPr>
+      </w:pPr>
+      <w:r>
+        <w:t>Model</w:t>
+      </w:r>
+    </w:p>
+    <w:p>
+      <w:pPr>
+        <w:pStyle w:val="ListParagraph"/>
+        <w:numPr>
+          <w:ilvl w:val="0"/>
+          <w:numId w:val="6"/>
+        </w:numPr>
+      </w:pPr>
+      <w:r>
+        <w:t xml:space="preserve">Create a </w:t>
+      </w:r>
+      <w:r>
+        <w:t xml:space="preserve">Context </w:t>
+      </w:r>
+      <w:r>
+        <w:t>class in the Data folder named &lt;</w:t>
+      </w:r>
+      <w:proofErr w:type="spellStart"/>
+      <w:r>
+        <w:t>YourProjectName</w:t>
+      </w:r>
+      <w:proofErr w:type="spellEnd"/>
+      <w:r>
+        <w:t>&gt;Context</w:t>
+      </w:r>
+    </w:p>
+    <w:p>
+      <w:pPr>
+        <w:pStyle w:val="ListParagraph"/>
+        <w:numPr>
+          <w:ilvl w:val="0"/>
+          <w:numId w:val="6"/>
+        </w:numPr>
+      </w:pPr>
+      <w:r>
+        <w:t xml:space="preserve">This class should inherit from </w:t>
+      </w:r>
+      <w:proofErr w:type="spellStart"/>
+      <w:r>
+        <w:t>DbContext</w:t>
+      </w:r>
+      <w:proofErr w:type="spellEnd"/>
+      <w:r>
+        <w:t xml:space="preserve">.  Add the methods, regions, comments, </w:t>
+      </w:r>
+      <w:proofErr w:type="spellStart"/>
+      <w:r>
+        <w:t>etc</w:t>
+      </w:r>
+      <w:proofErr w:type="spellEnd"/>
+      <w:r>
+        <w:t xml:space="preserve"> as shown in this example</w:t>
+      </w:r>
+    </w:p>
+    <w:p>
+      <w:pPr>
+        <w:ind w:left="1440"/>
       </w:pPr>
       <w:r>
         <w:rPr>
           <w:noProof/>
         </w:rPr>
         <w:drawing>
-          <wp:inline distT="0" distB="0" distL="0" distR="0" wp14:anchorId="47138E14" wp14:editId="0191DD37">
-            <wp:extent cx="6556248" cy="4425696"/>
-            <wp:effectExtent l="0" t="0" r="0" b="0"/>
-            <wp:docPr id="8" name="Picture 8"/>
+          <wp:inline distT="0" distB="0" distL="0" distR="0" wp14:anchorId="41E3F912" wp14:editId="06DDAB37">
+            <wp:extent cx="4754880" cy="4389120"/>
+            <wp:effectExtent l="0" t="0" r="7620" b="0"/>
+            <wp:docPr id="10" name="Picture 10"/>
             <wp:cNvGraphicFramePr>
               <a:graphicFrameLocks xmlns:a="http://schemas.openxmlformats.org/drawingml/2006/main" noChangeAspect="1"/>
             </wp:cNvGraphicFramePr>
@@ -1408,145 +1377,6 @@
                   <pic:spPr>
                     <a:xfrm>
                       <a:off x="0" y="0"/>
-                      <a:ext cx="6556248" cy="4425696"/>
-                    </a:xfrm>
-                    <a:prstGeom prst="rect">
-                      <a:avLst/>
-                    </a:prstGeom>
-                  </pic:spPr>
-                </pic:pic>
-              </a:graphicData>
-            </a:graphic>
-          </wp:inline>
-        </w:drawing>
-      </w:r>
-    </w:p>
-    <w:p>
-      <w:pPr>
-        <w:pStyle w:val="ListParagraph"/>
-        <w:numPr>
-          <w:ilvl w:val="0"/>
-          <w:numId w:val="6"/>
-        </w:numPr>
-      </w:pPr>
-      <w:r>
-        <w:t>Add two folders to your Project</w:t>
-      </w:r>
-    </w:p>
-    <w:p>
-      <w:pPr>
-        <w:pStyle w:val="ListParagraph"/>
-        <w:numPr>
-          <w:ilvl w:val="1"/>
-          <w:numId w:val="6"/>
-        </w:numPr>
-      </w:pPr>
-      <w:r>
-        <w:t xml:space="preserve">Data </w:t>
-      </w:r>
-    </w:p>
-    <w:p>
-      <w:pPr>
-        <w:pStyle w:val="ListParagraph"/>
-        <w:numPr>
-          <w:ilvl w:val="1"/>
-          <w:numId w:val="6"/>
-        </w:numPr>
-      </w:pPr>
-      <w:r>
-        <w:t>Model</w:t>
-      </w:r>
-    </w:p>
-    <w:p>
-      <w:pPr>
-        <w:pStyle w:val="ListParagraph"/>
-        <w:numPr>
-          <w:ilvl w:val="0"/>
-          <w:numId w:val="6"/>
-        </w:numPr>
-      </w:pPr>
-      <w:r>
-        <w:t xml:space="preserve">Create a </w:t>
-      </w:r>
-      <w:r>
-        <w:t xml:space="preserve">Context </w:t>
-      </w:r>
-      <w:r>
-        <w:t>class in the Data folder named &lt;</w:t>
-      </w:r>
-      <w:proofErr w:type="spellStart"/>
-      <w:r>
-        <w:t>YourProjectName</w:t>
-      </w:r>
-      <w:proofErr w:type="spellEnd"/>
-      <w:r>
-        <w:t>&gt;Context</w:t>
-      </w:r>
-    </w:p>
-    <w:p>
-      <w:pPr>
-        <w:pStyle w:val="ListParagraph"/>
-        <w:numPr>
-          <w:ilvl w:val="0"/>
-          <w:numId w:val="6"/>
-        </w:numPr>
-      </w:pPr>
-      <w:r>
-        <w:t xml:space="preserve">This class should inherit from </w:t>
-      </w:r>
-      <w:proofErr w:type="spellStart"/>
-      <w:r>
-        <w:t>DbContext</w:t>
-      </w:r>
-      <w:proofErr w:type="spellEnd"/>
-      <w:r>
-        <w:t xml:space="preserve">.  Add the methods, regions, comments, </w:t>
-      </w:r>
-      <w:proofErr w:type="spellStart"/>
-      <w:r>
-        <w:t>etc</w:t>
-      </w:r>
-      <w:proofErr w:type="spellEnd"/>
-      <w:r>
-        <w:t xml:space="preserve"> as shown in this example</w:t>
-      </w:r>
-    </w:p>
-    <w:p>
-      <w:pPr>
-        <w:pStyle w:val="ListParagraph"/>
-        <w:numPr>
-          <w:ilvl w:val="1"/>
-          <w:numId w:val="6"/>
-        </w:numPr>
-      </w:pPr>
-      <w:r>
-        <w:rPr>
-          <w:noProof/>
-        </w:rPr>
-        <w:drawing>
-          <wp:inline distT="0" distB="0" distL="0" distR="0" wp14:anchorId="41E3F912" wp14:editId="06DDAB37">
-            <wp:extent cx="4754880" cy="4389120"/>
-            <wp:effectExtent l="0" t="0" r="7620" b="0"/>
-            <wp:docPr id="10" name="Picture 10"/>
-            <wp:cNvGraphicFramePr>
-              <a:graphicFrameLocks xmlns:a="http://schemas.openxmlformats.org/drawingml/2006/main" noChangeAspect="1"/>
-            </wp:cNvGraphicFramePr>
-            <a:graphic xmlns:a="http://schemas.openxmlformats.org/drawingml/2006/main">
-              <a:graphicData uri="http://schemas.openxmlformats.org/drawingml/2006/picture">
-                <pic:pic xmlns:pic="http://schemas.openxmlformats.org/drawingml/2006/picture">
-                  <pic:nvPicPr>
-                    <pic:cNvPr id="1" name=""/>
-                    <pic:cNvPicPr/>
-                  </pic:nvPicPr>
-                  <pic:blipFill>
-                    <a:blip r:embed="rId22"/>
-                    <a:stretch>
-                      <a:fillRect/>
-                    </a:stretch>
-                  </pic:blipFill>
-                  <pic:spPr>
-                    <a:xfrm>
-                      <a:off x="0" y="0"/>
                       <a:ext cx="4754880" cy="4389120"/>
                     </a:xfrm>
                     <a:prstGeom prst="rect">
@@ -1632,7 +1462,13 @@
         </w:numPr>
       </w:pPr>
       <w:r>
-        <w:t>Let’s say you want Custom Rock Plugin to add a Potluck feature, but you need a couple of tables to store your data</w:t>
+        <w:t xml:space="preserve">Let’s say you want </w:t>
+      </w:r>
+      <w:r>
+        <w:t xml:space="preserve">your </w:t>
+      </w:r>
+      <w:r>
+        <w:t>Custom Rock Plugin to add a Potluck feature, but you need a couple of tables to store your data</w:t>
       </w:r>
     </w:p>
     <w:p>
@@ -1659,25 +1495,98 @@
       </w:r>
       <w:proofErr w:type="spellStart"/>
       <w:r>
+        <w:t>PotluckDinnerConfiguration</w:t>
+      </w:r>
+      <w:proofErr w:type="spellEnd"/>
+      <w:r>
+        <w:t xml:space="preserve"> class as shown</w:t>
+      </w:r>
+      <w:r>
+        <w:t xml:space="preserve">.  </w:t>
+      </w:r>
+    </w:p>
+    <w:p>
+      <w:pPr>
+        <w:pStyle w:val="ListParagraph"/>
+        <w:numPr>
+          <w:ilvl w:val="3"/>
+          <w:numId w:val="6"/>
+        </w:numPr>
+      </w:pPr>
+      <w:r>
+        <w:t xml:space="preserve">Don’t worry if </w:t>
+      </w:r>
+      <w:proofErr w:type="spellStart"/>
+      <w:r>
+        <w:t>PotluckDish</w:t>
+      </w:r>
+      <w:proofErr w:type="spellEnd"/>
+      <w:r>
+        <w:t xml:space="preserve"> can’t be found.  We’ll add that next.</w:t>
+      </w:r>
+    </w:p>
+    <w:p>
+      <w:pPr>
+        <w:pStyle w:val="ListParagraph"/>
+        <w:numPr>
+          <w:ilvl w:val="3"/>
+          <w:numId w:val="6"/>
+        </w:numPr>
+        <w:ind w:left="2160"/>
+      </w:pPr>
+      <w:r>
+        <w:t>Note how the Table is named _</w:t>
+      </w:r>
+      <w:proofErr w:type="spellStart"/>
+      <w:r>
+        <w:t>com_mychurch_PotluckDinner</w:t>
+      </w:r>
+      <w:proofErr w:type="spellEnd"/>
+      <w:r>
+        <w:t xml:space="preserve"> instead of simply </w:t>
+      </w:r>
+      <w:proofErr w:type="spellStart"/>
+      <w:r>
         <w:t>PotluckDinner</w:t>
       </w:r>
-      <w:r>
-        <w:t>Configuration</w:t>
-      </w:r>
-      <w:proofErr w:type="spellEnd"/>
-      <w:r>
-        <w:t xml:space="preserve"> class as shown</w:t>
-      </w:r>
-      <w:r>
-        <w:t xml:space="preserve">.  Don’t worry if </w:t>
-      </w:r>
-      <w:proofErr w:type="spellStart"/>
-      <w:r>
-        <w:t>PotluckDish</w:t>
-      </w:r>
-      <w:proofErr w:type="spellEnd"/>
-      <w:r>
-        <w:t xml:space="preserve"> can’t be found.  We’ll add that next.</w:t>
+      <w:proofErr w:type="spellEnd"/>
+      <w:r>
+        <w:t>.  This is because of the Rock Naming conventions for Custom Tables (</w:t>
+      </w:r>
+      <w:hyperlink r:id="rId22" w:history="1">
+        <w:r>
+          <w:rPr>
+            <w:rStyle w:val="Hyperlink"/>
+          </w:rPr>
+          <w:t>https://github.com/SparkDevNetwork/Rock-ChMS/wiki/Naming-Conventions</w:t>
+        </w:r>
+      </w:hyperlink>
+      <w:r>
+        <w:t>).  All your table names</w:t>
+      </w:r>
+      <w:r>
+        <w:t xml:space="preserve"> </w:t>
+      </w:r>
+      <w:r>
+        <w:t xml:space="preserve">must </w:t>
+      </w:r>
+      <w:r>
+        <w:t xml:space="preserve">follow this convention to </w:t>
+      </w:r>
+      <w:r>
+        <w:t xml:space="preserve">protect your tables from having the same name as any of the </w:t>
+      </w:r>
+      <w:r>
+        <w:t>core Rock Tables</w:t>
+      </w:r>
+      <w:r>
+        <w:t>,</w:t>
+      </w:r>
+      <w:r>
+        <w:t xml:space="preserve"> other Plugins</w:t>
+      </w:r>
+      <w:r>
+        <w:t xml:space="preserve">, or future core Rock Tables. </w:t>
       </w:r>
     </w:p>
     <w:p>
@@ -1752,7 +1661,6 @@
       <w:pPr>
         <w:ind w:left="2160"/>
       </w:pPr>
-      <w:bookmarkStart w:id="0" w:name="_GoBack"/>
       <w:r>
         <w:rPr>
           <w:noProof/>
@@ -1793,7 +1701,6 @@
           </wp:inline>
         </w:drawing>
       </w:r>
-      <w:bookmarkEnd w:id="0"/>
     </w:p>
     <w:p>
       <w:pPr>
@@ -2039,10 +1946,10 @@
           <w:noProof/>
         </w:rPr>
         <w:drawing>
-          <wp:inline distT="0" distB="0" distL="0" distR="0" wp14:anchorId="620963ED" wp14:editId="7EB36AF7">
-            <wp:extent cx="6761905" cy="3533333"/>
-            <wp:effectExtent l="0" t="0" r="1270" b="0"/>
-            <wp:docPr id="27" name="Picture 27"/>
+          <wp:inline distT="0" distB="0" distL="0" distR="0" wp14:anchorId="41C512F2" wp14:editId="7DBB33AA">
+            <wp:extent cx="8558784" cy="3538728"/>
+            <wp:effectExtent l="0" t="0" r="0" b="5080"/>
+            <wp:docPr id="14" name="Picture 14"/>
             <wp:cNvGraphicFramePr>
               <a:graphicFrameLocks xmlns:a="http://schemas.openxmlformats.org/drawingml/2006/main" noChangeAspect="1"/>
             </wp:cNvGraphicFramePr>
@@ -2062,7 +1969,7 @@
                   <pic:spPr>
                     <a:xfrm>
                       <a:off x="0" y="0"/>
-                      <a:ext cx="6761905" cy="3533333"/>
+                      <a:ext cx="8558784" cy="3538728"/>
                     </a:xfrm>
                     <a:prstGeom prst="rect">
                       <a:avLst/>
@@ -2117,10 +2024,10 @@
           <w:noProof/>
         </w:rPr>
         <w:drawing>
-          <wp:inline distT="0" distB="0" distL="0" distR="0" wp14:anchorId="236B8DBD" wp14:editId="73FC6BDD">
-            <wp:extent cx="5010912" cy="1728216"/>
-            <wp:effectExtent l="0" t="0" r="0" b="5715"/>
-            <wp:docPr id="22" name="Picture 22"/>
+          <wp:inline distT="0" distB="0" distL="0" distR="0" wp14:anchorId="1156404F" wp14:editId="20D998E0">
+            <wp:extent cx="5413248" cy="1719072"/>
+            <wp:effectExtent l="0" t="0" r="0" b="0"/>
+            <wp:docPr id="15" name="Picture 15"/>
             <wp:cNvGraphicFramePr>
               <a:graphicFrameLocks xmlns:a="http://schemas.openxmlformats.org/drawingml/2006/main" noChangeAspect="1"/>
             </wp:cNvGraphicFramePr>
@@ -2140,7 +2047,7 @@
                   <pic:spPr>
                     <a:xfrm>
                       <a:off x="0" y="0"/>
-                      <a:ext cx="5010912" cy="1728216"/>
+                      <a:ext cx="5413248" cy="1719072"/>
                     </a:xfrm>
                     <a:prstGeom prst="rect">
                       <a:avLst/>
@@ -2174,10 +2081,10 @@
           <w:noProof/>
         </w:rPr>
         <w:drawing>
-          <wp:inline distT="0" distB="0" distL="0" distR="0" wp14:anchorId="3225ADD8" wp14:editId="3F87F945">
-            <wp:extent cx="5285232" cy="1682496"/>
-            <wp:effectExtent l="0" t="0" r="0" b="0"/>
-            <wp:docPr id="28" name="Picture 28"/>
+          <wp:inline distT="0" distB="0" distL="0" distR="0" wp14:anchorId="62BC42BD" wp14:editId="34CC4883">
+            <wp:extent cx="5385816" cy="1810512"/>
+            <wp:effectExtent l="0" t="0" r="5715" b="0"/>
+            <wp:docPr id="16" name="Picture 16"/>
             <wp:cNvGraphicFramePr>
               <a:graphicFrameLocks xmlns:a="http://schemas.openxmlformats.org/drawingml/2006/main" noChangeAspect="1"/>
             </wp:cNvGraphicFramePr>
@@ -2197,7 +2104,7 @@
                   <pic:spPr>
                     <a:xfrm>
                       <a:off x="0" y="0"/>
-                      <a:ext cx="5285232" cy="1682496"/>
+                      <a:ext cx="5385816" cy="1810512"/>
                     </a:xfrm>
                     <a:prstGeom prst="rect">
                       <a:avLst/>
@@ -2470,10 +2377,7 @@
         </w:numPr>
       </w:pPr>
       <w:r>
-        <w:t>In the Package Manager Console, run “</w:t>
-      </w:r>
-      <w:r>
-        <w:t>Update-Database”</w:t>
+        <w:t>In the Package Manager Console, run “Update-Database”</w:t>
       </w:r>
     </w:p>
     <w:p>
@@ -2485,10 +2389,10 @@
           <w:noProof/>
         </w:rPr>
         <w:drawing>
-          <wp:inline distT="0" distB="0" distL="0" distR="0" wp14:anchorId="6AA24BC5" wp14:editId="164FAFF2">
-            <wp:extent cx="6685714" cy="3400000"/>
-            <wp:effectExtent l="0" t="0" r="1270" b="0"/>
-            <wp:docPr id="31" name="Picture 31"/>
+          <wp:inline distT="0" distB="0" distL="0" distR="0" wp14:anchorId="678C60A8" wp14:editId="560C0781">
+            <wp:extent cx="4992624" cy="2532888"/>
+            <wp:effectExtent l="0" t="0" r="0" b="1270"/>
+            <wp:docPr id="17" name="Picture 17"/>
             <wp:cNvGraphicFramePr>
               <a:graphicFrameLocks xmlns:a="http://schemas.openxmlformats.org/drawingml/2006/main" noChangeAspect="1"/>
             </wp:cNvGraphicFramePr>
@@ -2508,7 +2412,7 @@
                   <pic:spPr>
                     <a:xfrm>
                       <a:off x="0" y="0"/>
-                      <a:ext cx="6685714" cy="3400000"/>
+                      <a:ext cx="4992624" cy="2532888"/>
                     </a:xfrm>
                     <a:prstGeom prst="rect">
                       <a:avLst/>
@@ -2520,6 +2424,8 @@
           </wp:inline>
         </w:drawing>
       </w:r>
+      <w:bookmarkStart w:id="0" w:name="_GoBack"/>
+      <w:bookmarkEnd w:id="0"/>
     </w:p>
     <w:p>
       <w:pPr>
@@ -2783,10 +2689,7 @@
         <w:t>OK, now that you’re familiar with the basics of a Rock Block, let’s use our new Library Plugin with one.</w:t>
       </w:r>
       <w:r>
-        <w:t xml:space="preserve">  </w:t>
-      </w:r>
-      <w:r>
-        <w:t>The main differences between using built in Rock tables versus our custom tables is that our custom tables come from an instance of our Context (</w:t>
+        <w:t xml:space="preserve">  The main differences between using built in Rock tables versus our custom tables is that our custom tables come from an instance of our Context (</w:t>
       </w:r>
       <w:proofErr w:type="spellStart"/>
       <w:r>
@@ -2794,10 +2697,7 @@
       </w:r>
       <w:proofErr w:type="spellEnd"/>
       <w:r>
-        <w:t>)</w:t>
-      </w:r>
-      <w:r>
-        <w:t>.  To illustrate, here are some examples</w:t>
+        <w:t>).  To illustrate, here are some examples</w:t>
       </w:r>
     </w:p>
     <w:p>
@@ -2971,7 +2871,13 @@
     </w:p>
     <w:p>
       <w:r>
-        <w:t>This is the basic idea on how to save changes to the database using our context</w:t>
+        <w:t>Finally, here is</w:t>
+      </w:r>
+      <w:r>
+        <w:t xml:space="preserve"> how to save changes to the database using our context</w:t>
+      </w:r>
+      <w:r>
+        <w:t>.</w:t>
       </w:r>
     </w:p>
     <w:p>
@@ -3897,7 +3803,7 @@
         <w:rFonts w:ascii="Wingdings" w:hAnsi="Wingdings" w:hint="default"/>
       </w:rPr>
     </w:lvl>
-    <w:lvl w:ilvl="3" w:tplc="04090001" w:tentative="1">
+    <w:lvl w:ilvl="3" w:tplc="04090001">
       <w:start w:val="1"/>
       <w:numFmt w:val="bullet"/>
       <w:lvlText w:val=""/>
@@ -4624,6 +4530,18 @@
       <w:u w:val="single"/>
     </w:rPr>
   </w:style>
+  <w:style w:type="character" w:styleId="FollowedHyperlink">
+    <w:name w:val="FollowedHyperlink"/>
+    <w:basedOn w:val="DefaultParagraphFont"/>
+    <w:uiPriority w:val="99"/>
+    <w:semiHidden/>
+    <w:unhideWhenUsed/>
+    <w:rsid w:val="008D0553"/>
+    <w:rPr>
+      <w:color w:val="954F72" w:themeColor="followedHyperlink"/>
+      <w:u w:val="single"/>
+    </w:rPr>
+  </w:style>
 </w:styles>
 </file>
 
@@ -4893,7 +4811,7 @@
 </file>
 
 <file path=customXml/itemProps1.xml><?xml version="1.0" encoding="utf-8"?>
-<ds:datastoreItem xmlns:ds="http://schemas.openxmlformats.org/officeDocument/2006/customXml" ds:itemID="{3F17AB31-36ED-4533-A188-84E7370D9ADE}">
+<ds:datastoreItem xmlns:ds="http://schemas.openxmlformats.org/officeDocument/2006/customXml" ds:itemID="{7E2DE96F-587F-42AD-A9A2-C27F5B969BB1}">
   <ds:schemaRefs>
     <ds:schemaRef ds:uri="http://schemas.openxmlformats.org/officeDocument/2006/bibliography"/>
   </ds:schemaRefs>

</xml_diff>

<commit_message>
minor change to doc
</commit_message>
<xml_diff>
--- a/Documentation/How to make a Custom Rock Library Plugin.docx
+++ b/Documentation/How to make a Custom Rock Library Plugin.docx
@@ -906,9 +906,14 @@
       <w:r>
         <w:t>eb.config</w:t>
       </w:r>
-      <w:proofErr w:type="spellEnd"/>
-      <w:r>
-        <w:t xml:space="preserve"> again, this time, edit </w:t>
+      <w:bookmarkStart w:id="0" w:name="_GoBack"/>
+      <w:bookmarkEnd w:id="0"/>
+      <w:proofErr w:type="spellEnd"/>
+      <w:r>
+        <w:t xml:space="preserve">, </w:t>
+      </w:r>
+      <w:r>
+        <w:t xml:space="preserve">edit </w:t>
       </w:r>
       <w:proofErr w:type="spellStart"/>
       <w:r>
@@ -2424,8 +2429,6 @@
           </wp:inline>
         </w:drawing>
       </w:r>
-      <w:bookmarkStart w:id="0" w:name="_GoBack"/>
-      <w:bookmarkEnd w:id="0"/>
     </w:p>
     <w:p>
       <w:pPr>
@@ -4811,7 +4814,7 @@
 </file>
 
 <file path=customXml/itemProps1.xml><?xml version="1.0" encoding="utf-8"?>
-<ds:datastoreItem xmlns:ds="http://schemas.openxmlformats.org/officeDocument/2006/customXml" ds:itemID="{7E2DE96F-587F-42AD-A9A2-C27F5B969BB1}">
+<ds:datastoreItem xmlns:ds="http://schemas.openxmlformats.org/officeDocument/2006/customXml" ds:itemID="{6A4FBD16-1244-4593-A0F6-04C3A2691718}">
   <ds:schemaRefs>
     <ds:schemaRef ds:uri="http://schemas.openxmlformats.org/officeDocument/2006/bibliography"/>
   </ds:schemaRefs>

</xml_diff>

<commit_message>
starting convert to Wiki...
</commit_message>
<xml_diff>
--- a/Documentation/How to make a Custom Rock Library Plugin.docx
+++ b/Documentation/How to make a Custom Rock Library Plugin.docx
@@ -906,33 +906,12 @@
       <w:r>
         <w:t>eb.config</w:t>
       </w:r>
-      <w:bookmarkStart w:id="0" w:name="_GoBack"/>
-      <w:bookmarkEnd w:id="0"/>
-      <w:proofErr w:type="spellEnd"/>
-      <w:r>
-        <w:t xml:space="preserve">, </w:t>
-      </w:r>
-      <w:r>
-        <w:t xml:space="preserve">edit </w:t>
-      </w:r>
-      <w:proofErr w:type="spellStart"/>
-      <w:r>
-        <w:t>BaseUrl</w:t>
-      </w:r>
-      <w:proofErr w:type="spellEnd"/>
-      <w:r>
-        <w:t xml:space="preserve"> to match the </w:t>
-      </w:r>
-      <w:proofErr w:type="spellStart"/>
-      <w:r>
-        <w:t>RockWeb</w:t>
-      </w:r>
-      <w:proofErr w:type="spellEnd"/>
-      <w:r>
-        <w:t xml:space="preserve"> project’s “Opened URL”</w:t>
-      </w:r>
-      <w:r>
-        <w:t xml:space="preserve">.  This would also be a good time to double-check that </w:t>
+      <w:proofErr w:type="spellEnd"/>
+      <w:r>
+        <w:t xml:space="preserve"> and </w:t>
+      </w:r>
+      <w:r>
+        <w:t xml:space="preserve">double-check that </w:t>
       </w:r>
       <w:proofErr w:type="spellStart"/>
       <w:r>
@@ -959,6 +938,174 @@
     </w:p>
     <w:p>
       <w:pPr>
+        <w:pStyle w:val="Heading1"/>
+      </w:pPr>
+      <w:r>
+        <w:t xml:space="preserve"> </w:t>
+      </w:r>
+      <w:r>
+        <w:t xml:space="preserve">Start Rock </w:t>
+      </w:r>
+    </w:p>
+    <w:p>
+      <w:pPr>
+        <w:pStyle w:val="ListParagraph"/>
+        <w:numPr>
+          <w:ilvl w:val="0"/>
+          <w:numId w:val="5"/>
+        </w:numPr>
+      </w:pPr>
+      <w:r>
+        <w:t>Now, to make sure we have everything ready, start Rock.  (Press F5)</w:t>
+      </w:r>
+    </w:p>
+    <w:p>
+      <w:pPr>
+        <w:pStyle w:val="ListParagraph"/>
+        <w:numPr>
+          <w:ilvl w:val="0"/>
+          <w:numId w:val="5"/>
+        </w:numPr>
+      </w:pPr>
+      <w:r>
+        <w:t>Depending on how you installed it, t</w:t>
+      </w:r>
+      <w:r>
+        <w:t>his might take up to a minute or so the first time</w:t>
+      </w:r>
+      <w:r>
+        <w:t xml:space="preserve">.  It is </w:t>
+      </w:r>
+      <w:r>
+        <w:t>creat</w:t>
+      </w:r>
+      <w:r>
+        <w:t>ing</w:t>
+      </w:r>
+      <w:r>
+        <w:t xml:space="preserve"> and migrat</w:t>
+      </w:r>
+      <w:r>
+        <w:t>ing</w:t>
+      </w:r>
+      <w:r>
+        <w:t xml:space="preserve"> </w:t>
+      </w:r>
+      <w:r>
+        <w:t>the database.</w:t>
+      </w:r>
+    </w:p>
+    <w:p>
+      <w:pPr>
+        <w:pStyle w:val="ListParagraph"/>
+        <w:numPr>
+          <w:ilvl w:val="0"/>
+          <w:numId w:val="5"/>
+        </w:numPr>
+      </w:pPr>
+      <w:r>
+        <w:t xml:space="preserve">If you get errors, the most common reasons are the </w:t>
+      </w:r>
+      <w:proofErr w:type="spellStart"/>
+      <w:r>
+        <w:t>WebConfig</w:t>
+      </w:r>
+      <w:proofErr w:type="spellEnd"/>
+      <w:r>
+        <w:t xml:space="preserve"> settings.  Go back a step or so in these directions and make sure those are correct.</w:t>
+      </w:r>
+    </w:p>
+    <w:p>
+      <w:pPr>
+        <w:pStyle w:val="Heading1"/>
+      </w:pPr>
+      <w:r>
+        <w:t>Breathe a Sigh of Relief</w:t>
+      </w:r>
+    </w:p>
+    <w:p>
+      <w:pPr>
+        <w:pStyle w:val="ListParagraph"/>
+        <w:numPr>
+          <w:ilvl w:val="0"/>
+          <w:numId w:val="7"/>
+        </w:numPr>
+      </w:pPr>
+      <w:r>
+        <w:t>If you’ve made it to this point, now would be a good time to</w:t>
+      </w:r>
+      <w:r>
+        <w:t xml:space="preserve"> put</w:t>
+      </w:r>
+      <w:r>
+        <w:t xml:space="preserve"> your </w:t>
+      </w:r>
+      <w:r>
+        <w:t>C:\Projects\mychurch-rock</w:t>
+      </w:r>
+      <w:r>
+        <w:t xml:space="preserve"> into Source Control (or at least zip it up and save it somewhere).  This is a good point to go b</w:t>
+      </w:r>
+      <w:r>
+        <w:t>ack</w:t>
+      </w:r>
+      <w:r>
+        <w:t xml:space="preserve"> to</w:t>
+      </w:r>
+      <w:r>
+        <w:t xml:space="preserve"> in case you want to start over.</w:t>
+      </w:r>
+    </w:p>
+    <w:p>
+      <w:pPr>
+        <w:pStyle w:val="Heading1"/>
+      </w:pPr>
+      <w:r>
+        <w:t>Setup your Custom Rock Library project for Entity Framework</w:t>
+      </w:r>
+    </w:p>
+    <w:p>
+      <w:pPr>
+        <w:pStyle w:val="ListParagraph"/>
+        <w:numPr>
+          <w:ilvl w:val="0"/>
+          <w:numId w:val="6"/>
+        </w:numPr>
+      </w:pPr>
+      <w:r>
+        <w:t xml:space="preserve">In the Solution tree, Right-Click on your Custom Rock Library and choose “Manage </w:t>
+      </w:r>
+      <w:proofErr w:type="spellStart"/>
+      <w:r>
+        <w:t>NuGet</w:t>
+      </w:r>
+      <w:proofErr w:type="spellEnd"/>
+      <w:r>
+        <w:t xml:space="preserve"> Packages…”</w:t>
+      </w:r>
+    </w:p>
+    <w:p>
+      <w:pPr>
+        <w:pStyle w:val="ListParagraph"/>
+        <w:numPr>
+          <w:ilvl w:val="1"/>
+          <w:numId w:val="6"/>
+        </w:numPr>
+      </w:pPr>
+      <w:r>
+        <w:t xml:space="preserve">Search for </w:t>
+      </w:r>
+      <w:proofErr w:type="spellStart"/>
+      <w:r>
+        <w:t>EntityFramework</w:t>
+      </w:r>
+      <w:proofErr w:type="spellEnd"/>
+      <w:r>
+        <w:t xml:space="preserve"> 6.0 and Install it</w:t>
+      </w:r>
+    </w:p>
+    <w:p>
+      <w:pPr>
         <w:ind w:left="720"/>
       </w:pPr>
       <w:r>
@@ -966,10 +1113,10 @@
           <w:noProof/>
         </w:rPr>
         <w:drawing>
-          <wp:inline distT="0" distB="0" distL="0" distR="0" wp14:anchorId="3B6097E8" wp14:editId="0F8B0238">
-            <wp:extent cx="4314286" cy="3085714"/>
-            <wp:effectExtent l="0" t="0" r="0" b="635"/>
-            <wp:docPr id="12" name="Picture 12"/>
+          <wp:inline distT="0" distB="0" distL="0" distR="0" wp14:anchorId="47138E14" wp14:editId="0191DD37">
+            <wp:extent cx="6556248" cy="4425696"/>
+            <wp:effectExtent l="0" t="0" r="0" b="0"/>
+            <wp:docPr id="8" name="Picture 8"/>
             <wp:cNvGraphicFramePr>
               <a:graphicFrameLocks xmlns:a="http://schemas.openxmlformats.org/drawingml/2006/main" noChangeAspect="1"/>
             </wp:cNvGraphicFramePr>
@@ -989,7 +1136,7 @@
                   <pic:spPr>
                     <a:xfrm>
                       <a:off x="0" y="0"/>
-                      <a:ext cx="4314286" cy="3085714"/>
+                      <a:ext cx="6556248" cy="4425696"/>
                     </a:xfrm>
                     <a:prstGeom prst="rect">
                       <a:avLst/>
@@ -1004,17 +1151,107 @@
     </w:p>
     <w:p>
       <w:pPr>
-        <w:ind w:left="720"/>
+        <w:pStyle w:val="ListParagraph"/>
+        <w:numPr>
+          <w:ilvl w:val="0"/>
+          <w:numId w:val="6"/>
+        </w:numPr>
+      </w:pPr>
+      <w:r>
+        <w:t>Add two folders to your Project</w:t>
+      </w:r>
+    </w:p>
+    <w:p>
+      <w:pPr>
+        <w:pStyle w:val="ListParagraph"/>
+        <w:numPr>
+          <w:ilvl w:val="1"/>
+          <w:numId w:val="6"/>
+        </w:numPr>
+      </w:pPr>
+      <w:r>
+        <w:t xml:space="preserve">Data </w:t>
+      </w:r>
+    </w:p>
+    <w:p>
+      <w:pPr>
+        <w:pStyle w:val="ListParagraph"/>
+        <w:numPr>
+          <w:ilvl w:val="1"/>
+          <w:numId w:val="6"/>
+        </w:numPr>
+      </w:pPr>
+      <w:r>
+        <w:t>Model</w:t>
+      </w:r>
+    </w:p>
+    <w:p>
+      <w:pPr>
+        <w:pStyle w:val="ListParagraph"/>
+        <w:numPr>
+          <w:ilvl w:val="0"/>
+          <w:numId w:val="6"/>
+        </w:numPr>
+      </w:pPr>
+      <w:r>
+        <w:t xml:space="preserve">Create a </w:t>
+      </w:r>
+      <w:r>
+        <w:t xml:space="preserve">Context </w:t>
+      </w:r>
+      <w:r>
+        <w:t>class in the Data folder named &lt;</w:t>
+      </w:r>
+      <w:proofErr w:type="spellStart"/>
+      <w:r>
+        <w:t>YourProjectName</w:t>
+      </w:r>
+      <w:proofErr w:type="spellEnd"/>
+      <w:r>
+        <w:t>&gt;Context</w:t>
+      </w:r>
+    </w:p>
+    <w:p>
+      <w:pPr>
+        <w:pStyle w:val="ListParagraph"/>
+        <w:numPr>
+          <w:ilvl w:val="0"/>
+          <w:numId w:val="6"/>
+        </w:numPr>
+      </w:pPr>
+      <w:r>
+        <w:t xml:space="preserve">This class should inherit from </w:t>
+      </w:r>
+      <w:proofErr w:type="spellStart"/>
+      <w:r>
+        <w:t>DbContext</w:t>
+      </w:r>
+      <w:proofErr w:type="spellEnd"/>
+      <w:r>
+        <w:t xml:space="preserve">.  Add the methods, regions, comments, </w:t>
+      </w:r>
+      <w:proofErr w:type="spellStart"/>
+      <w:r>
+        <w:t>etc</w:t>
+      </w:r>
+      <w:proofErr w:type="spellEnd"/>
+      <w:r>
+        <w:t xml:space="preserve"> as shown in this example</w:t>
+      </w:r>
+    </w:p>
+    <w:p>
+      <w:pPr>
+        <w:ind w:left="1440"/>
       </w:pPr>
       <w:r>
         <w:rPr>
           <w:noProof/>
         </w:rPr>
         <w:drawing>
-          <wp:inline distT="0" distB="0" distL="0" distR="0" wp14:anchorId="32AA42A9" wp14:editId="7E2941D4">
-            <wp:extent cx="4628571" cy="2447619"/>
-            <wp:effectExtent l="0" t="0" r="635" b="0"/>
-            <wp:docPr id="13" name="Picture 13"/>
+          <wp:inline distT="0" distB="0" distL="0" distR="0" wp14:anchorId="41E3F912" wp14:editId="06DDAB37">
+            <wp:extent cx="4754880" cy="4389120"/>
+            <wp:effectExtent l="0" t="0" r="7620" b="0"/>
+            <wp:docPr id="10" name="Picture 10"/>
             <wp:cNvGraphicFramePr>
               <a:graphicFrameLocks xmlns:a="http://schemas.openxmlformats.org/drawingml/2006/main" noChangeAspect="1"/>
             </wp:cNvGraphicFramePr>
@@ -1034,7 +1271,7 @@
                   <pic:spPr>
                     <a:xfrm>
                       <a:off x="0" y="0"/>
-                      <a:ext cx="4628571" cy="2447619"/>
+                      <a:ext cx="4754880" cy="4389120"/>
                     </a:xfrm>
                     <a:prstGeom prst="rect">
                       <a:avLst/>
@@ -1049,130 +1286,38 @@
     </w:p>
     <w:p>
       <w:pPr>
-        <w:pStyle w:val="Heading1"/>
-      </w:pPr>
-      <w:r>
-        <w:t xml:space="preserve"> </w:t>
-      </w:r>
-      <w:r>
-        <w:t xml:space="preserve">Start Rock </w:t>
-      </w:r>
-    </w:p>
-    <w:p>
-      <w:pPr>
-        <w:pStyle w:val="ListParagraph"/>
-        <w:numPr>
-          <w:ilvl w:val="0"/>
-          <w:numId w:val="5"/>
-        </w:numPr>
-      </w:pPr>
-      <w:r>
-        <w:t>Now, to make sure we have everything ready, start Rock.  (Press F5)</w:t>
-      </w:r>
-    </w:p>
-    <w:p>
-      <w:pPr>
-        <w:pStyle w:val="ListParagraph"/>
-        <w:numPr>
-          <w:ilvl w:val="0"/>
-          <w:numId w:val="5"/>
-        </w:numPr>
-      </w:pPr>
-      <w:r>
-        <w:t>Depending on how you installed it, t</w:t>
-      </w:r>
-      <w:r>
-        <w:t>his might take up to a minute or so the first time</w:t>
-      </w:r>
-      <w:r>
-        <w:t xml:space="preserve">.  It is </w:t>
-      </w:r>
-      <w:r>
-        <w:t>creat</w:t>
-      </w:r>
-      <w:r>
-        <w:t>ing</w:t>
-      </w:r>
-      <w:r>
-        <w:t xml:space="preserve"> and migrat</w:t>
-      </w:r>
-      <w:r>
-        <w:t>ing</w:t>
-      </w:r>
-      <w:r>
-        <w:t xml:space="preserve"> </w:t>
-      </w:r>
-      <w:r>
-        <w:t>the database.</w:t>
-      </w:r>
-    </w:p>
-    <w:p>
-      <w:pPr>
-        <w:pStyle w:val="ListParagraph"/>
-        <w:numPr>
-          <w:ilvl w:val="0"/>
-          <w:numId w:val="5"/>
-        </w:numPr>
-      </w:pPr>
-      <w:r>
-        <w:t xml:space="preserve">If you get errors, the most common reasons are the </w:t>
-      </w:r>
-      <w:proofErr w:type="spellStart"/>
-      <w:r>
-        <w:t>WebConfig</w:t>
-      </w:r>
-      <w:proofErr w:type="spellEnd"/>
-      <w:r>
-        <w:t xml:space="preserve"> settings.  Go back a step or so in these directions and make sure those are correct.</w:t>
-      </w:r>
-    </w:p>
-    <w:p>
-      <w:pPr>
-        <w:pStyle w:val="Heading1"/>
-      </w:pPr>
-      <w:r>
-        <w:t>Breathe a Sigh of Relief</w:t>
-      </w:r>
-    </w:p>
-    <w:p>
-      <w:pPr>
-        <w:pStyle w:val="ListParagraph"/>
-        <w:numPr>
-          <w:ilvl w:val="0"/>
-          <w:numId w:val="7"/>
-        </w:numPr>
-      </w:pPr>
-      <w:r>
-        <w:t>If you’ve made it to this point, now would be a good time to</w:t>
-      </w:r>
-      <w:r>
-        <w:t xml:space="preserve"> put</w:t>
-      </w:r>
-      <w:r>
-        <w:t xml:space="preserve"> your </w:t>
-      </w:r>
-      <w:r>
-        <w:t>C:\Projects\mychurch-rock</w:t>
-      </w:r>
-      <w:r>
-        <w:t xml:space="preserve"> into Source Control (or at least zip it up and save it somewhere).  This is a good point to go b</w:t>
-      </w:r>
-      <w:r>
-        <w:t>ack</w:t>
-      </w:r>
-      <w:r>
-        <w:t xml:space="preserve"> to</w:t>
-      </w:r>
-      <w:r>
-        <w:t xml:space="preserve"> in case you want to start over.</w:t>
-      </w:r>
-    </w:p>
-    <w:p>
-      <w:pPr>
-        <w:pStyle w:val="Heading1"/>
-      </w:pPr>
-      <w:r>
-        <w:t>Setup your Custom Rock Library project for Entity Framework</w:t>
+        <w:pStyle w:val="ListParagraph"/>
+        <w:numPr>
+          <w:ilvl w:val="1"/>
+          <w:numId w:val="6"/>
+        </w:numPr>
+      </w:pPr>
+      <w:r>
+        <w:t>Take special note of the constructor.  See how it uses the base constructor with a parameter of “</w:t>
+      </w:r>
+      <w:proofErr w:type="spellStart"/>
+      <w:r>
+        <w:t>RockContext</w:t>
+      </w:r>
+      <w:proofErr w:type="spellEnd"/>
+      <w:r>
+        <w:t>”.  That’s important.  Your context class should do the exact same thing.  This lets Entity Framework know that your connection string name is “</w:t>
+      </w:r>
+      <w:proofErr w:type="spellStart"/>
+      <w:r>
+        <w:t>RockContext</w:t>
+      </w:r>
+      <w:proofErr w:type="spellEnd"/>
+      <w:r>
+        <w:t xml:space="preserve">”, and we want to use the exact same connection name as </w:t>
+      </w:r>
+      <w:proofErr w:type="spellStart"/>
+      <w:r>
+        <w:t>RockWeb</w:t>
+      </w:r>
+      <w:proofErr w:type="spellEnd"/>
+      <w:r>
+        <w:t>.</w:t>
       </w:r>
     </w:p>
     <w:p>
@@ -1184,15 +1329,10 @@
         </w:numPr>
       </w:pPr>
       <w:r>
-        <w:t xml:space="preserve">In the Solution tree, Right-Click on your Custom Rock Library and choose “Manage </w:t>
-      </w:r>
-      <w:proofErr w:type="spellStart"/>
-      <w:r>
-        <w:t>NuGet</w:t>
-      </w:r>
-      <w:proofErr w:type="spellEnd"/>
-      <w:r>
-        <w:t xml:space="preserve"> Packages…”</w:t>
+        <w:t>Create your first model class</w:t>
+      </w:r>
+      <w:r>
+        <w:t>es</w:t>
       </w:r>
     </w:p>
     <w:p>
@@ -1204,72 +1344,7 @@
         </w:numPr>
       </w:pPr>
       <w:r>
-        <w:t xml:space="preserve">Search for </w:t>
-      </w:r>
-      <w:proofErr w:type="spellStart"/>
-      <w:r>
-        <w:t>EntityFramework</w:t>
-      </w:r>
-      <w:proofErr w:type="spellEnd"/>
-      <w:r>
-        <w:t xml:space="preserve"> 6.0 and Install it</w:t>
-      </w:r>
-    </w:p>
-    <w:p>
-      <w:pPr>
-        <w:ind w:left="720"/>
-      </w:pPr>
-      <w:r>
-        <w:rPr>
-          <w:noProof/>
-        </w:rPr>
-        <w:drawing>
-          <wp:inline distT="0" distB="0" distL="0" distR="0" wp14:anchorId="47138E14" wp14:editId="0191DD37">
-            <wp:extent cx="6556248" cy="4425696"/>
-            <wp:effectExtent l="0" t="0" r="0" b="0"/>
-            <wp:docPr id="8" name="Picture 8"/>
-            <wp:cNvGraphicFramePr>
-              <a:graphicFrameLocks xmlns:a="http://schemas.openxmlformats.org/drawingml/2006/main" noChangeAspect="1"/>
-            </wp:cNvGraphicFramePr>
-            <a:graphic xmlns:a="http://schemas.openxmlformats.org/drawingml/2006/main">
-              <a:graphicData uri="http://schemas.openxmlformats.org/drawingml/2006/picture">
-                <pic:pic xmlns:pic="http://schemas.openxmlformats.org/drawingml/2006/picture">
-                  <pic:nvPicPr>
-                    <pic:cNvPr id="1" name=""/>
-                    <pic:cNvPicPr/>
-                  </pic:nvPicPr>
-                  <pic:blipFill>
-                    <a:blip r:embed="rId20"/>
-                    <a:stretch>
-                      <a:fillRect/>
-                    </a:stretch>
-                  </pic:blipFill>
-                  <pic:spPr>
-                    <a:xfrm>
-                      <a:off x="0" y="0"/>
-                      <a:ext cx="6556248" cy="4425696"/>
-                    </a:xfrm>
-                    <a:prstGeom prst="rect">
-                      <a:avLst/>
-                    </a:prstGeom>
-                  </pic:spPr>
-                </pic:pic>
-              </a:graphicData>
-            </a:graphic>
-          </wp:inline>
-        </w:drawing>
-      </w:r>
-    </w:p>
-    <w:p>
-      <w:pPr>
-        <w:pStyle w:val="ListParagraph"/>
-        <w:numPr>
-          <w:ilvl w:val="0"/>
-          <w:numId w:val="6"/>
-        </w:numPr>
-      </w:pPr>
-      <w:r>
-        <w:t>Add two folders to your Project</w:t>
+        <w:t xml:space="preserve">Note:  Rock uses the Code-First convention of Entity Framework, a model class is what ends up as a table in your database.  </w:t>
       </w:r>
     </w:p>
     <w:p>
@@ -1281,88 +1356,146 @@
         </w:numPr>
       </w:pPr>
       <w:r>
-        <w:t xml:space="preserve">Data </w:t>
-      </w:r>
-    </w:p>
-    <w:p>
-      <w:pPr>
-        <w:pStyle w:val="ListParagraph"/>
-        <w:numPr>
-          <w:ilvl w:val="1"/>
+        <w:t xml:space="preserve">Let’s say you want </w:t>
+      </w:r>
+      <w:r>
+        <w:t xml:space="preserve">your </w:t>
+      </w:r>
+      <w:r>
+        <w:t>Custom Rock Plugin to add a Potluck feature, but you need a couple of tables to store your data</w:t>
+      </w:r>
+    </w:p>
+    <w:p>
+      <w:pPr>
+        <w:pStyle w:val="ListParagraph"/>
+        <w:numPr>
+          <w:ilvl w:val="2"/>
           <w:numId w:val="6"/>
         </w:numPr>
       </w:pPr>
       <w:r>
-        <w:t>Model</w:t>
-      </w:r>
-    </w:p>
-    <w:p>
-      <w:pPr>
-        <w:pStyle w:val="ListParagraph"/>
-        <w:numPr>
-          <w:ilvl w:val="0"/>
+        <w:t>Creat</w:t>
+      </w:r>
+      <w:r>
+        <w:t xml:space="preserve">e a class called </w:t>
+      </w:r>
+      <w:proofErr w:type="spellStart"/>
+      <w:r>
+        <w:t>PotluckDinner</w:t>
+      </w:r>
+      <w:proofErr w:type="spellEnd"/>
+      <w:r>
+        <w:t xml:space="preserve"> along with a </w:t>
+      </w:r>
+      <w:proofErr w:type="spellStart"/>
+      <w:r>
+        <w:t>PotluckDinnerConfiguration</w:t>
+      </w:r>
+      <w:proofErr w:type="spellEnd"/>
+      <w:r>
+        <w:t xml:space="preserve"> class as shown</w:t>
+      </w:r>
+      <w:r>
+        <w:t xml:space="preserve">.  </w:t>
+      </w:r>
+    </w:p>
+    <w:p>
+      <w:pPr>
+        <w:pStyle w:val="ListParagraph"/>
+        <w:numPr>
+          <w:ilvl w:val="3"/>
           <w:numId w:val="6"/>
         </w:numPr>
       </w:pPr>
       <w:r>
-        <w:t xml:space="preserve">Create a </w:t>
-      </w:r>
-      <w:r>
-        <w:t xml:space="preserve">Context </w:t>
-      </w:r>
-      <w:r>
-        <w:t>class in the Data folder named &lt;</w:t>
-      </w:r>
-      <w:proofErr w:type="spellStart"/>
-      <w:r>
-        <w:t>YourProjectName</w:t>
-      </w:r>
-      <w:proofErr w:type="spellEnd"/>
-      <w:r>
-        <w:t>&gt;Context</w:t>
-      </w:r>
-    </w:p>
-    <w:p>
-      <w:pPr>
-        <w:pStyle w:val="ListParagraph"/>
-        <w:numPr>
-          <w:ilvl w:val="0"/>
+        <w:t xml:space="preserve">Don’t worry if </w:t>
+      </w:r>
+      <w:proofErr w:type="spellStart"/>
+      <w:r>
+        <w:t>PotluckDish</w:t>
+      </w:r>
+      <w:proofErr w:type="spellEnd"/>
+      <w:r>
+        <w:t xml:space="preserve"> can’t be found.  We’ll add that next.</w:t>
+      </w:r>
+    </w:p>
+    <w:p>
+      <w:pPr>
+        <w:pStyle w:val="ListParagraph"/>
+        <w:numPr>
+          <w:ilvl w:val="3"/>
           <w:numId w:val="6"/>
         </w:numPr>
-      </w:pPr>
-      <w:r>
-        <w:t xml:space="preserve">This class should inherit from </w:t>
-      </w:r>
-      <w:proofErr w:type="spellStart"/>
-      <w:r>
-        <w:t>DbContext</w:t>
-      </w:r>
-      <w:proofErr w:type="spellEnd"/>
-      <w:r>
-        <w:t xml:space="preserve">.  Add the methods, regions, comments, </w:t>
-      </w:r>
-      <w:proofErr w:type="spellStart"/>
-      <w:r>
-        <w:t>etc</w:t>
-      </w:r>
-      <w:proofErr w:type="spellEnd"/>
-      <w:r>
-        <w:t xml:space="preserve"> as shown in this example</w:t>
-      </w:r>
-    </w:p>
-    <w:p>
-      <w:pPr>
-        <w:ind w:left="1440"/>
+        <w:ind w:left="2160"/>
+      </w:pPr>
+      <w:r>
+        <w:t>Note how the Table is named _</w:t>
+      </w:r>
+      <w:proofErr w:type="spellStart"/>
+      <w:r>
+        <w:t>com_mychurch_PotluckDinner</w:t>
+      </w:r>
+      <w:proofErr w:type="spellEnd"/>
+      <w:r>
+        <w:t xml:space="preserve"> instead of simply </w:t>
+      </w:r>
+      <w:proofErr w:type="spellStart"/>
+      <w:r>
+        <w:t>PotluckDinner</w:t>
+      </w:r>
+      <w:proofErr w:type="spellEnd"/>
+      <w:r>
+        <w:t>.  This is because of the Rock Naming conventions for Custom Tables (</w:t>
+      </w:r>
+      <w:hyperlink r:id="rId20" w:history="1">
+        <w:r>
+          <w:rPr>
+            <w:rStyle w:val="Hyperlink"/>
+          </w:rPr>
+          <w:t>https://github.com/SparkDevNetwork/Rock-ChMS/wiki/Naming-Conventions</w:t>
+        </w:r>
+      </w:hyperlink>
+      <w:r>
+        <w:t>).  All your table names</w:t>
+      </w:r>
+      <w:r>
+        <w:t xml:space="preserve"> </w:t>
+      </w:r>
+      <w:r>
+        <w:t xml:space="preserve">must </w:t>
+      </w:r>
+      <w:r>
+        <w:t xml:space="preserve">follow this convention to </w:t>
+      </w:r>
+      <w:r>
+        <w:t xml:space="preserve">protect your tables from having the same name as any of the </w:t>
+      </w:r>
+      <w:r>
+        <w:t>core Rock Tables</w:t>
+      </w:r>
+      <w:r>
+        <w:t>,</w:t>
+      </w:r>
+      <w:r>
+        <w:t xml:space="preserve"> other Plugins</w:t>
+      </w:r>
+      <w:r>
+        <w:t xml:space="preserve">, or future core Rock Tables. </w:t>
+      </w:r>
+    </w:p>
+    <w:p>
+      <w:pPr>
+        <w:ind w:left="2160"/>
       </w:pPr>
       <w:r>
         <w:rPr>
           <w:noProof/>
         </w:rPr>
         <w:drawing>
-          <wp:inline distT="0" distB="0" distL="0" distR="0" wp14:anchorId="41E3F912" wp14:editId="06DDAB37">
-            <wp:extent cx="4754880" cy="4389120"/>
-            <wp:effectExtent l="0" t="0" r="7620" b="0"/>
-            <wp:docPr id="10" name="Picture 10"/>
+          <wp:inline distT="0" distB="0" distL="0" distR="0" wp14:anchorId="445F6ABF" wp14:editId="568AFA47">
+            <wp:extent cx="5495544" cy="6510528"/>
+            <wp:effectExtent l="0" t="0" r="0" b="5080"/>
+            <wp:docPr id="19" name="Picture 19"/>
             <wp:cNvGraphicFramePr>
               <a:graphicFrameLocks xmlns:a="http://schemas.openxmlformats.org/drawingml/2006/main" noChangeAspect="1"/>
             </wp:cNvGraphicFramePr>
@@ -1382,7 +1515,7 @@
                   <pic:spPr>
                     <a:xfrm>
                       <a:off x="0" y="0"/>
-                      <a:ext cx="4754880" cy="4389120"/>
+                      <a:ext cx="5495544" cy="6510528"/>
                     </a:xfrm>
                     <a:prstGeom prst="rect">
                       <a:avLst/>
@@ -1399,214 +1532,111 @@
       <w:pPr>
         <w:pStyle w:val="ListParagraph"/>
         <w:numPr>
+          <w:ilvl w:val="2"/>
+          <w:numId w:val="6"/>
+        </w:numPr>
+      </w:pPr>
+      <w:r>
+        <w:t>Next, c</w:t>
+      </w:r>
+      <w:r>
+        <w:t xml:space="preserve">reate the </w:t>
+      </w:r>
+      <w:proofErr w:type="spellStart"/>
+      <w:r>
+        <w:t>PotluckDish</w:t>
+      </w:r>
+      <w:proofErr w:type="spellEnd"/>
+      <w:r>
+        <w:t xml:space="preserve"> class as shown</w:t>
+      </w:r>
+    </w:p>
+    <w:p>
+      <w:pPr>
+        <w:ind w:left="2160"/>
+      </w:pPr>
+      <w:r>
+        <w:rPr>
+          <w:noProof/>
+        </w:rPr>
+        <w:drawing>
+          <wp:inline distT="0" distB="0" distL="0" distR="0" wp14:anchorId="42C0A287" wp14:editId="6DA8723C">
+            <wp:extent cx="6117336" cy="6601968"/>
+            <wp:effectExtent l="0" t="0" r="0" b="8890"/>
+            <wp:docPr id="20" name="Picture 20"/>
+            <wp:cNvGraphicFramePr>
+              <a:graphicFrameLocks xmlns:a="http://schemas.openxmlformats.org/drawingml/2006/main" noChangeAspect="1"/>
+            </wp:cNvGraphicFramePr>
+            <a:graphic xmlns:a="http://schemas.openxmlformats.org/drawingml/2006/main">
+              <a:graphicData uri="http://schemas.openxmlformats.org/drawingml/2006/picture">
+                <pic:pic xmlns:pic="http://schemas.openxmlformats.org/drawingml/2006/picture">
+                  <pic:nvPicPr>
+                    <pic:cNvPr id="1" name=""/>
+                    <pic:cNvPicPr/>
+                  </pic:nvPicPr>
+                  <pic:blipFill>
+                    <a:blip r:embed="rId22"/>
+                    <a:stretch>
+                      <a:fillRect/>
+                    </a:stretch>
+                  </pic:blipFill>
+                  <pic:spPr>
+                    <a:xfrm>
+                      <a:off x="0" y="0"/>
+                      <a:ext cx="6117336" cy="6601968"/>
+                    </a:xfrm>
+                    <a:prstGeom prst="rect">
+                      <a:avLst/>
+                    </a:prstGeom>
+                  </pic:spPr>
+                </pic:pic>
+              </a:graphicData>
+            </a:graphic>
+          </wp:inline>
+        </w:drawing>
+      </w:r>
+    </w:p>
+    <w:p>
+      <w:pPr>
+        <w:pStyle w:val="ListParagraph"/>
+        <w:numPr>
           <w:ilvl w:val="1"/>
           <w:numId w:val="6"/>
         </w:numPr>
       </w:pPr>
       <w:r>
-        <w:t>Take special note of the constructor.  See how it uses the base constructor with a parameter of “</w:t>
-      </w:r>
-      <w:proofErr w:type="spellStart"/>
-      <w:r>
-        <w:t>RockContext</w:t>
-      </w:r>
-      <w:proofErr w:type="spellEnd"/>
-      <w:r>
-        <w:t>”.  That’s important.  Your context class should do the exact same thing.  This lets Entity Framework know that your connection string name is “</w:t>
-      </w:r>
-      <w:proofErr w:type="spellStart"/>
-      <w:r>
-        <w:t>RockContext</w:t>
-      </w:r>
-      <w:proofErr w:type="spellEnd"/>
-      <w:r>
-        <w:t xml:space="preserve">”, and we want to use the exact same connection name as </w:t>
-      </w:r>
-      <w:proofErr w:type="spellStart"/>
-      <w:r>
-        <w:t>RockWeb</w:t>
-      </w:r>
-      <w:proofErr w:type="spellEnd"/>
-      <w:r>
-        <w:t>.</w:t>
-      </w:r>
-    </w:p>
-    <w:p>
-      <w:pPr>
-        <w:pStyle w:val="ListParagraph"/>
-        <w:numPr>
-          <w:ilvl w:val="0"/>
-          <w:numId w:val="6"/>
-        </w:numPr>
-      </w:pPr>
-      <w:r>
-        <w:t>Create your first model class</w:t>
-      </w:r>
-      <w:r>
-        <w:t>es</w:t>
-      </w:r>
-    </w:p>
-    <w:p>
-      <w:pPr>
-        <w:pStyle w:val="ListParagraph"/>
-        <w:numPr>
-          <w:ilvl w:val="1"/>
-          <w:numId w:val="6"/>
-        </w:numPr>
-      </w:pPr>
-      <w:r>
-        <w:t xml:space="preserve">Note:  Rock uses the Code-First convention of Entity Framework, a model class is what ends up as a table in your database.  </w:t>
-      </w:r>
-    </w:p>
-    <w:p>
-      <w:pPr>
-        <w:pStyle w:val="ListParagraph"/>
-        <w:numPr>
-          <w:ilvl w:val="1"/>
-          <w:numId w:val="6"/>
-        </w:numPr>
-      </w:pPr>
-      <w:r>
-        <w:t xml:space="preserve">Let’s say you want </w:t>
-      </w:r>
-      <w:r>
-        <w:t xml:space="preserve">your </w:t>
-      </w:r>
-      <w:r>
-        <w:t>Custom Rock Plugin to add a Potluck feature, but you need a couple of tables to store your data</w:t>
-      </w:r>
-    </w:p>
-    <w:p>
-      <w:pPr>
-        <w:pStyle w:val="ListParagraph"/>
-        <w:numPr>
-          <w:ilvl w:val="2"/>
-          <w:numId w:val="6"/>
-        </w:numPr>
-      </w:pPr>
-      <w:r>
-        <w:t>Creat</w:t>
-      </w:r>
-      <w:r>
-        <w:t xml:space="preserve">e a class called </w:t>
-      </w:r>
-      <w:proofErr w:type="spellStart"/>
-      <w:r>
-        <w:t>PotluckDinner</w:t>
-      </w:r>
-      <w:proofErr w:type="spellEnd"/>
-      <w:r>
-        <w:t xml:space="preserve"> along with a </w:t>
-      </w:r>
-      <w:proofErr w:type="spellStart"/>
-      <w:r>
-        <w:t>PotluckDinnerConfiguration</w:t>
-      </w:r>
-      <w:proofErr w:type="spellEnd"/>
-      <w:r>
-        <w:t xml:space="preserve"> class as shown</w:t>
-      </w:r>
-      <w:r>
-        <w:t xml:space="preserve">.  </w:t>
-      </w:r>
-    </w:p>
-    <w:p>
-      <w:pPr>
-        <w:pStyle w:val="ListParagraph"/>
-        <w:numPr>
-          <w:ilvl w:val="3"/>
-          <w:numId w:val="6"/>
-        </w:numPr>
-      </w:pPr>
-      <w:r>
-        <w:t xml:space="preserve">Don’t worry if </w:t>
-      </w:r>
-      <w:proofErr w:type="spellStart"/>
-      <w:r>
-        <w:t>PotluckDish</w:t>
-      </w:r>
-      <w:proofErr w:type="spellEnd"/>
-      <w:r>
-        <w:t xml:space="preserve"> can’t be found.  We’ll add that next.</w:t>
-      </w:r>
-    </w:p>
-    <w:p>
-      <w:pPr>
-        <w:pStyle w:val="ListParagraph"/>
-        <w:numPr>
-          <w:ilvl w:val="3"/>
-          <w:numId w:val="6"/>
-        </w:numPr>
-        <w:ind w:left="2160"/>
-      </w:pPr>
-      <w:r>
-        <w:t>Note how the Table is named _</w:t>
-      </w:r>
-      <w:proofErr w:type="spellStart"/>
-      <w:r>
-        <w:t>com_mychurch_PotluckDinner</w:t>
-      </w:r>
-      <w:proofErr w:type="spellEnd"/>
-      <w:r>
-        <w:t xml:space="preserve"> instead of simply </w:t>
-      </w:r>
-      <w:proofErr w:type="spellStart"/>
-      <w:r>
-        <w:t>PotluckDinner</w:t>
-      </w:r>
-      <w:proofErr w:type="spellEnd"/>
-      <w:r>
-        <w:t>.  This is because of the Rock Naming conventions for Custom Tables (</w:t>
-      </w:r>
-      <w:hyperlink r:id="rId22" w:history="1">
-        <w:r>
-          <w:rPr>
-            <w:rStyle w:val="Hyperlink"/>
-          </w:rPr>
-          <w:t>https://github.com/SparkDevNetwork/Rock-ChMS/wiki/Naming-Conventions</w:t>
-        </w:r>
-      </w:hyperlink>
-      <w:r>
-        <w:t>).  All your table names</w:t>
-      </w:r>
-      <w:r>
-        <w:t xml:space="preserve"> </w:t>
-      </w:r>
-      <w:r>
-        <w:t xml:space="preserve">must </w:t>
-      </w:r>
-      <w:r>
-        <w:t xml:space="preserve">follow this convention to </w:t>
-      </w:r>
-      <w:r>
-        <w:t xml:space="preserve">protect your tables from having the same name as any of the </w:t>
-      </w:r>
-      <w:r>
-        <w:t>core Rock Tables</w:t>
-      </w:r>
-      <w:r>
-        <w:t>,</w:t>
-      </w:r>
-      <w:r>
-        <w:t xml:space="preserve"> other Plugins</w:t>
-      </w:r>
-      <w:r>
-        <w:t xml:space="preserve">, or future core Rock Tables. </w:t>
-      </w:r>
-    </w:p>
-    <w:p>
-      <w:pPr>
-        <w:ind w:left="2160"/>
+        <w:t xml:space="preserve">Now that we have a good start on our tables, let’s hook them up to our Context.  Add the Model </w:t>
+      </w:r>
+      <w:proofErr w:type="spellStart"/>
+      <w:r>
+        <w:t>DbSet</w:t>
+      </w:r>
+      <w:proofErr w:type="spellEnd"/>
+      <w:r>
+        <w:t xml:space="preserve"> classes and Configuration classes to </w:t>
+      </w:r>
+      <w:proofErr w:type="spellStart"/>
+      <w:r>
+        <w:t>MyFirstRockLibraryContext.cs</w:t>
+      </w:r>
+      <w:proofErr w:type="spellEnd"/>
+      <w:r>
+        <w:t xml:space="preserve"> as shown</w:t>
+      </w:r>
+    </w:p>
+    <w:p>
+      <w:pPr>
+        <w:ind w:left="1440"/>
       </w:pPr>
       <w:r>
         <w:rPr>
           <w:noProof/>
         </w:rPr>
         <w:drawing>
-          <wp:inline distT="0" distB="0" distL="0" distR="0" wp14:anchorId="445F6ABF" wp14:editId="568AFA47">
-            <wp:extent cx="5495544" cy="6510528"/>
-            <wp:effectExtent l="0" t="0" r="0" b="5080"/>
-            <wp:docPr id="19" name="Picture 19"/>
+          <wp:inline distT="0" distB="0" distL="0" distR="0" wp14:anchorId="62D9A23A" wp14:editId="4EB670C3">
+            <wp:extent cx="5449824" cy="4864608"/>
+            <wp:effectExtent l="0" t="0" r="0" b="0"/>
+            <wp:docPr id="21" name="Picture 21"/>
             <wp:cNvGraphicFramePr>
               <a:graphicFrameLocks xmlns:a="http://schemas.openxmlformats.org/drawingml/2006/main" noChangeAspect="1"/>
             </wp:cNvGraphicFramePr>
@@ -1626,7 +1656,7 @@
                   <pic:spPr>
                     <a:xfrm>
                       <a:off x="0" y="0"/>
-                      <a:ext cx="5495544" cy="6510528"/>
+                      <a:ext cx="5449824" cy="4864608"/>
                     </a:xfrm>
                     <a:prstGeom prst="rect">
                       <a:avLst/>
@@ -1643,23 +1673,102 @@
       <w:pPr>
         <w:pStyle w:val="ListParagraph"/>
         <w:numPr>
+          <w:ilvl w:val="1"/>
+          <w:numId w:val="6"/>
+        </w:numPr>
+      </w:pPr>
+      <w:r>
+        <w:t xml:space="preserve">Now, we </w:t>
+      </w:r>
+      <w:r>
+        <w:t>are almost ready to get</w:t>
+      </w:r>
+      <w:r>
+        <w:t xml:space="preserve"> our new tables into the database, but first, make sure you can </w:t>
+      </w:r>
+      <w:proofErr w:type="gramStart"/>
+      <w:r>
+        <w:t>Build</w:t>
+      </w:r>
+      <w:proofErr w:type="gramEnd"/>
+      <w:r>
+        <w:t xml:space="preserve"> the solution.</w:t>
+      </w:r>
+    </w:p>
+    <w:p>
+      <w:pPr>
+        <w:pStyle w:val="ListParagraph"/>
+        <w:numPr>
+          <w:ilvl w:val="1"/>
+          <w:numId w:val="6"/>
+        </w:numPr>
+      </w:pPr>
+      <w:r>
+        <w:t xml:space="preserve">After a successful build, you need to add your project’s </w:t>
+      </w:r>
+      <w:proofErr w:type="spellStart"/>
+      <w:r>
+        <w:t>dll</w:t>
+      </w:r>
+      <w:proofErr w:type="spellEnd"/>
+      <w:r>
+        <w:t xml:space="preserve"> to </w:t>
+      </w:r>
+      <w:proofErr w:type="spellStart"/>
+      <w:r>
+        <w:t>RockWeb</w:t>
+      </w:r>
+      <w:proofErr w:type="spellEnd"/>
+    </w:p>
+    <w:p>
+      <w:pPr>
+        <w:pStyle w:val="ListParagraph"/>
+        <w:numPr>
+          <w:ilvl w:val="1"/>
+          <w:numId w:val="6"/>
+        </w:numPr>
+      </w:pPr>
+      <w:r>
+        <w:t xml:space="preserve">In the Solution tree, right-click on </w:t>
+      </w:r>
+      <w:proofErr w:type="spellStart"/>
+      <w:r>
+        <w:t>RockWeb</w:t>
+      </w:r>
+      <w:proofErr w:type="spellEnd"/>
+      <w:r>
+        <w:t xml:space="preserve"> and select Properties</w:t>
+      </w:r>
+      <w:r>
+        <w:tab/>
+      </w:r>
+    </w:p>
+    <w:p>
+      <w:pPr>
+        <w:pStyle w:val="ListParagraph"/>
+        <w:numPr>
           <w:ilvl w:val="2"/>
           <w:numId w:val="6"/>
         </w:numPr>
       </w:pPr>
       <w:r>
-        <w:t>Next, c</w:t>
-      </w:r>
-      <w:r>
-        <w:t xml:space="preserve">reate the </w:t>
-      </w:r>
-      <w:proofErr w:type="spellStart"/>
-      <w:r>
-        <w:t>PotluckDish</w:t>
-      </w:r>
-      <w:proofErr w:type="spellEnd"/>
-      <w:r>
-        <w:t xml:space="preserve"> class as shown</w:t>
+        <w:t xml:space="preserve">Now add your Project’s </w:t>
+      </w:r>
+      <w:proofErr w:type="spellStart"/>
+      <w:r>
+        <w:t>dll</w:t>
+      </w:r>
+      <w:proofErr w:type="spellEnd"/>
+      <w:r>
+        <w:t xml:space="preserve"> to </w:t>
+      </w:r>
+      <w:proofErr w:type="spellStart"/>
+      <w:r>
+        <w:t>RockWeb’s</w:t>
+      </w:r>
+      <w:proofErr w:type="spellEnd"/>
+      <w:r>
+        <w:t xml:space="preserve"> References</w:t>
       </w:r>
     </w:p>
     <w:p>
@@ -1671,10 +1780,10 @@
           <w:noProof/>
         </w:rPr>
         <w:drawing>
-          <wp:inline distT="0" distB="0" distL="0" distR="0" wp14:anchorId="42C0A287" wp14:editId="6DA8723C">
-            <wp:extent cx="6117336" cy="6601968"/>
-            <wp:effectExtent l="0" t="0" r="0" b="8890"/>
-            <wp:docPr id="20" name="Picture 20"/>
+          <wp:inline distT="0" distB="0" distL="0" distR="0" wp14:anchorId="6B3CB27A" wp14:editId="6A0C12C1">
+            <wp:extent cx="6483096" cy="3794760"/>
+            <wp:effectExtent l="0" t="0" r="0" b="0"/>
+            <wp:docPr id="26" name="Picture 26"/>
             <wp:cNvGraphicFramePr>
               <a:graphicFrameLocks xmlns:a="http://schemas.openxmlformats.org/drawingml/2006/main" noChangeAspect="1"/>
             </wp:cNvGraphicFramePr>
@@ -1694,7 +1803,7 @@
                   <pic:spPr>
                     <a:xfrm>
                       <a:off x="0" y="0"/>
-                      <a:ext cx="6117336" cy="6601968"/>
+                      <a:ext cx="6483096" cy="3794760"/>
                     </a:xfrm>
                     <a:prstGeom prst="rect">
                       <a:avLst/>
@@ -1711,43 +1820,30 @@
       <w:pPr>
         <w:pStyle w:val="ListParagraph"/>
         <w:numPr>
-          <w:ilvl w:val="1"/>
+          <w:ilvl w:val="2"/>
           <w:numId w:val="6"/>
         </w:numPr>
       </w:pPr>
       <w:r>
-        <w:t xml:space="preserve">Now that we have a good start on our tables, let’s hook them up to our Context.  Add the Model </w:t>
-      </w:r>
-      <w:proofErr w:type="spellStart"/>
-      <w:r>
-        <w:t>DbSet</w:t>
-      </w:r>
-      <w:proofErr w:type="spellEnd"/>
-      <w:r>
-        <w:t xml:space="preserve"> classes and Configuration classes to </w:t>
-      </w:r>
-      <w:proofErr w:type="spellStart"/>
-      <w:r>
-        <w:t>MyFirstRockLibraryContext.cs</w:t>
-      </w:r>
-      <w:proofErr w:type="spellEnd"/>
-      <w:r>
-        <w:t xml:space="preserve"> as shown</w:t>
-      </w:r>
-    </w:p>
-    <w:p>
-      <w:pPr>
-        <w:ind w:left="1440"/>
+        <w:t xml:space="preserve">In the </w:t>
+      </w:r>
+      <w:r>
+        <w:t>Add dialog, select Solution, then select your Project, then Press OK a couple of times to get back to the main solution</w:t>
+      </w:r>
+    </w:p>
+    <w:p>
+      <w:pPr>
+        <w:ind w:left="2160"/>
       </w:pPr>
       <w:r>
         <w:rPr>
           <w:noProof/>
         </w:rPr>
         <w:drawing>
-          <wp:inline distT="0" distB="0" distL="0" distR="0" wp14:anchorId="62D9A23A" wp14:editId="4EB670C3">
-            <wp:extent cx="5449824" cy="4864608"/>
-            <wp:effectExtent l="0" t="0" r="0" b="0"/>
-            <wp:docPr id="21" name="Picture 21"/>
+          <wp:inline distT="0" distB="0" distL="0" distR="0" wp14:anchorId="41C512F2" wp14:editId="7DBB33AA">
+            <wp:extent cx="8558784" cy="3538728"/>
+            <wp:effectExtent l="0" t="0" r="0" b="5080"/>
+            <wp:docPr id="14" name="Picture 14"/>
             <wp:cNvGraphicFramePr>
               <a:graphicFrameLocks xmlns:a="http://schemas.openxmlformats.org/drawingml/2006/main" noChangeAspect="1"/>
             </wp:cNvGraphicFramePr>
@@ -1767,7 +1863,7 @@
                   <pic:spPr>
                     <a:xfrm>
                       <a:off x="0" y="0"/>
-                      <a:ext cx="5449824" cy="4864608"/>
+                      <a:ext cx="8558784" cy="3538728"/>
                     </a:xfrm>
                     <a:prstGeom prst="rect">
                       <a:avLst/>
@@ -1780,121 +1876,52 @@
         </w:drawing>
       </w:r>
     </w:p>
-    <w:p>
-      <w:pPr>
-        <w:pStyle w:val="ListParagraph"/>
-        <w:numPr>
-          <w:ilvl w:val="1"/>
-          <w:numId w:val="6"/>
-        </w:numPr>
-      </w:pPr>
-      <w:r>
-        <w:t xml:space="preserve">Now, we </w:t>
-      </w:r>
-      <w:r>
-        <w:t>are almost ready to get</w:t>
-      </w:r>
-      <w:r>
-        <w:t xml:space="preserve"> our new tables into the database, but first, make sure you can </w:t>
-      </w:r>
-      <w:proofErr w:type="gramStart"/>
-      <w:r>
-        <w:t>Build</w:t>
-      </w:r>
-      <w:proofErr w:type="gramEnd"/>
-      <w:r>
-        <w:t xml:space="preserve"> the solution.</w:t>
-      </w:r>
-    </w:p>
-    <w:p>
-      <w:pPr>
-        <w:pStyle w:val="ListParagraph"/>
-        <w:numPr>
-          <w:ilvl w:val="1"/>
-          <w:numId w:val="6"/>
-        </w:numPr>
-      </w:pPr>
-      <w:r>
-        <w:t xml:space="preserve">After a successful build, you need to add your project’s </w:t>
-      </w:r>
-      <w:proofErr w:type="spellStart"/>
-      <w:r>
-        <w:t>dll</w:t>
-      </w:r>
-      <w:proofErr w:type="spellEnd"/>
-      <w:r>
-        <w:t xml:space="preserve"> to </w:t>
-      </w:r>
-      <w:proofErr w:type="spellStart"/>
-      <w:r>
-        <w:t>RockWeb</w:t>
-      </w:r>
-      <w:proofErr w:type="spellEnd"/>
-    </w:p>
-    <w:p>
-      <w:pPr>
-        <w:pStyle w:val="ListParagraph"/>
-        <w:numPr>
-          <w:ilvl w:val="1"/>
-          <w:numId w:val="6"/>
-        </w:numPr>
-      </w:pPr>
-      <w:r>
-        <w:t xml:space="preserve">In the Solution tree, right-click on </w:t>
-      </w:r>
-      <w:proofErr w:type="spellStart"/>
-      <w:r>
-        <w:t>RockWeb</w:t>
-      </w:r>
-      <w:proofErr w:type="spellEnd"/>
-      <w:r>
-        <w:t xml:space="preserve"> and select Properties</w:t>
-      </w:r>
-      <w:r>
-        <w:tab/>
-      </w:r>
-    </w:p>
-    <w:p>
-      <w:pPr>
-        <w:pStyle w:val="ListParagraph"/>
-        <w:numPr>
-          <w:ilvl w:val="2"/>
-          <w:numId w:val="6"/>
-        </w:numPr>
-      </w:pPr>
-      <w:r>
-        <w:t xml:space="preserve">Now add your Project’s </w:t>
-      </w:r>
-      <w:proofErr w:type="spellStart"/>
-      <w:r>
-        <w:t>dll</w:t>
-      </w:r>
-      <w:proofErr w:type="spellEnd"/>
-      <w:r>
-        <w:t xml:space="preserve"> to </w:t>
-      </w:r>
-      <w:proofErr w:type="spellStart"/>
-      <w:r>
-        <w:t>RockWeb’s</w:t>
-      </w:r>
-      <w:proofErr w:type="spellEnd"/>
-      <w:r>
-        <w:t xml:space="preserve"> References</w:t>
-      </w:r>
-    </w:p>
-    <w:p>
-      <w:pPr>
-        <w:ind w:left="2160"/>
+    <w:p/>
+    <w:p>
+      <w:pPr>
+        <w:pStyle w:val="Heading1"/>
+      </w:pPr>
+      <w:r>
+        <w:t>Setup Entity Framework Migrations for your project</w:t>
+      </w:r>
+    </w:p>
+    <w:p>
+      <w:pPr>
+        <w:pStyle w:val="ListParagraph"/>
+        <w:numPr>
+          <w:ilvl w:val="0"/>
+          <w:numId w:val="9"/>
+        </w:numPr>
+      </w:pPr>
+      <w:r>
+        <w:t>Open Visual Studio’s Package Manager Console (View | Other Windows | Package Manager Console)</w:t>
+      </w:r>
+    </w:p>
+    <w:p>
+      <w:pPr>
+        <w:pStyle w:val="ListParagraph"/>
+        <w:numPr>
+          <w:ilvl w:val="0"/>
+          <w:numId w:val="9"/>
+        </w:numPr>
+      </w:pPr>
+      <w:r>
+        <w:t>In the Package Manager Console window, change the Default project to your project’s name</w:t>
+      </w:r>
+    </w:p>
+    <w:p>
+      <w:pPr>
+        <w:ind w:left="720"/>
       </w:pPr>
       <w:r>
         <w:rPr>
           <w:noProof/>
         </w:rPr>
         <w:drawing>
-          <wp:inline distT="0" distB="0" distL="0" distR="0" wp14:anchorId="6B3CB27A" wp14:editId="6A0C12C1">
-            <wp:extent cx="6483096" cy="3794760"/>
+          <wp:inline distT="0" distB="0" distL="0" distR="0" wp14:anchorId="1156404F" wp14:editId="20D998E0">
+            <wp:extent cx="5413248" cy="1719072"/>
             <wp:effectExtent l="0" t="0" r="0" b="0"/>
-            <wp:docPr id="26" name="Picture 26"/>
+            <wp:docPr id="15" name="Picture 15"/>
             <wp:cNvGraphicFramePr>
               <a:graphicFrameLocks xmlns:a="http://schemas.openxmlformats.org/drawingml/2006/main" noChangeAspect="1"/>
             </wp:cNvGraphicFramePr>
@@ -1914,7 +1941,7 @@
                   <pic:spPr>
                     <a:xfrm>
                       <a:off x="0" y="0"/>
-                      <a:ext cx="6483096" cy="3794760"/>
+                      <a:ext cx="5413248" cy="1719072"/>
                     </a:xfrm>
                     <a:prstGeom prst="rect">
                       <a:avLst/>
@@ -1931,30 +1958,27 @@
       <w:pPr>
         <w:pStyle w:val="ListParagraph"/>
         <w:numPr>
-          <w:ilvl w:val="2"/>
-          <w:numId w:val="6"/>
-        </w:numPr>
-      </w:pPr>
-      <w:r>
-        <w:t xml:space="preserve">In the </w:t>
-      </w:r>
-      <w:r>
-        <w:t>Add dialog, select Solution, then select your Project, then Press OK a couple of times to get back to the main solution</w:t>
-      </w:r>
-    </w:p>
-    <w:p>
-      <w:pPr>
-        <w:ind w:left="2160"/>
+          <w:ilvl w:val="0"/>
+          <w:numId w:val="9"/>
+        </w:numPr>
+      </w:pPr>
+      <w:r>
+        <w:t xml:space="preserve">Run “Enable-Migrations” </w:t>
+      </w:r>
+    </w:p>
+    <w:p>
+      <w:pPr>
+        <w:ind w:left="720"/>
       </w:pPr>
       <w:r>
         <w:rPr>
           <w:noProof/>
         </w:rPr>
         <w:drawing>
-          <wp:inline distT="0" distB="0" distL="0" distR="0" wp14:anchorId="41C512F2" wp14:editId="7DBB33AA">
-            <wp:extent cx="8558784" cy="3538728"/>
-            <wp:effectExtent l="0" t="0" r="0" b="5080"/>
-            <wp:docPr id="14" name="Picture 14"/>
+          <wp:inline distT="0" distB="0" distL="0" distR="0" wp14:anchorId="62BC42BD" wp14:editId="34CC4883">
+            <wp:extent cx="5385816" cy="1810512"/>
+            <wp:effectExtent l="0" t="0" r="5715" b="0"/>
+            <wp:docPr id="16" name="Picture 16"/>
             <wp:cNvGraphicFramePr>
               <a:graphicFrameLocks xmlns:a="http://schemas.openxmlformats.org/drawingml/2006/main" noChangeAspect="1"/>
             </wp:cNvGraphicFramePr>
@@ -1974,7 +1998,7 @@
                   <pic:spPr>
                     <a:xfrm>
                       <a:off x="0" y="0"/>
-                      <a:ext cx="8558784" cy="3538728"/>
+                      <a:ext cx="5385816" cy="1810512"/>
                     </a:xfrm>
                     <a:prstGeom prst="rect">
                       <a:avLst/>
@@ -1987,15 +2011,6 @@
         </w:drawing>
       </w:r>
     </w:p>
-    <w:p/>
-    <w:p>
-      <w:pPr>
-        <w:pStyle w:val="Heading1"/>
-      </w:pPr>
-      <w:r>
-        <w:t>Setup Entity Framework Migrations for your project</w:t>
-      </w:r>
-    </w:p>
     <w:p>
       <w:pPr>
         <w:pStyle w:val="ListParagraph"/>
@@ -2005,7 +2020,31 @@
         </w:numPr>
       </w:pPr>
       <w:r>
-        <w:t>Open Visual Studio’s Package Manager Console (View | Other Windows | Package Manager Console)</w:t>
+        <w:t>If this worked, a couple of things should happen</w:t>
+      </w:r>
+    </w:p>
+    <w:p>
+      <w:pPr>
+        <w:pStyle w:val="ListParagraph"/>
+        <w:numPr>
+          <w:ilvl w:val="1"/>
+          <w:numId w:val="9"/>
+        </w:numPr>
+      </w:pPr>
+      <w:r>
+        <w:t>The Package Manager Console should say that Code First Migrations are enabled for your project</w:t>
+      </w:r>
+    </w:p>
+    <w:p>
+      <w:pPr>
+        <w:pStyle w:val="ListParagraph"/>
+        <w:numPr>
+          <w:ilvl w:val="1"/>
+          <w:numId w:val="9"/>
+        </w:numPr>
+      </w:pPr>
+      <w:r>
+        <w:t>A “Migrations” folder appears in your Project with a Configuration class</w:t>
       </w:r>
     </w:p>
     <w:p>
@@ -2017,22 +2056,85 @@
         </w:numPr>
       </w:pPr>
       <w:r>
-        <w:t>In the Package Manager Console window, change the Default project to your project’s name</w:t>
-      </w:r>
-    </w:p>
-    <w:p>
-      <w:pPr>
-        <w:ind w:left="720"/>
+        <w:t>Edit your Configuration class</w:t>
+      </w:r>
+    </w:p>
+    <w:p>
+      <w:pPr>
+        <w:pStyle w:val="ListParagraph"/>
+        <w:numPr>
+          <w:ilvl w:val="1"/>
+          <w:numId w:val="9"/>
+        </w:numPr>
+      </w:pPr>
+      <w:r>
+        <w:t xml:space="preserve">Rock has a special </w:t>
+      </w:r>
+      <w:proofErr w:type="spellStart"/>
+      <w:r>
+        <w:t>RockCSharpMigrationCodeGenerator</w:t>
+      </w:r>
+      <w:proofErr w:type="spellEnd"/>
+      <w:r>
+        <w:t xml:space="preserve"> that builds upon the default </w:t>
+      </w:r>
+      <w:proofErr w:type="spellStart"/>
+      <w:r>
+        <w:t>CodeGenerator</w:t>
+      </w:r>
+      <w:proofErr w:type="spellEnd"/>
+      <w:r>
+        <w:t xml:space="preserve"> for migrations (</w:t>
+      </w:r>
+      <w:proofErr w:type="spellStart"/>
+      <w:r>
+        <w:t>CSharpMigrationCodeGenerator</w:t>
+      </w:r>
+      <w:proofErr w:type="spellEnd"/>
+      <w:r>
+        <w:t xml:space="preserve">).  </w:t>
+      </w:r>
+    </w:p>
+    <w:p>
+      <w:pPr>
+        <w:pStyle w:val="ListParagraph"/>
+        <w:numPr>
+          <w:ilvl w:val="1"/>
+          <w:numId w:val="9"/>
+        </w:numPr>
+      </w:pPr>
+      <w:r>
+        <w:t>Add the “</w:t>
+      </w:r>
+      <w:proofErr w:type="spellStart"/>
+      <w:r>
+        <w:t>CodeGenerator</w:t>
+      </w:r>
+      <w:proofErr w:type="spellEnd"/>
+      <w:r>
+        <w:t xml:space="preserve"> = new Rock.Migrations.RockCSharpMigrationCodeGenerator&lt;MyFirstRockLibraryContext&gt;();”</w:t>
+      </w:r>
+      <w:r>
+        <w:t xml:space="preserve"> as shown</w:t>
+      </w:r>
+    </w:p>
+    <w:p>
+      <w:pPr>
+        <w:pStyle w:val="ListParagraph"/>
+        <w:numPr>
+          <w:ilvl w:val="1"/>
+          <w:numId w:val="9"/>
+        </w:numPr>
       </w:pPr>
       <w:r>
         <w:rPr>
           <w:noProof/>
         </w:rPr>
         <w:drawing>
-          <wp:inline distT="0" distB="0" distL="0" distR="0" wp14:anchorId="1156404F" wp14:editId="20D998E0">
-            <wp:extent cx="5413248" cy="1719072"/>
+          <wp:inline distT="0" distB="0" distL="0" distR="0" wp14:anchorId="3436F486" wp14:editId="7F97C3B9">
+            <wp:extent cx="6841313" cy="1905000"/>
             <wp:effectExtent l="0" t="0" r="0" b="0"/>
-            <wp:docPr id="15" name="Picture 15"/>
+            <wp:docPr id="5" name="Picture 5"/>
             <wp:cNvGraphicFramePr>
               <a:graphicFrameLocks xmlns:a="http://schemas.openxmlformats.org/drawingml/2006/main" noChangeAspect="1"/>
             </wp:cNvGraphicFramePr>
@@ -2052,7 +2154,7 @@
                   <pic:spPr>
                     <a:xfrm>
                       <a:off x="0" y="0"/>
-                      <a:ext cx="5413248" cy="1719072"/>
+                      <a:ext cx="6852405" cy="1908089"/>
                     </a:xfrm>
                     <a:prstGeom prst="rect">
                       <a:avLst/>
@@ -2074,22 +2176,567 @@
         </w:numPr>
       </w:pPr>
       <w:r>
-        <w:t xml:space="preserve">Run “Enable-Migrations” </w:t>
-      </w:r>
-    </w:p>
-    <w:p>
-      <w:pPr>
+        <w:t xml:space="preserve">Advanced/Optional </w:t>
+      </w:r>
+      <w:r>
+        <w:t>–</w:t>
+      </w:r>
+      <w:r>
+        <w:t xml:space="preserve"> </w:t>
+      </w:r>
+      <w:r>
+        <w:t xml:space="preserve">Add </w:t>
+      </w:r>
+      <w:r>
+        <w:t xml:space="preserve">a </w:t>
+      </w:r>
+      <w:proofErr w:type="spellStart"/>
+      <w:r>
+        <w:t>RockCoreConfiguration</w:t>
+      </w:r>
+      <w:proofErr w:type="spellEnd"/>
+      <w:r>
+        <w:t xml:space="preserve"> configuration!</w:t>
+      </w:r>
+    </w:p>
+    <w:p>
+      <w:pPr>
+        <w:pStyle w:val="ListParagraph"/>
+        <w:numPr>
+          <w:ilvl w:val="1"/>
+          <w:numId w:val="9"/>
+        </w:numPr>
+      </w:pPr>
+      <w:r>
+        <w:t>If you like to live on the edge or you just want to be able to migrate the Rock core tables from within the Package Manager console</w:t>
+      </w:r>
+      <w:r>
+        <w:t>, do this awesome trick</w:t>
+      </w:r>
+      <w:r>
+        <w:t xml:space="preserve">, then follow the instructions in the comment above the </w:t>
+      </w:r>
+      <w:proofErr w:type="spellStart"/>
+      <w:r>
+        <w:t>RockCoreConfiguration</w:t>
+      </w:r>
+      <w:proofErr w:type="spellEnd"/>
+      <w:r>
+        <w:t xml:space="preserve"> class.</w:t>
+      </w:r>
+    </w:p>
+    <w:p>
+      <w:pPr>
+        <w:pStyle w:val="NoSpacing"/>
         <w:ind w:left="720"/>
+        <w:rPr>
+          <w:rFonts w:ascii="Consolas" w:hAnsi="Consolas"/>
+          <w:sz w:val="18"/>
+          <w:szCs w:val="18"/>
+          <w:highlight w:val="lightGray"/>
+        </w:rPr>
+      </w:pPr>
+      <w:r>
+        <w:rPr>
+          <w:rFonts w:ascii="Consolas" w:hAnsi="Consolas"/>
+          <w:sz w:val="18"/>
+          <w:szCs w:val="18"/>
+        </w:rPr>
+        <w:t xml:space="preserve">    </w:t>
+      </w:r>
+      <w:r>
+        <w:rPr>
+          <w:rFonts w:ascii="Consolas" w:hAnsi="Consolas"/>
+          <w:sz w:val="18"/>
+          <w:szCs w:val="18"/>
+          <w:highlight w:val="lightGray"/>
+        </w:rPr>
+        <w:t xml:space="preserve">// If you update the Rock.dll often, this </w:t>
+      </w:r>
+      <w:proofErr w:type="spellStart"/>
+      <w:r>
+        <w:rPr>
+          <w:rFonts w:ascii="Consolas" w:hAnsi="Consolas"/>
+          <w:sz w:val="18"/>
+          <w:szCs w:val="18"/>
+          <w:highlight w:val="lightGray"/>
+        </w:rPr>
+        <w:t>RockCoreConfiguration</w:t>
+      </w:r>
+      <w:proofErr w:type="spellEnd"/>
+      <w:r>
+        <w:rPr>
+          <w:rFonts w:ascii="Consolas" w:hAnsi="Consolas"/>
+          <w:sz w:val="18"/>
+          <w:szCs w:val="18"/>
+          <w:highlight w:val="lightGray"/>
+        </w:rPr>
+        <w:t xml:space="preserve"> will help you do Update-Database for the Rock Core Tables</w:t>
+      </w:r>
+    </w:p>
+    <w:p>
+      <w:pPr>
+        <w:pStyle w:val="NoSpacing"/>
+        <w:ind w:left="720"/>
+        <w:rPr>
+          <w:rFonts w:ascii="Consolas" w:hAnsi="Consolas"/>
+          <w:sz w:val="18"/>
+          <w:szCs w:val="18"/>
+          <w:highlight w:val="lightGray"/>
+        </w:rPr>
+      </w:pPr>
+      <w:r>
+        <w:rPr>
+          <w:rFonts w:ascii="Consolas" w:hAnsi="Consolas"/>
+          <w:sz w:val="18"/>
+          <w:szCs w:val="18"/>
+          <w:highlight w:val="lightGray"/>
+        </w:rPr>
+        <w:t xml:space="preserve">    // To do this, run "Update-Database -</w:t>
+      </w:r>
+      <w:proofErr w:type="spellStart"/>
+      <w:r>
+        <w:rPr>
+          <w:rFonts w:ascii="Consolas" w:hAnsi="Consolas"/>
+          <w:sz w:val="18"/>
+          <w:szCs w:val="18"/>
+          <w:highlight w:val="lightGray"/>
+        </w:rPr>
+        <w:t>ConfigurationTypeName</w:t>
+      </w:r>
+      <w:proofErr w:type="gramStart"/>
+      <w:r>
+        <w:rPr>
+          <w:rFonts w:ascii="Consolas" w:hAnsi="Consolas"/>
+          <w:sz w:val="18"/>
+          <w:szCs w:val="18"/>
+          <w:highlight w:val="lightGray"/>
+        </w:rPr>
+        <w:t>:RockCoreConfiguration</w:t>
+      </w:r>
+      <w:proofErr w:type="spellEnd"/>
+      <w:proofErr w:type="gramEnd"/>
+      <w:r>
+        <w:rPr>
+          <w:rFonts w:ascii="Consolas" w:hAnsi="Consolas"/>
+          <w:sz w:val="18"/>
+          <w:szCs w:val="18"/>
+          <w:highlight w:val="lightGray"/>
+        </w:rPr>
+        <w:t>" using Package Manager Console</w:t>
+      </w:r>
+    </w:p>
+    <w:p>
+      <w:pPr>
+        <w:pStyle w:val="NoSpacing"/>
+        <w:ind w:left="720"/>
+        <w:rPr>
+          <w:rFonts w:ascii="Consolas" w:hAnsi="Consolas"/>
+          <w:sz w:val="18"/>
+          <w:szCs w:val="18"/>
+          <w:highlight w:val="lightGray"/>
+        </w:rPr>
+      </w:pPr>
+      <w:r>
+        <w:rPr>
+          <w:rFonts w:ascii="Consolas" w:hAnsi="Consolas"/>
+          <w:sz w:val="18"/>
+          <w:szCs w:val="18"/>
+          <w:highlight w:val="lightGray"/>
+        </w:rPr>
+        <w:t xml:space="preserve">    </w:t>
+      </w:r>
+      <w:proofErr w:type="gramStart"/>
+      <w:r>
+        <w:rPr>
+          <w:rFonts w:ascii="Consolas" w:hAnsi="Consolas"/>
+          <w:sz w:val="18"/>
+          <w:szCs w:val="18"/>
+          <w:highlight w:val="lightGray"/>
+        </w:rPr>
+        <w:t>internal</w:t>
+      </w:r>
+      <w:proofErr w:type="gramEnd"/>
+      <w:r>
+        <w:rPr>
+          <w:rFonts w:ascii="Consolas" w:hAnsi="Consolas"/>
+          <w:sz w:val="18"/>
+          <w:szCs w:val="18"/>
+          <w:highlight w:val="lightGray"/>
+        </w:rPr>
+        <w:t xml:space="preserve"> sealed class </w:t>
+      </w:r>
+      <w:proofErr w:type="spellStart"/>
+      <w:r>
+        <w:rPr>
+          <w:rFonts w:ascii="Consolas" w:hAnsi="Consolas"/>
+          <w:sz w:val="18"/>
+          <w:szCs w:val="18"/>
+          <w:highlight w:val="lightGray"/>
+        </w:rPr>
+        <w:t>RockCoreConfiguration</w:t>
+      </w:r>
+      <w:proofErr w:type="spellEnd"/>
+      <w:r>
+        <w:rPr>
+          <w:rFonts w:ascii="Consolas" w:hAnsi="Consolas"/>
+          <w:sz w:val="18"/>
+          <w:szCs w:val="18"/>
+          <w:highlight w:val="lightGray"/>
+        </w:rPr>
+        <w:t xml:space="preserve"> : </w:t>
+      </w:r>
+      <w:proofErr w:type="spellStart"/>
+      <w:r>
+        <w:rPr>
+          <w:rFonts w:ascii="Consolas" w:hAnsi="Consolas"/>
+          <w:sz w:val="18"/>
+          <w:szCs w:val="18"/>
+          <w:highlight w:val="lightGray"/>
+        </w:rPr>
+        <w:t>DbMigrationsConfiguration</w:t>
+      </w:r>
+      <w:proofErr w:type="spellEnd"/>
+      <w:r>
+        <w:rPr>
+          <w:rFonts w:ascii="Consolas" w:hAnsi="Consolas"/>
+          <w:sz w:val="18"/>
+          <w:szCs w:val="18"/>
+          <w:highlight w:val="lightGray"/>
+        </w:rPr>
+        <w:t>&lt;</w:t>
+      </w:r>
+      <w:proofErr w:type="spellStart"/>
+      <w:r>
+        <w:rPr>
+          <w:rFonts w:ascii="Consolas" w:hAnsi="Consolas"/>
+          <w:sz w:val="18"/>
+          <w:szCs w:val="18"/>
+          <w:highlight w:val="lightGray"/>
+        </w:rPr>
+        <w:t>Rock.Data.RockContext</w:t>
+      </w:r>
+      <w:proofErr w:type="spellEnd"/>
+      <w:r>
+        <w:rPr>
+          <w:rFonts w:ascii="Consolas" w:hAnsi="Consolas"/>
+          <w:sz w:val="18"/>
+          <w:szCs w:val="18"/>
+          <w:highlight w:val="lightGray"/>
+        </w:rPr>
+        <w:t>&gt;</w:t>
+      </w:r>
+    </w:p>
+    <w:p>
+      <w:pPr>
+        <w:pStyle w:val="NoSpacing"/>
+        <w:ind w:left="720"/>
+        <w:rPr>
+          <w:rFonts w:ascii="Consolas" w:hAnsi="Consolas"/>
+          <w:sz w:val="18"/>
+          <w:szCs w:val="18"/>
+          <w:highlight w:val="lightGray"/>
+        </w:rPr>
+      </w:pPr>
+      <w:r>
+        <w:rPr>
+          <w:rFonts w:ascii="Consolas" w:hAnsi="Consolas"/>
+          <w:sz w:val="18"/>
+          <w:szCs w:val="18"/>
+          <w:highlight w:val="lightGray"/>
+        </w:rPr>
+        <w:t xml:space="preserve">    {</w:t>
+      </w:r>
+    </w:p>
+    <w:p>
+      <w:pPr>
+        <w:pStyle w:val="NoSpacing"/>
+        <w:ind w:left="720"/>
+        <w:rPr>
+          <w:rFonts w:ascii="Consolas" w:hAnsi="Consolas"/>
+          <w:sz w:val="18"/>
+          <w:szCs w:val="18"/>
+          <w:highlight w:val="lightGray"/>
+        </w:rPr>
+      </w:pPr>
+      <w:r>
+        <w:rPr>
+          <w:rFonts w:ascii="Consolas" w:hAnsi="Consolas"/>
+          <w:sz w:val="18"/>
+          <w:szCs w:val="18"/>
+          <w:highlight w:val="lightGray"/>
+        </w:rPr>
+        <w:t xml:space="preserve">        </w:t>
+      </w:r>
+      <w:proofErr w:type="gramStart"/>
+      <w:r>
+        <w:rPr>
+          <w:rFonts w:ascii="Consolas" w:hAnsi="Consolas"/>
+          <w:sz w:val="18"/>
+          <w:szCs w:val="18"/>
+          <w:highlight w:val="lightGray"/>
+        </w:rPr>
+        <w:t>public</w:t>
+      </w:r>
+      <w:proofErr w:type="gramEnd"/>
+      <w:r>
+        <w:rPr>
+          <w:rFonts w:ascii="Consolas" w:hAnsi="Consolas"/>
+          <w:sz w:val="18"/>
+          <w:szCs w:val="18"/>
+          <w:highlight w:val="lightGray"/>
+        </w:rPr>
+        <w:t xml:space="preserve"> </w:t>
+      </w:r>
+      <w:proofErr w:type="spellStart"/>
+      <w:r>
+        <w:rPr>
+          <w:rFonts w:ascii="Consolas" w:hAnsi="Consolas"/>
+          <w:sz w:val="18"/>
+          <w:szCs w:val="18"/>
+          <w:highlight w:val="lightGray"/>
+        </w:rPr>
+        <w:t>RockCoreConfiguration</w:t>
+      </w:r>
+      <w:proofErr w:type="spellEnd"/>
+      <w:r>
+        <w:rPr>
+          <w:rFonts w:ascii="Consolas" w:hAnsi="Consolas"/>
+          <w:sz w:val="18"/>
+          <w:szCs w:val="18"/>
+          <w:highlight w:val="lightGray"/>
+        </w:rPr>
+        <w:t>()</w:t>
+      </w:r>
+    </w:p>
+    <w:p>
+      <w:pPr>
+        <w:pStyle w:val="NoSpacing"/>
+        <w:ind w:left="720"/>
+        <w:rPr>
+          <w:rFonts w:ascii="Consolas" w:hAnsi="Consolas"/>
+          <w:sz w:val="18"/>
+          <w:szCs w:val="18"/>
+          <w:highlight w:val="lightGray"/>
+        </w:rPr>
+      </w:pPr>
+      <w:r>
+        <w:rPr>
+          <w:rFonts w:ascii="Consolas" w:hAnsi="Consolas"/>
+          <w:sz w:val="18"/>
+          <w:szCs w:val="18"/>
+          <w:highlight w:val="lightGray"/>
+        </w:rPr>
+        <w:t xml:space="preserve">        {</w:t>
+      </w:r>
+    </w:p>
+    <w:p>
+      <w:pPr>
+        <w:pStyle w:val="NoSpacing"/>
+        <w:ind w:left="720"/>
+        <w:rPr>
+          <w:rFonts w:ascii="Consolas" w:hAnsi="Consolas"/>
+          <w:sz w:val="18"/>
+          <w:szCs w:val="18"/>
+          <w:highlight w:val="lightGray"/>
+        </w:rPr>
+      </w:pPr>
+      <w:r>
+        <w:rPr>
+          <w:rFonts w:ascii="Consolas" w:hAnsi="Consolas"/>
+          <w:sz w:val="18"/>
+          <w:szCs w:val="18"/>
+          <w:highlight w:val="lightGray"/>
+        </w:rPr>
+        <w:t xml:space="preserve">            </w:t>
+      </w:r>
+      <w:proofErr w:type="spellStart"/>
+      <w:r>
+        <w:rPr>
+          <w:rFonts w:ascii="Consolas" w:hAnsi="Consolas"/>
+          <w:sz w:val="18"/>
+          <w:szCs w:val="18"/>
+          <w:highlight w:val="lightGray"/>
+        </w:rPr>
+        <w:t>this.MigrationsAssembly</w:t>
+      </w:r>
+      <w:proofErr w:type="spellEnd"/>
+      <w:r>
+        <w:rPr>
+          <w:rFonts w:ascii="Consolas" w:hAnsi="Consolas"/>
+          <w:sz w:val="18"/>
+          <w:szCs w:val="18"/>
+          <w:highlight w:val="lightGray"/>
+        </w:rPr>
+        <w:t xml:space="preserve"> = </w:t>
+      </w:r>
+      <w:proofErr w:type="spellStart"/>
+      <w:proofErr w:type="gramStart"/>
+      <w:r>
+        <w:rPr>
+          <w:rFonts w:ascii="Consolas" w:hAnsi="Consolas"/>
+          <w:sz w:val="18"/>
+          <w:szCs w:val="18"/>
+          <w:highlight w:val="lightGray"/>
+        </w:rPr>
+        <w:t>typeof</w:t>
+      </w:r>
+      <w:proofErr w:type="spellEnd"/>
+      <w:r>
+        <w:rPr>
+          <w:rFonts w:ascii="Consolas" w:hAnsi="Consolas"/>
+          <w:sz w:val="18"/>
+          <w:szCs w:val="18"/>
+          <w:highlight w:val="lightGray"/>
+        </w:rPr>
+        <w:t>(</w:t>
+      </w:r>
+      <w:proofErr w:type="gramEnd"/>
+      <w:r>
+        <w:rPr>
+          <w:rFonts w:ascii="Consolas" w:hAnsi="Consolas"/>
+          <w:sz w:val="18"/>
+          <w:szCs w:val="18"/>
+          <w:highlight w:val="lightGray"/>
+        </w:rPr>
+        <w:t xml:space="preserve"> </w:t>
+      </w:r>
+      <w:proofErr w:type="spellStart"/>
+      <w:r>
+        <w:rPr>
+          <w:rFonts w:ascii="Consolas" w:hAnsi="Consolas"/>
+          <w:sz w:val="18"/>
+          <w:szCs w:val="18"/>
+          <w:highlight w:val="lightGray"/>
+        </w:rPr>
+        <w:t>Rock.Data.RockContext</w:t>
+      </w:r>
+      <w:proofErr w:type="spellEnd"/>
+      <w:r>
+        <w:rPr>
+          <w:rFonts w:ascii="Consolas" w:hAnsi="Consolas"/>
+          <w:sz w:val="18"/>
+          <w:szCs w:val="18"/>
+          <w:highlight w:val="lightGray"/>
+        </w:rPr>
+        <w:t xml:space="preserve"> ).Assembly;</w:t>
+      </w:r>
+    </w:p>
+    <w:p>
+      <w:pPr>
+        <w:pStyle w:val="NoSpacing"/>
+        <w:ind w:left="720"/>
+        <w:rPr>
+          <w:rFonts w:ascii="Consolas" w:hAnsi="Consolas"/>
+          <w:sz w:val="18"/>
+          <w:szCs w:val="18"/>
+          <w:highlight w:val="lightGray"/>
+        </w:rPr>
+      </w:pPr>
+      <w:r>
+        <w:rPr>
+          <w:rFonts w:ascii="Consolas" w:hAnsi="Consolas"/>
+          <w:sz w:val="18"/>
+          <w:szCs w:val="18"/>
+          <w:highlight w:val="lightGray"/>
+        </w:rPr>
+        <w:t xml:space="preserve">            </w:t>
+      </w:r>
+      <w:proofErr w:type="spellStart"/>
+      <w:r>
+        <w:rPr>
+          <w:rFonts w:ascii="Consolas" w:hAnsi="Consolas"/>
+          <w:sz w:val="18"/>
+          <w:szCs w:val="18"/>
+          <w:highlight w:val="lightGray"/>
+        </w:rPr>
+        <w:t>this.MigrationsNamespace</w:t>
+      </w:r>
+      <w:proofErr w:type="spellEnd"/>
+      <w:r>
+        <w:rPr>
+          <w:rFonts w:ascii="Consolas" w:hAnsi="Consolas"/>
+          <w:sz w:val="18"/>
+          <w:szCs w:val="18"/>
+          <w:highlight w:val="lightGray"/>
+        </w:rPr>
+        <w:t xml:space="preserve"> = "</w:t>
+      </w:r>
+      <w:proofErr w:type="spellStart"/>
+      <w:r>
+        <w:rPr>
+          <w:rFonts w:ascii="Consolas" w:hAnsi="Consolas"/>
+          <w:sz w:val="18"/>
+          <w:szCs w:val="18"/>
+          <w:highlight w:val="lightGray"/>
+        </w:rPr>
+        <w:t>Rock.Migrations</w:t>
+      </w:r>
+      <w:proofErr w:type="spellEnd"/>
+      <w:r>
+        <w:rPr>
+          <w:rFonts w:ascii="Consolas" w:hAnsi="Consolas"/>
+          <w:sz w:val="18"/>
+          <w:szCs w:val="18"/>
+          <w:highlight w:val="lightGray"/>
+        </w:rPr>
+        <w:t>";</w:t>
+      </w:r>
+    </w:p>
+    <w:p>
+      <w:pPr>
+        <w:pStyle w:val="NoSpacing"/>
+        <w:ind w:left="720"/>
+        <w:rPr>
+          <w:rFonts w:ascii="Consolas" w:hAnsi="Consolas"/>
+          <w:sz w:val="18"/>
+          <w:szCs w:val="18"/>
+          <w:highlight w:val="lightGray"/>
+        </w:rPr>
+      </w:pPr>
+      <w:r>
+        <w:rPr>
+          <w:rFonts w:ascii="Consolas" w:hAnsi="Consolas"/>
+          <w:sz w:val="18"/>
+          <w:szCs w:val="18"/>
+          <w:highlight w:val="lightGray"/>
+        </w:rPr>
+        <w:t xml:space="preserve">        }</w:t>
+      </w:r>
+    </w:p>
+    <w:p>
+      <w:pPr>
+        <w:pStyle w:val="NoSpacing"/>
+        <w:ind w:left="720"/>
+        <w:rPr>
+          <w:rFonts w:ascii="Consolas" w:hAnsi="Consolas"/>
+          <w:sz w:val="18"/>
+          <w:szCs w:val="18"/>
+        </w:rPr>
+      </w:pPr>
+      <w:r>
+        <w:rPr>
+          <w:rFonts w:ascii="Consolas" w:hAnsi="Consolas"/>
+          <w:sz w:val="18"/>
+          <w:szCs w:val="18"/>
+          <w:highlight w:val="lightGray"/>
+        </w:rPr>
+        <w:t xml:space="preserve">    }</w:t>
+      </w:r>
+    </w:p>
+    <w:p>
+      <w:pPr>
+        <w:ind w:left="1080"/>
       </w:pPr>
       <w:r>
         <w:rPr>
           <w:noProof/>
         </w:rPr>
         <w:drawing>
-          <wp:inline distT="0" distB="0" distL="0" distR="0" wp14:anchorId="62BC42BD" wp14:editId="34CC4883">
-            <wp:extent cx="5385816" cy="1810512"/>
-            <wp:effectExtent l="0" t="0" r="5715" b="0"/>
-            <wp:docPr id="16" name="Picture 16"/>
+          <wp:inline distT="0" distB="0" distL="0" distR="0" wp14:anchorId="66B3B60C" wp14:editId="3541F7A8">
+            <wp:extent cx="7000875" cy="2978195"/>
+            <wp:effectExtent l="0" t="0" r="0" b="0"/>
+            <wp:docPr id="6" name="Picture 6"/>
             <wp:cNvGraphicFramePr>
               <a:graphicFrameLocks xmlns:a="http://schemas.openxmlformats.org/drawingml/2006/main" noChangeAspect="1"/>
             </wp:cNvGraphicFramePr>
@@ -2109,7 +2756,7 @@
                   <pic:spPr>
                     <a:xfrm>
                       <a:off x="0" y="0"/>
-                      <a:ext cx="5385816" cy="1810512"/>
+                      <a:ext cx="7022728" cy="2987491"/>
                     </a:xfrm>
                     <a:prstGeom prst="rect">
                       <a:avLst/>
@@ -2131,7 +2778,19 @@
         </w:numPr>
       </w:pPr>
       <w:r>
-        <w:t>If this worked, a couple of things should happen</w:t>
+        <w:t xml:space="preserve">Now you can </w:t>
+      </w:r>
+      <w:r>
+        <w:t xml:space="preserve">create </w:t>
+      </w:r>
+      <w:r>
+        <w:t>your</w:t>
+      </w:r>
+      <w:r>
+        <w:t xml:space="preserve"> </w:t>
+      </w:r>
+      <w:r>
+        <w:t>first Migration</w:t>
       </w:r>
     </w:p>
     <w:p>
@@ -2143,7 +2802,7 @@
         </w:numPr>
       </w:pPr>
       <w:r>
-        <w:t>The Package Manager Console should say that Code First Migrations are enabled for your project</w:t>
+        <w:t xml:space="preserve">Note:  The syntax for adding a migration is “Add-Migration &lt;migration name&gt;”.  </w:t>
       </w:r>
     </w:p>
     <w:p>
@@ -2155,31 +2814,15 @@
         </w:numPr>
       </w:pPr>
       <w:r>
-        <w:t>A “Migrations” folder appears in your Project with a Configuration class</w:t>
-      </w:r>
-    </w:p>
-    <w:p>
-      <w:pPr>
-        <w:pStyle w:val="ListParagraph"/>
-        <w:numPr>
-          <w:ilvl w:val="0"/>
-          <w:numId w:val="9"/>
-        </w:numPr>
-      </w:pPr>
-      <w:r>
-        <w:t xml:space="preserve">Now you can </w:t>
-      </w:r>
-      <w:r>
-        <w:t xml:space="preserve">create </w:t>
-      </w:r>
-      <w:r>
-        <w:t>your</w:t>
-      </w:r>
-      <w:r>
-        <w:t xml:space="preserve"> </w:t>
-      </w:r>
-      <w:r>
-        <w:t>first Migration</w:t>
+        <w:t xml:space="preserve">In the Package Manager Console, run “Add-Migration </w:t>
+      </w:r>
+      <w:proofErr w:type="spellStart"/>
+      <w:r>
+        <w:t>CreatePotluckTables</w:t>
+      </w:r>
+      <w:proofErr w:type="spellEnd"/>
+      <w:r>
+        <w:t>”</w:t>
       </w:r>
     </w:p>
     <w:p>
@@ -2191,38 +2834,6 @@
         </w:numPr>
       </w:pPr>
       <w:r>
-        <w:t xml:space="preserve">Note:  The syntax for adding a migration is “Add-Migration &lt;migration name&gt;”.  </w:t>
-      </w:r>
-    </w:p>
-    <w:p>
-      <w:pPr>
-        <w:pStyle w:val="ListParagraph"/>
-        <w:numPr>
-          <w:ilvl w:val="1"/>
-          <w:numId w:val="9"/>
-        </w:numPr>
-      </w:pPr>
-      <w:r>
-        <w:t xml:space="preserve">In the Package Manager Console, run “Add-Migration </w:t>
-      </w:r>
-      <w:proofErr w:type="spellStart"/>
-      <w:r>
-        <w:t>CreatePotluckTables</w:t>
-      </w:r>
-      <w:proofErr w:type="spellEnd"/>
-      <w:r>
-        <w:t>”</w:t>
-      </w:r>
-    </w:p>
-    <w:p>
-      <w:pPr>
-        <w:pStyle w:val="ListParagraph"/>
-        <w:numPr>
-          <w:ilvl w:val="1"/>
-          <w:numId w:val="9"/>
-        </w:numPr>
-      </w:pPr>
-      <w:r>
         <w:t xml:space="preserve">This creates a </w:t>
       </w:r>
       <w:proofErr w:type="spellStart"/>
@@ -2278,7 +2889,10 @@
         </w:numPr>
       </w:pPr>
       <w:r>
-        <w:t xml:space="preserve">In this case, we wanted our </w:t>
+        <w:t>Notice that i</w:t>
+      </w:r>
+      <w:r>
+        <w:t xml:space="preserve">n this case, our </w:t>
       </w:r>
       <w:proofErr w:type="spellStart"/>
       <w:r>
@@ -2286,7 +2900,32 @@
       </w:r>
       <w:proofErr w:type="spellEnd"/>
       <w:r>
-        <w:t xml:space="preserve"> columns to have a Unique Index, since those are our Alternate Keys, so we’ll have to add that manually</w:t>
+        <w:t xml:space="preserve"> columns </w:t>
+      </w:r>
+      <w:r>
+        <w:t xml:space="preserve">need </w:t>
+      </w:r>
+      <w:r>
+        <w:t>to have a Unique Index, since th</w:t>
+      </w:r>
+      <w:r>
+        <w:t xml:space="preserve">ose are our Alternate Keys.  The </w:t>
+      </w:r>
+      <w:proofErr w:type="spellStart"/>
+      <w:r>
+        <w:t>RockCSharpMigrationCodeGenerator</w:t>
+      </w:r>
+      <w:proofErr w:type="spellEnd"/>
+      <w:r>
+        <w:t xml:space="preserve"> does this for you automatically.  If you don’t use the </w:t>
+      </w:r>
+      <w:proofErr w:type="spellStart"/>
+      <w:r>
+        <w:t>RockCSharpMigrationCodeGenerator</w:t>
+      </w:r>
+      <w:proofErr w:type="spellEnd"/>
+      <w:r>
+        <w:t>, you’ll need to add those manually.</w:t>
       </w:r>
     </w:p>
     <w:p>
@@ -2301,7 +2940,23 @@
         <w:t xml:space="preserve">When you are done, the migration </w:t>
       </w:r>
       <w:r>
-        <w:t>will be the code generated by Entity Framework along with a couple of lines of code that we have to add manually.</w:t>
+        <w:t xml:space="preserve">will be the code generated by Entity Framework </w:t>
+      </w:r>
+      <w:r>
+        <w:t xml:space="preserve">(using our special </w:t>
+      </w:r>
+      <w:proofErr w:type="spellStart"/>
+      <w:proofErr w:type="gramStart"/>
+      <w:r>
+        <w:t>RockCSharpMigrationCodeGenerator</w:t>
+      </w:r>
+      <w:proofErr w:type="spellEnd"/>
+      <w:r>
+        <w:t xml:space="preserve"> )</w:t>
+      </w:r>
+      <w:proofErr w:type="gramEnd"/>
+      <w:r>
+        <w:t xml:space="preserve"> plus any edits you need to make.</w:t>
       </w:r>
     </w:p>
     <w:p>
@@ -2382,6 +3037,34 @@
         </w:numPr>
       </w:pPr>
       <w:r>
+        <w:t xml:space="preserve">NOTE:  If you didn’t use the Rock Installer/Upgrader, you’ll need to make sure the Rock core tables get created yourself.  Either by running </w:t>
+      </w:r>
+      <w:proofErr w:type="spellStart"/>
+      <w:r>
+        <w:t>RockWeb</w:t>
+      </w:r>
+      <w:proofErr w:type="spellEnd"/>
+      <w:r>
+        <w:t xml:space="preserve"> now, or do by doing the </w:t>
+      </w:r>
+      <w:proofErr w:type="spellStart"/>
+      <w:r>
+        <w:t>RockCoreConfiguration</w:t>
+      </w:r>
+      <w:proofErr w:type="spellEnd"/>
+      <w:r>
+        <w:t xml:space="preserve"> trick mentioned above.</w:t>
+      </w:r>
+    </w:p>
+    <w:p>
+      <w:pPr>
+        <w:pStyle w:val="ListParagraph"/>
+        <w:numPr>
+          <w:ilvl w:val="1"/>
+          <w:numId w:val="9"/>
+        </w:numPr>
+      </w:pPr>
+      <w:r>
         <w:t>In the Package Manager Console, run “Update-Database”</w:t>
       </w:r>
     </w:p>
@@ -2567,6 +3250,8 @@
           </wp:inline>
         </w:drawing>
       </w:r>
+      <w:bookmarkStart w:id="0" w:name="_GoBack"/>
+      <w:bookmarkEnd w:id="0"/>
     </w:p>
     <w:p>
       <w:pPr>
@@ -2609,7 +3294,13 @@
       </w:r>
       <w:proofErr w:type="gramEnd"/>
       <w:r>
-        <w:t xml:space="preserve"> allows Rock to have multiple migrations coming from multiple plugins (Multi-Tenant Migrations).</w:t>
+        <w:t xml:space="preserve"> allows Rock to have multiple migrations coming from multiple plugins (Mul</w:t>
+      </w:r>
+      <w:r>
+        <w:t>tiple Context</w:t>
+      </w:r>
+      <w:r>
+        <w:t xml:space="preserve"> Migrations).</w:t>
       </w:r>
     </w:p>
     <w:p>
@@ -4545,6 +5236,15 @@
       <w:u w:val="single"/>
     </w:rPr>
   </w:style>
+  <w:style w:type="paragraph" w:styleId="NoSpacing">
+    <w:name w:val="No Spacing"/>
+    <w:uiPriority w:val="1"/>
+    <w:qFormat/>
+    <w:rsid w:val="003B37D0"/>
+    <w:pPr>
+      <w:spacing w:after="0" w:line="240" w:lineRule="auto"/>
+    </w:pPr>
+  </w:style>
 </w:styles>
 </file>
 
@@ -4814,7 +5514,7 @@
 </file>
 
 <file path=customXml/itemProps1.xml><?xml version="1.0" encoding="utf-8"?>
-<ds:datastoreItem xmlns:ds="http://schemas.openxmlformats.org/officeDocument/2006/customXml" ds:itemID="{6A4FBD16-1244-4593-A0F6-04C3A2691718}">
+<ds:datastoreItem xmlns:ds="http://schemas.openxmlformats.org/officeDocument/2006/customXml" ds:itemID="{6CAA375F-CE12-4FCA-9B70-36655B3B04F9}">
   <ds:schemaRefs>
     <ds:schemaRef ds:uri="http://schemas.openxmlformats.org/officeDocument/2006/bibliography"/>
   </ds:schemaRefs>

</xml_diff>

<commit_message>
update doc on develop
</commit_message>
<xml_diff>
--- a/Documentation/How to make a Custom Rock Library Plugin.docx
+++ b/Documentation/How to make a Custom Rock Library Plugin.docx
@@ -906,33 +906,12 @@
       <w:r>
         <w:t>eb.config</w:t>
       </w:r>
-      <w:bookmarkStart w:id="0" w:name="_GoBack"/>
-      <w:bookmarkEnd w:id="0"/>
-      <w:proofErr w:type="spellEnd"/>
-      <w:r>
-        <w:t xml:space="preserve">, </w:t>
-      </w:r>
-      <w:r>
-        <w:t xml:space="preserve">edit </w:t>
-      </w:r>
-      <w:proofErr w:type="spellStart"/>
-      <w:r>
-        <w:t>BaseUrl</w:t>
-      </w:r>
-      <w:proofErr w:type="spellEnd"/>
-      <w:r>
-        <w:t xml:space="preserve"> to match the </w:t>
-      </w:r>
-      <w:proofErr w:type="spellStart"/>
-      <w:r>
-        <w:t>RockWeb</w:t>
-      </w:r>
-      <w:proofErr w:type="spellEnd"/>
-      <w:r>
-        <w:t xml:space="preserve"> project’s “Opened URL”</w:t>
-      </w:r>
-      <w:r>
-        <w:t xml:space="preserve">.  This would also be a good time to double-check that </w:t>
+      <w:proofErr w:type="spellEnd"/>
+      <w:r>
+        <w:t xml:space="preserve"> and </w:t>
+      </w:r>
+      <w:r>
+        <w:t xml:space="preserve">double-check that </w:t>
       </w:r>
       <w:proofErr w:type="spellStart"/>
       <w:r>
@@ -959,6 +938,174 @@
     </w:p>
     <w:p>
       <w:pPr>
+        <w:pStyle w:val="Heading1"/>
+      </w:pPr>
+      <w:r>
+        <w:t xml:space="preserve"> </w:t>
+      </w:r>
+      <w:r>
+        <w:t xml:space="preserve">Start Rock </w:t>
+      </w:r>
+    </w:p>
+    <w:p>
+      <w:pPr>
+        <w:pStyle w:val="ListParagraph"/>
+        <w:numPr>
+          <w:ilvl w:val="0"/>
+          <w:numId w:val="5"/>
+        </w:numPr>
+      </w:pPr>
+      <w:r>
+        <w:t>Now, to make sure we have everything ready, start Rock.  (Press F5)</w:t>
+      </w:r>
+    </w:p>
+    <w:p>
+      <w:pPr>
+        <w:pStyle w:val="ListParagraph"/>
+        <w:numPr>
+          <w:ilvl w:val="0"/>
+          <w:numId w:val="5"/>
+        </w:numPr>
+      </w:pPr>
+      <w:r>
+        <w:t>Depending on how you installed it, t</w:t>
+      </w:r>
+      <w:r>
+        <w:t>his might take up to a minute or so the first time</w:t>
+      </w:r>
+      <w:r>
+        <w:t xml:space="preserve">.  It is </w:t>
+      </w:r>
+      <w:r>
+        <w:t>creat</w:t>
+      </w:r>
+      <w:r>
+        <w:t>ing</w:t>
+      </w:r>
+      <w:r>
+        <w:t xml:space="preserve"> and migrat</w:t>
+      </w:r>
+      <w:r>
+        <w:t>ing</w:t>
+      </w:r>
+      <w:r>
+        <w:t xml:space="preserve"> </w:t>
+      </w:r>
+      <w:r>
+        <w:t>the database.</w:t>
+      </w:r>
+    </w:p>
+    <w:p>
+      <w:pPr>
+        <w:pStyle w:val="ListParagraph"/>
+        <w:numPr>
+          <w:ilvl w:val="0"/>
+          <w:numId w:val="5"/>
+        </w:numPr>
+      </w:pPr>
+      <w:r>
+        <w:t xml:space="preserve">If you get errors, the most common reasons are the </w:t>
+      </w:r>
+      <w:proofErr w:type="spellStart"/>
+      <w:r>
+        <w:t>WebConfig</w:t>
+      </w:r>
+      <w:proofErr w:type="spellEnd"/>
+      <w:r>
+        <w:t xml:space="preserve"> settings.  Go back a step or so in these directions and make sure those are correct.</w:t>
+      </w:r>
+    </w:p>
+    <w:p>
+      <w:pPr>
+        <w:pStyle w:val="Heading1"/>
+      </w:pPr>
+      <w:r>
+        <w:t>Breathe a Sigh of Relief</w:t>
+      </w:r>
+    </w:p>
+    <w:p>
+      <w:pPr>
+        <w:pStyle w:val="ListParagraph"/>
+        <w:numPr>
+          <w:ilvl w:val="0"/>
+          <w:numId w:val="7"/>
+        </w:numPr>
+      </w:pPr>
+      <w:r>
+        <w:t>If you’ve made it to this point, now would be a good time to</w:t>
+      </w:r>
+      <w:r>
+        <w:t xml:space="preserve"> put</w:t>
+      </w:r>
+      <w:r>
+        <w:t xml:space="preserve"> your </w:t>
+      </w:r>
+      <w:r>
+        <w:t>C:\Projects\mychurch-rock</w:t>
+      </w:r>
+      <w:r>
+        <w:t xml:space="preserve"> into Source Control (or at least zip it up and save it somewhere).  This is a good point to go b</w:t>
+      </w:r>
+      <w:r>
+        <w:t>ack</w:t>
+      </w:r>
+      <w:r>
+        <w:t xml:space="preserve"> to</w:t>
+      </w:r>
+      <w:r>
+        <w:t xml:space="preserve"> in case you want to start over.</w:t>
+      </w:r>
+    </w:p>
+    <w:p>
+      <w:pPr>
+        <w:pStyle w:val="Heading1"/>
+      </w:pPr>
+      <w:r>
+        <w:t>Setup your Custom Rock Library project for Entity Framework</w:t>
+      </w:r>
+    </w:p>
+    <w:p>
+      <w:pPr>
+        <w:pStyle w:val="ListParagraph"/>
+        <w:numPr>
+          <w:ilvl w:val="0"/>
+          <w:numId w:val="6"/>
+        </w:numPr>
+      </w:pPr>
+      <w:r>
+        <w:t xml:space="preserve">In the Solution tree, Right-Click on your Custom Rock Library and choose “Manage </w:t>
+      </w:r>
+      <w:proofErr w:type="spellStart"/>
+      <w:r>
+        <w:t>NuGet</w:t>
+      </w:r>
+      <w:proofErr w:type="spellEnd"/>
+      <w:r>
+        <w:t xml:space="preserve"> Packages…”</w:t>
+      </w:r>
+    </w:p>
+    <w:p>
+      <w:pPr>
+        <w:pStyle w:val="ListParagraph"/>
+        <w:numPr>
+          <w:ilvl w:val="1"/>
+          <w:numId w:val="6"/>
+        </w:numPr>
+      </w:pPr>
+      <w:r>
+        <w:t xml:space="preserve">Search for </w:t>
+      </w:r>
+      <w:proofErr w:type="spellStart"/>
+      <w:r>
+        <w:t>EntityFramework</w:t>
+      </w:r>
+      <w:proofErr w:type="spellEnd"/>
+      <w:r>
+        <w:t xml:space="preserve"> 6.0 and Install it</w:t>
+      </w:r>
+    </w:p>
+    <w:p>
+      <w:pPr>
         <w:ind w:left="720"/>
       </w:pPr>
       <w:r>
@@ -966,10 +1113,10 @@
           <w:noProof/>
         </w:rPr>
         <w:drawing>
-          <wp:inline distT="0" distB="0" distL="0" distR="0" wp14:anchorId="3B6097E8" wp14:editId="0F8B0238">
-            <wp:extent cx="4314286" cy="3085714"/>
-            <wp:effectExtent l="0" t="0" r="0" b="635"/>
-            <wp:docPr id="12" name="Picture 12"/>
+          <wp:inline distT="0" distB="0" distL="0" distR="0" wp14:anchorId="47138E14" wp14:editId="0191DD37">
+            <wp:extent cx="6556248" cy="4425696"/>
+            <wp:effectExtent l="0" t="0" r="0" b="0"/>
+            <wp:docPr id="8" name="Picture 8"/>
             <wp:cNvGraphicFramePr>
               <a:graphicFrameLocks xmlns:a="http://schemas.openxmlformats.org/drawingml/2006/main" noChangeAspect="1"/>
             </wp:cNvGraphicFramePr>
@@ -989,7 +1136,7 @@
                   <pic:spPr>
                     <a:xfrm>
                       <a:off x="0" y="0"/>
-                      <a:ext cx="4314286" cy="3085714"/>
+                      <a:ext cx="6556248" cy="4425696"/>
                     </a:xfrm>
                     <a:prstGeom prst="rect">
                       <a:avLst/>
@@ -1004,17 +1151,107 @@
     </w:p>
     <w:p>
       <w:pPr>
-        <w:ind w:left="720"/>
+        <w:pStyle w:val="ListParagraph"/>
+        <w:numPr>
+          <w:ilvl w:val="0"/>
+          <w:numId w:val="6"/>
+        </w:numPr>
+      </w:pPr>
+      <w:r>
+        <w:t>Add two folders to your Project</w:t>
+      </w:r>
+    </w:p>
+    <w:p>
+      <w:pPr>
+        <w:pStyle w:val="ListParagraph"/>
+        <w:numPr>
+          <w:ilvl w:val="1"/>
+          <w:numId w:val="6"/>
+        </w:numPr>
+      </w:pPr>
+      <w:r>
+        <w:t xml:space="preserve">Data </w:t>
+      </w:r>
+    </w:p>
+    <w:p>
+      <w:pPr>
+        <w:pStyle w:val="ListParagraph"/>
+        <w:numPr>
+          <w:ilvl w:val="1"/>
+          <w:numId w:val="6"/>
+        </w:numPr>
+      </w:pPr>
+      <w:r>
+        <w:t>Model</w:t>
+      </w:r>
+    </w:p>
+    <w:p>
+      <w:pPr>
+        <w:pStyle w:val="ListParagraph"/>
+        <w:numPr>
+          <w:ilvl w:val="0"/>
+          <w:numId w:val="6"/>
+        </w:numPr>
+      </w:pPr>
+      <w:r>
+        <w:t xml:space="preserve">Create a </w:t>
+      </w:r>
+      <w:r>
+        <w:t xml:space="preserve">Context </w:t>
+      </w:r>
+      <w:r>
+        <w:t>class in the Data folder named &lt;</w:t>
+      </w:r>
+      <w:proofErr w:type="spellStart"/>
+      <w:r>
+        <w:t>YourProjectName</w:t>
+      </w:r>
+      <w:proofErr w:type="spellEnd"/>
+      <w:r>
+        <w:t>&gt;Context</w:t>
+      </w:r>
+    </w:p>
+    <w:p>
+      <w:pPr>
+        <w:pStyle w:val="ListParagraph"/>
+        <w:numPr>
+          <w:ilvl w:val="0"/>
+          <w:numId w:val="6"/>
+        </w:numPr>
+      </w:pPr>
+      <w:r>
+        <w:t xml:space="preserve">This class should inherit from </w:t>
+      </w:r>
+      <w:proofErr w:type="spellStart"/>
+      <w:r>
+        <w:t>DbContext</w:t>
+      </w:r>
+      <w:proofErr w:type="spellEnd"/>
+      <w:r>
+        <w:t xml:space="preserve">.  Add the methods, regions, comments, </w:t>
+      </w:r>
+      <w:proofErr w:type="spellStart"/>
+      <w:r>
+        <w:t>etc</w:t>
+      </w:r>
+      <w:proofErr w:type="spellEnd"/>
+      <w:r>
+        <w:t xml:space="preserve"> as shown in this example</w:t>
+      </w:r>
+    </w:p>
+    <w:p>
+      <w:pPr>
+        <w:ind w:left="1440"/>
       </w:pPr>
       <w:r>
         <w:rPr>
           <w:noProof/>
         </w:rPr>
         <w:drawing>
-          <wp:inline distT="0" distB="0" distL="0" distR="0" wp14:anchorId="32AA42A9" wp14:editId="7E2941D4">
-            <wp:extent cx="4628571" cy="2447619"/>
-            <wp:effectExtent l="0" t="0" r="635" b="0"/>
-            <wp:docPr id="13" name="Picture 13"/>
+          <wp:inline distT="0" distB="0" distL="0" distR="0" wp14:anchorId="41E3F912" wp14:editId="06DDAB37">
+            <wp:extent cx="4754880" cy="4389120"/>
+            <wp:effectExtent l="0" t="0" r="7620" b="0"/>
+            <wp:docPr id="10" name="Picture 10"/>
             <wp:cNvGraphicFramePr>
               <a:graphicFrameLocks xmlns:a="http://schemas.openxmlformats.org/drawingml/2006/main" noChangeAspect="1"/>
             </wp:cNvGraphicFramePr>
@@ -1034,7 +1271,7 @@
                   <pic:spPr>
                     <a:xfrm>
                       <a:off x="0" y="0"/>
-                      <a:ext cx="4628571" cy="2447619"/>
+                      <a:ext cx="4754880" cy="4389120"/>
                     </a:xfrm>
                     <a:prstGeom prst="rect">
                       <a:avLst/>
@@ -1049,130 +1286,38 @@
     </w:p>
     <w:p>
       <w:pPr>
-        <w:pStyle w:val="Heading1"/>
-      </w:pPr>
-      <w:r>
-        <w:t xml:space="preserve"> </w:t>
-      </w:r>
-      <w:r>
-        <w:t xml:space="preserve">Start Rock </w:t>
-      </w:r>
-    </w:p>
-    <w:p>
-      <w:pPr>
-        <w:pStyle w:val="ListParagraph"/>
-        <w:numPr>
-          <w:ilvl w:val="0"/>
-          <w:numId w:val="5"/>
-        </w:numPr>
-      </w:pPr>
-      <w:r>
-        <w:t>Now, to make sure we have everything ready, start Rock.  (Press F5)</w:t>
-      </w:r>
-    </w:p>
-    <w:p>
-      <w:pPr>
-        <w:pStyle w:val="ListParagraph"/>
-        <w:numPr>
-          <w:ilvl w:val="0"/>
-          <w:numId w:val="5"/>
-        </w:numPr>
-      </w:pPr>
-      <w:r>
-        <w:t>Depending on how you installed it, t</w:t>
-      </w:r>
-      <w:r>
-        <w:t>his might take up to a minute or so the first time</w:t>
-      </w:r>
-      <w:r>
-        <w:t xml:space="preserve">.  It is </w:t>
-      </w:r>
-      <w:r>
-        <w:t>creat</w:t>
-      </w:r>
-      <w:r>
-        <w:t>ing</w:t>
-      </w:r>
-      <w:r>
-        <w:t xml:space="preserve"> and migrat</w:t>
-      </w:r>
-      <w:r>
-        <w:t>ing</w:t>
-      </w:r>
-      <w:r>
-        <w:t xml:space="preserve"> </w:t>
-      </w:r>
-      <w:r>
-        <w:t>the database.</w:t>
-      </w:r>
-    </w:p>
-    <w:p>
-      <w:pPr>
-        <w:pStyle w:val="ListParagraph"/>
-        <w:numPr>
-          <w:ilvl w:val="0"/>
-          <w:numId w:val="5"/>
-        </w:numPr>
-      </w:pPr>
-      <w:r>
-        <w:t xml:space="preserve">If you get errors, the most common reasons are the </w:t>
-      </w:r>
-      <w:proofErr w:type="spellStart"/>
-      <w:r>
-        <w:t>WebConfig</w:t>
-      </w:r>
-      <w:proofErr w:type="spellEnd"/>
-      <w:r>
-        <w:t xml:space="preserve"> settings.  Go back a step or so in these directions and make sure those are correct.</w:t>
-      </w:r>
-    </w:p>
-    <w:p>
-      <w:pPr>
-        <w:pStyle w:val="Heading1"/>
-      </w:pPr>
-      <w:r>
-        <w:t>Breathe a Sigh of Relief</w:t>
-      </w:r>
-    </w:p>
-    <w:p>
-      <w:pPr>
-        <w:pStyle w:val="ListParagraph"/>
-        <w:numPr>
-          <w:ilvl w:val="0"/>
-          <w:numId w:val="7"/>
-        </w:numPr>
-      </w:pPr>
-      <w:r>
-        <w:t>If you’ve made it to this point, now would be a good time to</w:t>
-      </w:r>
-      <w:r>
-        <w:t xml:space="preserve"> put</w:t>
-      </w:r>
-      <w:r>
-        <w:t xml:space="preserve"> your </w:t>
-      </w:r>
-      <w:r>
-        <w:t>C:\Projects\mychurch-rock</w:t>
-      </w:r>
-      <w:r>
-        <w:t xml:space="preserve"> into Source Control (or at least zip it up and save it somewhere).  This is a good point to go b</w:t>
-      </w:r>
-      <w:r>
-        <w:t>ack</w:t>
-      </w:r>
-      <w:r>
-        <w:t xml:space="preserve"> to</w:t>
-      </w:r>
-      <w:r>
-        <w:t xml:space="preserve"> in case you want to start over.</w:t>
-      </w:r>
-    </w:p>
-    <w:p>
-      <w:pPr>
-        <w:pStyle w:val="Heading1"/>
-      </w:pPr>
-      <w:r>
-        <w:t>Setup your Custom Rock Library project for Entity Framework</w:t>
+        <w:pStyle w:val="ListParagraph"/>
+        <w:numPr>
+          <w:ilvl w:val="1"/>
+          <w:numId w:val="6"/>
+        </w:numPr>
+      </w:pPr>
+      <w:r>
+        <w:t>Take special note of the constructor.  See how it uses the base constructor with a parameter of “</w:t>
+      </w:r>
+      <w:proofErr w:type="spellStart"/>
+      <w:r>
+        <w:t>RockContext</w:t>
+      </w:r>
+      <w:proofErr w:type="spellEnd"/>
+      <w:r>
+        <w:t>”.  That’s important.  Your context class should do the exact same thing.  This lets Entity Framework know that your connection string name is “</w:t>
+      </w:r>
+      <w:proofErr w:type="spellStart"/>
+      <w:r>
+        <w:t>RockContext</w:t>
+      </w:r>
+      <w:proofErr w:type="spellEnd"/>
+      <w:r>
+        <w:t xml:space="preserve">”, and we want to use the exact same connection name as </w:t>
+      </w:r>
+      <w:proofErr w:type="spellStart"/>
+      <w:r>
+        <w:t>RockWeb</w:t>
+      </w:r>
+      <w:proofErr w:type="spellEnd"/>
+      <w:r>
+        <w:t>.</w:t>
       </w:r>
     </w:p>
     <w:p>
@@ -1184,15 +1329,10 @@
         </w:numPr>
       </w:pPr>
       <w:r>
-        <w:t xml:space="preserve">In the Solution tree, Right-Click on your Custom Rock Library and choose “Manage </w:t>
-      </w:r>
-      <w:proofErr w:type="spellStart"/>
-      <w:r>
-        <w:t>NuGet</w:t>
-      </w:r>
-      <w:proofErr w:type="spellEnd"/>
-      <w:r>
-        <w:t xml:space="preserve"> Packages…”</w:t>
+        <w:t>Create your first model class</w:t>
+      </w:r>
+      <w:r>
+        <w:t>es</w:t>
       </w:r>
     </w:p>
     <w:p>
@@ -1204,72 +1344,7 @@
         </w:numPr>
       </w:pPr>
       <w:r>
-        <w:t xml:space="preserve">Search for </w:t>
-      </w:r>
-      <w:proofErr w:type="spellStart"/>
-      <w:r>
-        <w:t>EntityFramework</w:t>
-      </w:r>
-      <w:proofErr w:type="spellEnd"/>
-      <w:r>
-        <w:t xml:space="preserve"> 6.0 and Install it</w:t>
-      </w:r>
-    </w:p>
-    <w:p>
-      <w:pPr>
-        <w:ind w:left="720"/>
-      </w:pPr>
-      <w:r>
-        <w:rPr>
-          <w:noProof/>
-        </w:rPr>
-        <w:drawing>
-          <wp:inline distT="0" distB="0" distL="0" distR="0" wp14:anchorId="47138E14" wp14:editId="0191DD37">
-            <wp:extent cx="6556248" cy="4425696"/>
-            <wp:effectExtent l="0" t="0" r="0" b="0"/>
-            <wp:docPr id="8" name="Picture 8"/>
-            <wp:cNvGraphicFramePr>
-              <a:graphicFrameLocks xmlns:a="http://schemas.openxmlformats.org/drawingml/2006/main" noChangeAspect="1"/>
-            </wp:cNvGraphicFramePr>
-            <a:graphic xmlns:a="http://schemas.openxmlformats.org/drawingml/2006/main">
-              <a:graphicData uri="http://schemas.openxmlformats.org/drawingml/2006/picture">
-                <pic:pic xmlns:pic="http://schemas.openxmlformats.org/drawingml/2006/picture">
-                  <pic:nvPicPr>
-                    <pic:cNvPr id="1" name=""/>
-                    <pic:cNvPicPr/>
-                  </pic:nvPicPr>
-                  <pic:blipFill>
-                    <a:blip r:embed="rId20"/>
-                    <a:stretch>
-                      <a:fillRect/>
-                    </a:stretch>
-                  </pic:blipFill>
-                  <pic:spPr>
-                    <a:xfrm>
-                      <a:off x="0" y="0"/>
-                      <a:ext cx="6556248" cy="4425696"/>
-                    </a:xfrm>
-                    <a:prstGeom prst="rect">
-                      <a:avLst/>
-                    </a:prstGeom>
-                  </pic:spPr>
-                </pic:pic>
-              </a:graphicData>
-            </a:graphic>
-          </wp:inline>
-        </w:drawing>
-      </w:r>
-    </w:p>
-    <w:p>
-      <w:pPr>
-        <w:pStyle w:val="ListParagraph"/>
-        <w:numPr>
-          <w:ilvl w:val="0"/>
-          <w:numId w:val="6"/>
-        </w:numPr>
-      </w:pPr>
-      <w:r>
-        <w:t>Add two folders to your Project</w:t>
+        <w:t xml:space="preserve">Note:  Rock uses the Code-First convention of Entity Framework, a model class is what ends up as a table in your database.  </w:t>
       </w:r>
     </w:p>
     <w:p>
@@ -1281,88 +1356,146 @@
         </w:numPr>
       </w:pPr>
       <w:r>
-        <w:t xml:space="preserve">Data </w:t>
-      </w:r>
-    </w:p>
-    <w:p>
-      <w:pPr>
-        <w:pStyle w:val="ListParagraph"/>
-        <w:numPr>
-          <w:ilvl w:val="1"/>
+        <w:t xml:space="preserve">Let’s say you want </w:t>
+      </w:r>
+      <w:r>
+        <w:t xml:space="preserve">your </w:t>
+      </w:r>
+      <w:r>
+        <w:t>Custom Rock Plugin to add a Potluck feature, but you need a couple of tables to store your data</w:t>
+      </w:r>
+    </w:p>
+    <w:p>
+      <w:pPr>
+        <w:pStyle w:val="ListParagraph"/>
+        <w:numPr>
+          <w:ilvl w:val="2"/>
           <w:numId w:val="6"/>
         </w:numPr>
       </w:pPr>
       <w:r>
-        <w:t>Model</w:t>
-      </w:r>
-    </w:p>
-    <w:p>
-      <w:pPr>
-        <w:pStyle w:val="ListParagraph"/>
-        <w:numPr>
-          <w:ilvl w:val="0"/>
+        <w:t>Creat</w:t>
+      </w:r>
+      <w:r>
+        <w:t xml:space="preserve">e a class called </w:t>
+      </w:r>
+      <w:proofErr w:type="spellStart"/>
+      <w:r>
+        <w:t>PotluckDinner</w:t>
+      </w:r>
+      <w:proofErr w:type="spellEnd"/>
+      <w:r>
+        <w:t xml:space="preserve"> along with a </w:t>
+      </w:r>
+      <w:proofErr w:type="spellStart"/>
+      <w:r>
+        <w:t>PotluckDinnerConfiguration</w:t>
+      </w:r>
+      <w:proofErr w:type="spellEnd"/>
+      <w:r>
+        <w:t xml:space="preserve"> class as shown</w:t>
+      </w:r>
+      <w:r>
+        <w:t xml:space="preserve">.  </w:t>
+      </w:r>
+    </w:p>
+    <w:p>
+      <w:pPr>
+        <w:pStyle w:val="ListParagraph"/>
+        <w:numPr>
+          <w:ilvl w:val="3"/>
           <w:numId w:val="6"/>
         </w:numPr>
       </w:pPr>
       <w:r>
-        <w:t xml:space="preserve">Create a </w:t>
-      </w:r>
-      <w:r>
-        <w:t xml:space="preserve">Context </w:t>
-      </w:r>
-      <w:r>
-        <w:t>class in the Data folder named &lt;</w:t>
-      </w:r>
-      <w:proofErr w:type="spellStart"/>
-      <w:r>
-        <w:t>YourProjectName</w:t>
-      </w:r>
-      <w:proofErr w:type="spellEnd"/>
-      <w:r>
-        <w:t>&gt;Context</w:t>
-      </w:r>
-    </w:p>
-    <w:p>
-      <w:pPr>
-        <w:pStyle w:val="ListParagraph"/>
-        <w:numPr>
-          <w:ilvl w:val="0"/>
+        <w:t xml:space="preserve">Don’t worry if </w:t>
+      </w:r>
+      <w:proofErr w:type="spellStart"/>
+      <w:r>
+        <w:t>PotluckDish</w:t>
+      </w:r>
+      <w:proofErr w:type="spellEnd"/>
+      <w:r>
+        <w:t xml:space="preserve"> can’t be found.  We’ll add that next.</w:t>
+      </w:r>
+    </w:p>
+    <w:p>
+      <w:pPr>
+        <w:pStyle w:val="ListParagraph"/>
+        <w:numPr>
+          <w:ilvl w:val="3"/>
           <w:numId w:val="6"/>
         </w:numPr>
-      </w:pPr>
-      <w:r>
-        <w:t xml:space="preserve">This class should inherit from </w:t>
-      </w:r>
-      <w:proofErr w:type="spellStart"/>
-      <w:r>
-        <w:t>DbContext</w:t>
-      </w:r>
-      <w:proofErr w:type="spellEnd"/>
-      <w:r>
-        <w:t xml:space="preserve">.  Add the methods, regions, comments, </w:t>
-      </w:r>
-      <w:proofErr w:type="spellStart"/>
-      <w:r>
-        <w:t>etc</w:t>
-      </w:r>
-      <w:proofErr w:type="spellEnd"/>
-      <w:r>
-        <w:t xml:space="preserve"> as shown in this example</w:t>
-      </w:r>
-    </w:p>
-    <w:p>
-      <w:pPr>
-        <w:ind w:left="1440"/>
+        <w:ind w:left="2160"/>
+      </w:pPr>
+      <w:r>
+        <w:t>Note how the Table is named _</w:t>
+      </w:r>
+      <w:proofErr w:type="spellStart"/>
+      <w:r>
+        <w:t>com_mychurch_PotluckDinner</w:t>
+      </w:r>
+      <w:proofErr w:type="spellEnd"/>
+      <w:r>
+        <w:t xml:space="preserve"> instead of simply </w:t>
+      </w:r>
+      <w:proofErr w:type="spellStart"/>
+      <w:r>
+        <w:t>PotluckDinner</w:t>
+      </w:r>
+      <w:proofErr w:type="spellEnd"/>
+      <w:r>
+        <w:t>.  This is because of the Rock Naming conventions for Custom Tables (</w:t>
+      </w:r>
+      <w:hyperlink r:id="rId20" w:history="1">
+        <w:r>
+          <w:rPr>
+            <w:rStyle w:val="Hyperlink"/>
+          </w:rPr>
+          <w:t>https://github.com/SparkDevNetwork/Rock-ChMS/wiki/Naming-Conventions</w:t>
+        </w:r>
+      </w:hyperlink>
+      <w:r>
+        <w:t>).  All your table names</w:t>
+      </w:r>
+      <w:r>
+        <w:t xml:space="preserve"> </w:t>
+      </w:r>
+      <w:r>
+        <w:t xml:space="preserve">must </w:t>
+      </w:r>
+      <w:r>
+        <w:t xml:space="preserve">follow this convention to </w:t>
+      </w:r>
+      <w:r>
+        <w:t xml:space="preserve">protect your tables from having the same name as any of the </w:t>
+      </w:r>
+      <w:r>
+        <w:t>core Rock Tables</w:t>
+      </w:r>
+      <w:r>
+        <w:t>,</w:t>
+      </w:r>
+      <w:r>
+        <w:t xml:space="preserve"> other Plugins</w:t>
+      </w:r>
+      <w:r>
+        <w:t xml:space="preserve">, or future core Rock Tables. </w:t>
+      </w:r>
+    </w:p>
+    <w:p>
+      <w:pPr>
+        <w:ind w:left="2160"/>
       </w:pPr>
       <w:r>
         <w:rPr>
           <w:noProof/>
         </w:rPr>
         <w:drawing>
-          <wp:inline distT="0" distB="0" distL="0" distR="0" wp14:anchorId="41E3F912" wp14:editId="06DDAB37">
-            <wp:extent cx="4754880" cy="4389120"/>
-            <wp:effectExtent l="0" t="0" r="7620" b="0"/>
-            <wp:docPr id="10" name="Picture 10"/>
+          <wp:inline distT="0" distB="0" distL="0" distR="0" wp14:anchorId="445F6ABF" wp14:editId="568AFA47">
+            <wp:extent cx="5495544" cy="6510528"/>
+            <wp:effectExtent l="0" t="0" r="0" b="5080"/>
+            <wp:docPr id="19" name="Picture 19"/>
             <wp:cNvGraphicFramePr>
               <a:graphicFrameLocks xmlns:a="http://schemas.openxmlformats.org/drawingml/2006/main" noChangeAspect="1"/>
             </wp:cNvGraphicFramePr>
@@ -1382,7 +1515,7 @@
                   <pic:spPr>
                     <a:xfrm>
                       <a:off x="0" y="0"/>
-                      <a:ext cx="4754880" cy="4389120"/>
+                      <a:ext cx="5495544" cy="6510528"/>
                     </a:xfrm>
                     <a:prstGeom prst="rect">
                       <a:avLst/>
@@ -1399,214 +1532,111 @@
       <w:pPr>
         <w:pStyle w:val="ListParagraph"/>
         <w:numPr>
+          <w:ilvl w:val="2"/>
+          <w:numId w:val="6"/>
+        </w:numPr>
+      </w:pPr>
+      <w:r>
+        <w:t>Next, c</w:t>
+      </w:r>
+      <w:r>
+        <w:t xml:space="preserve">reate the </w:t>
+      </w:r>
+      <w:proofErr w:type="spellStart"/>
+      <w:r>
+        <w:t>PotluckDish</w:t>
+      </w:r>
+      <w:proofErr w:type="spellEnd"/>
+      <w:r>
+        <w:t xml:space="preserve"> class as shown</w:t>
+      </w:r>
+    </w:p>
+    <w:p>
+      <w:pPr>
+        <w:ind w:left="2160"/>
+      </w:pPr>
+      <w:r>
+        <w:rPr>
+          <w:noProof/>
+        </w:rPr>
+        <w:drawing>
+          <wp:inline distT="0" distB="0" distL="0" distR="0" wp14:anchorId="42C0A287" wp14:editId="6DA8723C">
+            <wp:extent cx="6117336" cy="6601968"/>
+            <wp:effectExtent l="0" t="0" r="0" b="8890"/>
+            <wp:docPr id="20" name="Picture 20"/>
+            <wp:cNvGraphicFramePr>
+              <a:graphicFrameLocks xmlns:a="http://schemas.openxmlformats.org/drawingml/2006/main" noChangeAspect="1"/>
+            </wp:cNvGraphicFramePr>
+            <a:graphic xmlns:a="http://schemas.openxmlformats.org/drawingml/2006/main">
+              <a:graphicData uri="http://schemas.openxmlformats.org/drawingml/2006/picture">
+                <pic:pic xmlns:pic="http://schemas.openxmlformats.org/drawingml/2006/picture">
+                  <pic:nvPicPr>
+                    <pic:cNvPr id="1" name=""/>
+                    <pic:cNvPicPr/>
+                  </pic:nvPicPr>
+                  <pic:blipFill>
+                    <a:blip r:embed="rId22"/>
+                    <a:stretch>
+                      <a:fillRect/>
+                    </a:stretch>
+                  </pic:blipFill>
+                  <pic:spPr>
+                    <a:xfrm>
+                      <a:off x="0" y="0"/>
+                      <a:ext cx="6117336" cy="6601968"/>
+                    </a:xfrm>
+                    <a:prstGeom prst="rect">
+                      <a:avLst/>
+                    </a:prstGeom>
+                  </pic:spPr>
+                </pic:pic>
+              </a:graphicData>
+            </a:graphic>
+          </wp:inline>
+        </w:drawing>
+      </w:r>
+    </w:p>
+    <w:p>
+      <w:pPr>
+        <w:pStyle w:val="ListParagraph"/>
+        <w:numPr>
           <w:ilvl w:val="1"/>
           <w:numId w:val="6"/>
         </w:numPr>
       </w:pPr>
       <w:r>
-        <w:t>Take special note of the constructor.  See how it uses the base constructor with a parameter of “</w:t>
-      </w:r>
-      <w:proofErr w:type="spellStart"/>
-      <w:r>
-        <w:t>RockContext</w:t>
-      </w:r>
-      <w:proofErr w:type="spellEnd"/>
-      <w:r>
-        <w:t>”.  That’s important.  Your context class should do the exact same thing.  This lets Entity Framework know that your connection string name is “</w:t>
-      </w:r>
-      <w:proofErr w:type="spellStart"/>
-      <w:r>
-        <w:t>RockContext</w:t>
-      </w:r>
-      <w:proofErr w:type="spellEnd"/>
-      <w:r>
-        <w:t xml:space="preserve">”, and we want to use the exact same connection name as </w:t>
-      </w:r>
-      <w:proofErr w:type="spellStart"/>
-      <w:r>
-        <w:t>RockWeb</w:t>
-      </w:r>
-      <w:proofErr w:type="spellEnd"/>
-      <w:r>
-        <w:t>.</w:t>
-      </w:r>
-    </w:p>
-    <w:p>
-      <w:pPr>
-        <w:pStyle w:val="ListParagraph"/>
-        <w:numPr>
-          <w:ilvl w:val="0"/>
-          <w:numId w:val="6"/>
-        </w:numPr>
-      </w:pPr>
-      <w:r>
-        <w:t>Create your first model class</w:t>
-      </w:r>
-      <w:r>
-        <w:t>es</w:t>
-      </w:r>
-    </w:p>
-    <w:p>
-      <w:pPr>
-        <w:pStyle w:val="ListParagraph"/>
-        <w:numPr>
-          <w:ilvl w:val="1"/>
-          <w:numId w:val="6"/>
-        </w:numPr>
-      </w:pPr>
-      <w:r>
-        <w:t xml:space="preserve">Note:  Rock uses the Code-First convention of Entity Framework, a model class is what ends up as a table in your database.  </w:t>
-      </w:r>
-    </w:p>
-    <w:p>
-      <w:pPr>
-        <w:pStyle w:val="ListParagraph"/>
-        <w:numPr>
-          <w:ilvl w:val="1"/>
-          <w:numId w:val="6"/>
-        </w:numPr>
-      </w:pPr>
-      <w:r>
-        <w:t xml:space="preserve">Let’s say you want </w:t>
-      </w:r>
-      <w:r>
-        <w:t xml:space="preserve">your </w:t>
-      </w:r>
-      <w:r>
-        <w:t>Custom Rock Plugin to add a Potluck feature, but you need a couple of tables to store your data</w:t>
-      </w:r>
-    </w:p>
-    <w:p>
-      <w:pPr>
-        <w:pStyle w:val="ListParagraph"/>
-        <w:numPr>
-          <w:ilvl w:val="2"/>
-          <w:numId w:val="6"/>
-        </w:numPr>
-      </w:pPr>
-      <w:r>
-        <w:t>Creat</w:t>
-      </w:r>
-      <w:r>
-        <w:t xml:space="preserve">e a class called </w:t>
-      </w:r>
-      <w:proofErr w:type="spellStart"/>
-      <w:r>
-        <w:t>PotluckDinner</w:t>
-      </w:r>
-      <w:proofErr w:type="spellEnd"/>
-      <w:r>
-        <w:t xml:space="preserve"> along with a </w:t>
-      </w:r>
-      <w:proofErr w:type="spellStart"/>
-      <w:r>
-        <w:t>PotluckDinnerConfiguration</w:t>
-      </w:r>
-      <w:proofErr w:type="spellEnd"/>
-      <w:r>
-        <w:t xml:space="preserve"> class as shown</w:t>
-      </w:r>
-      <w:r>
-        <w:t xml:space="preserve">.  </w:t>
-      </w:r>
-    </w:p>
-    <w:p>
-      <w:pPr>
-        <w:pStyle w:val="ListParagraph"/>
-        <w:numPr>
-          <w:ilvl w:val="3"/>
-          <w:numId w:val="6"/>
-        </w:numPr>
-      </w:pPr>
-      <w:r>
-        <w:t xml:space="preserve">Don’t worry if </w:t>
-      </w:r>
-      <w:proofErr w:type="spellStart"/>
-      <w:r>
-        <w:t>PotluckDish</w:t>
-      </w:r>
-      <w:proofErr w:type="spellEnd"/>
-      <w:r>
-        <w:t xml:space="preserve"> can’t be found.  We’ll add that next.</w:t>
-      </w:r>
-    </w:p>
-    <w:p>
-      <w:pPr>
-        <w:pStyle w:val="ListParagraph"/>
-        <w:numPr>
-          <w:ilvl w:val="3"/>
-          <w:numId w:val="6"/>
-        </w:numPr>
-        <w:ind w:left="2160"/>
-      </w:pPr>
-      <w:r>
-        <w:t>Note how the Table is named _</w:t>
-      </w:r>
-      <w:proofErr w:type="spellStart"/>
-      <w:r>
-        <w:t>com_mychurch_PotluckDinner</w:t>
-      </w:r>
-      <w:proofErr w:type="spellEnd"/>
-      <w:r>
-        <w:t xml:space="preserve"> instead of simply </w:t>
-      </w:r>
-      <w:proofErr w:type="spellStart"/>
-      <w:r>
-        <w:t>PotluckDinner</w:t>
-      </w:r>
-      <w:proofErr w:type="spellEnd"/>
-      <w:r>
-        <w:t>.  This is because of the Rock Naming conventions for Custom Tables (</w:t>
-      </w:r>
-      <w:hyperlink r:id="rId22" w:history="1">
-        <w:r>
-          <w:rPr>
-            <w:rStyle w:val="Hyperlink"/>
-          </w:rPr>
-          <w:t>https://github.com/SparkDevNetwork/Rock-ChMS/wiki/Naming-Conventions</w:t>
-        </w:r>
-      </w:hyperlink>
-      <w:r>
-        <w:t>).  All your table names</w:t>
-      </w:r>
-      <w:r>
-        <w:t xml:space="preserve"> </w:t>
-      </w:r>
-      <w:r>
-        <w:t xml:space="preserve">must </w:t>
-      </w:r>
-      <w:r>
-        <w:t xml:space="preserve">follow this convention to </w:t>
-      </w:r>
-      <w:r>
-        <w:t xml:space="preserve">protect your tables from having the same name as any of the </w:t>
-      </w:r>
-      <w:r>
-        <w:t>core Rock Tables</w:t>
-      </w:r>
-      <w:r>
-        <w:t>,</w:t>
-      </w:r>
-      <w:r>
-        <w:t xml:space="preserve"> other Plugins</w:t>
-      </w:r>
-      <w:r>
-        <w:t xml:space="preserve">, or future core Rock Tables. </w:t>
-      </w:r>
-    </w:p>
-    <w:p>
-      <w:pPr>
-        <w:ind w:left="2160"/>
+        <w:t xml:space="preserve">Now that we have a good start on our tables, let’s hook them up to our Context.  Add the Model </w:t>
+      </w:r>
+      <w:proofErr w:type="spellStart"/>
+      <w:r>
+        <w:t>DbSet</w:t>
+      </w:r>
+      <w:proofErr w:type="spellEnd"/>
+      <w:r>
+        <w:t xml:space="preserve"> classes and Configuration classes to </w:t>
+      </w:r>
+      <w:proofErr w:type="spellStart"/>
+      <w:r>
+        <w:t>MyFirstRockLibraryContext.cs</w:t>
+      </w:r>
+      <w:proofErr w:type="spellEnd"/>
+      <w:r>
+        <w:t xml:space="preserve"> as shown</w:t>
+      </w:r>
+    </w:p>
+    <w:p>
+      <w:pPr>
+        <w:ind w:left="1440"/>
       </w:pPr>
       <w:r>
         <w:rPr>
           <w:noProof/>
         </w:rPr>
         <w:drawing>
-          <wp:inline distT="0" distB="0" distL="0" distR="0" wp14:anchorId="445F6ABF" wp14:editId="568AFA47">
-            <wp:extent cx="5495544" cy="6510528"/>
-            <wp:effectExtent l="0" t="0" r="0" b="5080"/>
-            <wp:docPr id="19" name="Picture 19"/>
+          <wp:inline distT="0" distB="0" distL="0" distR="0" wp14:anchorId="62D9A23A" wp14:editId="4EB670C3">
+            <wp:extent cx="5449824" cy="4864608"/>
+            <wp:effectExtent l="0" t="0" r="0" b="0"/>
+            <wp:docPr id="21" name="Picture 21"/>
             <wp:cNvGraphicFramePr>
               <a:graphicFrameLocks xmlns:a="http://schemas.openxmlformats.org/drawingml/2006/main" noChangeAspect="1"/>
             </wp:cNvGraphicFramePr>
@@ -1626,7 +1656,7 @@
                   <pic:spPr>
                     <a:xfrm>
                       <a:off x="0" y="0"/>
-                      <a:ext cx="5495544" cy="6510528"/>
+                      <a:ext cx="5449824" cy="4864608"/>
                     </a:xfrm>
                     <a:prstGeom prst="rect">
                       <a:avLst/>
@@ -1643,23 +1673,102 @@
       <w:pPr>
         <w:pStyle w:val="ListParagraph"/>
         <w:numPr>
+          <w:ilvl w:val="1"/>
+          <w:numId w:val="6"/>
+        </w:numPr>
+      </w:pPr>
+      <w:r>
+        <w:t xml:space="preserve">Now, we </w:t>
+      </w:r>
+      <w:r>
+        <w:t>are almost ready to get</w:t>
+      </w:r>
+      <w:r>
+        <w:t xml:space="preserve"> our new tables into the database, but first, make sure you can </w:t>
+      </w:r>
+      <w:proofErr w:type="gramStart"/>
+      <w:r>
+        <w:t>Build</w:t>
+      </w:r>
+      <w:proofErr w:type="gramEnd"/>
+      <w:r>
+        <w:t xml:space="preserve"> the solution.</w:t>
+      </w:r>
+    </w:p>
+    <w:p>
+      <w:pPr>
+        <w:pStyle w:val="ListParagraph"/>
+        <w:numPr>
+          <w:ilvl w:val="1"/>
+          <w:numId w:val="6"/>
+        </w:numPr>
+      </w:pPr>
+      <w:r>
+        <w:t xml:space="preserve">After a successful build, you need to add your project’s </w:t>
+      </w:r>
+      <w:proofErr w:type="spellStart"/>
+      <w:r>
+        <w:t>dll</w:t>
+      </w:r>
+      <w:proofErr w:type="spellEnd"/>
+      <w:r>
+        <w:t xml:space="preserve"> to </w:t>
+      </w:r>
+      <w:proofErr w:type="spellStart"/>
+      <w:r>
+        <w:t>RockWeb</w:t>
+      </w:r>
+      <w:proofErr w:type="spellEnd"/>
+    </w:p>
+    <w:p>
+      <w:pPr>
+        <w:pStyle w:val="ListParagraph"/>
+        <w:numPr>
+          <w:ilvl w:val="1"/>
+          <w:numId w:val="6"/>
+        </w:numPr>
+      </w:pPr>
+      <w:r>
+        <w:t xml:space="preserve">In the Solution tree, right-click on </w:t>
+      </w:r>
+      <w:proofErr w:type="spellStart"/>
+      <w:r>
+        <w:t>RockWeb</w:t>
+      </w:r>
+      <w:proofErr w:type="spellEnd"/>
+      <w:r>
+        <w:t xml:space="preserve"> and select Properties</w:t>
+      </w:r>
+      <w:r>
+        <w:tab/>
+      </w:r>
+    </w:p>
+    <w:p>
+      <w:pPr>
+        <w:pStyle w:val="ListParagraph"/>
+        <w:numPr>
           <w:ilvl w:val="2"/>
           <w:numId w:val="6"/>
         </w:numPr>
       </w:pPr>
       <w:r>
-        <w:t>Next, c</w:t>
-      </w:r>
-      <w:r>
-        <w:t xml:space="preserve">reate the </w:t>
-      </w:r>
-      <w:proofErr w:type="spellStart"/>
-      <w:r>
-        <w:t>PotluckDish</w:t>
-      </w:r>
-      <w:proofErr w:type="spellEnd"/>
-      <w:r>
-        <w:t xml:space="preserve"> class as shown</w:t>
+        <w:t xml:space="preserve">Now add your Project’s </w:t>
+      </w:r>
+      <w:proofErr w:type="spellStart"/>
+      <w:r>
+        <w:t>dll</w:t>
+      </w:r>
+      <w:proofErr w:type="spellEnd"/>
+      <w:r>
+        <w:t xml:space="preserve"> to </w:t>
+      </w:r>
+      <w:proofErr w:type="spellStart"/>
+      <w:r>
+        <w:t>RockWeb’s</w:t>
+      </w:r>
+      <w:proofErr w:type="spellEnd"/>
+      <w:r>
+        <w:t xml:space="preserve"> References</w:t>
       </w:r>
     </w:p>
     <w:p>
@@ -1671,10 +1780,10 @@
           <w:noProof/>
         </w:rPr>
         <w:drawing>
-          <wp:inline distT="0" distB="0" distL="0" distR="0" wp14:anchorId="42C0A287" wp14:editId="6DA8723C">
-            <wp:extent cx="6117336" cy="6601968"/>
-            <wp:effectExtent l="0" t="0" r="0" b="8890"/>
-            <wp:docPr id="20" name="Picture 20"/>
+          <wp:inline distT="0" distB="0" distL="0" distR="0" wp14:anchorId="6B3CB27A" wp14:editId="6A0C12C1">
+            <wp:extent cx="6483096" cy="3794760"/>
+            <wp:effectExtent l="0" t="0" r="0" b="0"/>
+            <wp:docPr id="26" name="Picture 26"/>
             <wp:cNvGraphicFramePr>
               <a:graphicFrameLocks xmlns:a="http://schemas.openxmlformats.org/drawingml/2006/main" noChangeAspect="1"/>
             </wp:cNvGraphicFramePr>
@@ -1694,7 +1803,7 @@
                   <pic:spPr>
                     <a:xfrm>
                       <a:off x="0" y="0"/>
-                      <a:ext cx="6117336" cy="6601968"/>
+                      <a:ext cx="6483096" cy="3794760"/>
                     </a:xfrm>
                     <a:prstGeom prst="rect">
                       <a:avLst/>
@@ -1711,43 +1820,30 @@
       <w:pPr>
         <w:pStyle w:val="ListParagraph"/>
         <w:numPr>
-          <w:ilvl w:val="1"/>
+          <w:ilvl w:val="2"/>
           <w:numId w:val="6"/>
         </w:numPr>
       </w:pPr>
       <w:r>
-        <w:t xml:space="preserve">Now that we have a good start on our tables, let’s hook them up to our Context.  Add the Model </w:t>
-      </w:r>
-      <w:proofErr w:type="spellStart"/>
-      <w:r>
-        <w:t>DbSet</w:t>
-      </w:r>
-      <w:proofErr w:type="spellEnd"/>
-      <w:r>
-        <w:t xml:space="preserve"> classes and Configuration classes to </w:t>
-      </w:r>
-      <w:proofErr w:type="spellStart"/>
-      <w:r>
-        <w:t>MyFirstRockLibraryContext.cs</w:t>
-      </w:r>
-      <w:proofErr w:type="spellEnd"/>
-      <w:r>
-        <w:t xml:space="preserve"> as shown</w:t>
-      </w:r>
-    </w:p>
-    <w:p>
-      <w:pPr>
-        <w:ind w:left="1440"/>
+        <w:t xml:space="preserve">In the </w:t>
+      </w:r>
+      <w:r>
+        <w:t>Add dialog, select Solution, then select your Project, then Press OK a couple of times to get back to the main solution</w:t>
+      </w:r>
+    </w:p>
+    <w:p>
+      <w:pPr>
+        <w:ind w:left="2160"/>
       </w:pPr>
       <w:r>
         <w:rPr>
           <w:noProof/>
         </w:rPr>
         <w:drawing>
-          <wp:inline distT="0" distB="0" distL="0" distR="0" wp14:anchorId="62D9A23A" wp14:editId="4EB670C3">
-            <wp:extent cx="5449824" cy="4864608"/>
-            <wp:effectExtent l="0" t="0" r="0" b="0"/>
-            <wp:docPr id="21" name="Picture 21"/>
+          <wp:inline distT="0" distB="0" distL="0" distR="0" wp14:anchorId="41C512F2" wp14:editId="7DBB33AA">
+            <wp:extent cx="8558784" cy="3538728"/>
+            <wp:effectExtent l="0" t="0" r="0" b="5080"/>
+            <wp:docPr id="14" name="Picture 14"/>
             <wp:cNvGraphicFramePr>
               <a:graphicFrameLocks xmlns:a="http://schemas.openxmlformats.org/drawingml/2006/main" noChangeAspect="1"/>
             </wp:cNvGraphicFramePr>
@@ -1767,7 +1863,7 @@
                   <pic:spPr>
                     <a:xfrm>
                       <a:off x="0" y="0"/>
-                      <a:ext cx="5449824" cy="4864608"/>
+                      <a:ext cx="8558784" cy="3538728"/>
                     </a:xfrm>
                     <a:prstGeom prst="rect">
                       <a:avLst/>
@@ -1780,121 +1876,52 @@
         </w:drawing>
       </w:r>
     </w:p>
-    <w:p>
-      <w:pPr>
-        <w:pStyle w:val="ListParagraph"/>
-        <w:numPr>
-          <w:ilvl w:val="1"/>
-          <w:numId w:val="6"/>
-        </w:numPr>
-      </w:pPr>
-      <w:r>
-        <w:t xml:space="preserve">Now, we </w:t>
-      </w:r>
-      <w:r>
-        <w:t>are almost ready to get</w:t>
-      </w:r>
-      <w:r>
-        <w:t xml:space="preserve"> our new tables into the database, but first, make sure you can </w:t>
-      </w:r>
-      <w:proofErr w:type="gramStart"/>
-      <w:r>
-        <w:t>Build</w:t>
-      </w:r>
-      <w:proofErr w:type="gramEnd"/>
-      <w:r>
-        <w:t xml:space="preserve"> the solution.</w:t>
-      </w:r>
-    </w:p>
-    <w:p>
-      <w:pPr>
-        <w:pStyle w:val="ListParagraph"/>
-        <w:numPr>
-          <w:ilvl w:val="1"/>
-          <w:numId w:val="6"/>
-        </w:numPr>
-      </w:pPr>
-      <w:r>
-        <w:t xml:space="preserve">After a successful build, you need to add your project’s </w:t>
-      </w:r>
-      <w:proofErr w:type="spellStart"/>
-      <w:r>
-        <w:t>dll</w:t>
-      </w:r>
-      <w:proofErr w:type="spellEnd"/>
-      <w:r>
-        <w:t xml:space="preserve"> to </w:t>
-      </w:r>
-      <w:proofErr w:type="spellStart"/>
-      <w:r>
-        <w:t>RockWeb</w:t>
-      </w:r>
-      <w:proofErr w:type="spellEnd"/>
-    </w:p>
-    <w:p>
-      <w:pPr>
-        <w:pStyle w:val="ListParagraph"/>
-        <w:numPr>
-          <w:ilvl w:val="1"/>
-          <w:numId w:val="6"/>
-        </w:numPr>
-      </w:pPr>
-      <w:r>
-        <w:t xml:space="preserve">In the Solution tree, right-click on </w:t>
-      </w:r>
-      <w:proofErr w:type="spellStart"/>
-      <w:r>
-        <w:t>RockWeb</w:t>
-      </w:r>
-      <w:proofErr w:type="spellEnd"/>
-      <w:r>
-        <w:t xml:space="preserve"> and select Properties</w:t>
-      </w:r>
-      <w:r>
-        <w:tab/>
-      </w:r>
-    </w:p>
-    <w:p>
-      <w:pPr>
-        <w:pStyle w:val="ListParagraph"/>
-        <w:numPr>
-          <w:ilvl w:val="2"/>
-          <w:numId w:val="6"/>
-        </w:numPr>
-      </w:pPr>
-      <w:r>
-        <w:t xml:space="preserve">Now add your Project’s </w:t>
-      </w:r>
-      <w:proofErr w:type="spellStart"/>
-      <w:r>
-        <w:t>dll</w:t>
-      </w:r>
-      <w:proofErr w:type="spellEnd"/>
-      <w:r>
-        <w:t xml:space="preserve"> to </w:t>
-      </w:r>
-      <w:proofErr w:type="spellStart"/>
-      <w:r>
-        <w:t>RockWeb’s</w:t>
-      </w:r>
-      <w:proofErr w:type="spellEnd"/>
-      <w:r>
-        <w:t xml:space="preserve"> References</w:t>
-      </w:r>
-    </w:p>
-    <w:p>
-      <w:pPr>
-        <w:ind w:left="2160"/>
+    <w:p/>
+    <w:p>
+      <w:pPr>
+        <w:pStyle w:val="Heading1"/>
+      </w:pPr>
+      <w:r>
+        <w:t>Setup Entity Framework Migrations for your project</w:t>
+      </w:r>
+    </w:p>
+    <w:p>
+      <w:pPr>
+        <w:pStyle w:val="ListParagraph"/>
+        <w:numPr>
+          <w:ilvl w:val="0"/>
+          <w:numId w:val="9"/>
+        </w:numPr>
+      </w:pPr>
+      <w:r>
+        <w:t>Open Visual Studio’s Package Manager Console (View | Other Windows | Package Manager Console)</w:t>
+      </w:r>
+    </w:p>
+    <w:p>
+      <w:pPr>
+        <w:pStyle w:val="ListParagraph"/>
+        <w:numPr>
+          <w:ilvl w:val="0"/>
+          <w:numId w:val="9"/>
+        </w:numPr>
+      </w:pPr>
+      <w:r>
+        <w:t>In the Package Manager Console window, change the Default project to your project’s name</w:t>
+      </w:r>
+    </w:p>
+    <w:p>
+      <w:pPr>
+        <w:ind w:left="720"/>
       </w:pPr>
       <w:r>
         <w:rPr>
           <w:noProof/>
         </w:rPr>
         <w:drawing>
-          <wp:inline distT="0" distB="0" distL="0" distR="0" wp14:anchorId="6B3CB27A" wp14:editId="6A0C12C1">
-            <wp:extent cx="6483096" cy="3794760"/>
+          <wp:inline distT="0" distB="0" distL="0" distR="0" wp14:anchorId="1156404F" wp14:editId="20D998E0">
+            <wp:extent cx="5413248" cy="1719072"/>
             <wp:effectExtent l="0" t="0" r="0" b="0"/>
-            <wp:docPr id="26" name="Picture 26"/>
+            <wp:docPr id="15" name="Picture 15"/>
             <wp:cNvGraphicFramePr>
               <a:graphicFrameLocks xmlns:a="http://schemas.openxmlformats.org/drawingml/2006/main" noChangeAspect="1"/>
             </wp:cNvGraphicFramePr>
@@ -1914,7 +1941,7 @@
                   <pic:spPr>
                     <a:xfrm>
                       <a:off x="0" y="0"/>
-                      <a:ext cx="6483096" cy="3794760"/>
+                      <a:ext cx="5413248" cy="1719072"/>
                     </a:xfrm>
                     <a:prstGeom prst="rect">
                       <a:avLst/>
@@ -1931,30 +1958,27 @@
       <w:pPr>
         <w:pStyle w:val="ListParagraph"/>
         <w:numPr>
-          <w:ilvl w:val="2"/>
-          <w:numId w:val="6"/>
-        </w:numPr>
-      </w:pPr>
-      <w:r>
-        <w:t xml:space="preserve">In the </w:t>
-      </w:r>
-      <w:r>
-        <w:t>Add dialog, select Solution, then select your Project, then Press OK a couple of times to get back to the main solution</w:t>
-      </w:r>
-    </w:p>
-    <w:p>
-      <w:pPr>
-        <w:ind w:left="2160"/>
+          <w:ilvl w:val="0"/>
+          <w:numId w:val="9"/>
+        </w:numPr>
+      </w:pPr>
+      <w:r>
+        <w:t xml:space="preserve">Run “Enable-Migrations” </w:t>
+      </w:r>
+    </w:p>
+    <w:p>
+      <w:pPr>
+        <w:ind w:left="720"/>
       </w:pPr>
       <w:r>
         <w:rPr>
           <w:noProof/>
         </w:rPr>
         <w:drawing>
-          <wp:inline distT="0" distB="0" distL="0" distR="0" wp14:anchorId="41C512F2" wp14:editId="7DBB33AA">
-            <wp:extent cx="8558784" cy="3538728"/>
-            <wp:effectExtent l="0" t="0" r="0" b="5080"/>
-            <wp:docPr id="14" name="Picture 14"/>
+          <wp:inline distT="0" distB="0" distL="0" distR="0" wp14:anchorId="62BC42BD" wp14:editId="34CC4883">
+            <wp:extent cx="5385816" cy="1810512"/>
+            <wp:effectExtent l="0" t="0" r="5715" b="0"/>
+            <wp:docPr id="16" name="Picture 16"/>
             <wp:cNvGraphicFramePr>
               <a:graphicFrameLocks xmlns:a="http://schemas.openxmlformats.org/drawingml/2006/main" noChangeAspect="1"/>
             </wp:cNvGraphicFramePr>
@@ -1974,7 +1998,7 @@
                   <pic:spPr>
                     <a:xfrm>
                       <a:off x="0" y="0"/>
-                      <a:ext cx="8558784" cy="3538728"/>
+                      <a:ext cx="5385816" cy="1810512"/>
                     </a:xfrm>
                     <a:prstGeom prst="rect">
                       <a:avLst/>
@@ -1987,15 +2011,6 @@
         </w:drawing>
       </w:r>
     </w:p>
-    <w:p/>
-    <w:p>
-      <w:pPr>
-        <w:pStyle w:val="Heading1"/>
-      </w:pPr>
-      <w:r>
-        <w:t>Setup Entity Framework Migrations for your project</w:t>
-      </w:r>
-    </w:p>
     <w:p>
       <w:pPr>
         <w:pStyle w:val="ListParagraph"/>
@@ -2005,7 +2020,31 @@
         </w:numPr>
       </w:pPr>
       <w:r>
-        <w:t>Open Visual Studio’s Package Manager Console (View | Other Windows | Package Manager Console)</w:t>
+        <w:t>If this worked, a couple of things should happen</w:t>
+      </w:r>
+    </w:p>
+    <w:p>
+      <w:pPr>
+        <w:pStyle w:val="ListParagraph"/>
+        <w:numPr>
+          <w:ilvl w:val="1"/>
+          <w:numId w:val="9"/>
+        </w:numPr>
+      </w:pPr>
+      <w:r>
+        <w:t>The Package Manager Console should say that Code First Migrations are enabled for your project</w:t>
+      </w:r>
+    </w:p>
+    <w:p>
+      <w:pPr>
+        <w:pStyle w:val="ListParagraph"/>
+        <w:numPr>
+          <w:ilvl w:val="1"/>
+          <w:numId w:val="9"/>
+        </w:numPr>
+      </w:pPr>
+      <w:r>
+        <w:t>A “Migrations” folder appears in your Project with a Configuration class</w:t>
       </w:r>
     </w:p>
     <w:p>
@@ -2017,22 +2056,85 @@
         </w:numPr>
       </w:pPr>
       <w:r>
-        <w:t>In the Package Manager Console window, change the Default project to your project’s name</w:t>
-      </w:r>
-    </w:p>
-    <w:p>
-      <w:pPr>
-        <w:ind w:left="720"/>
+        <w:t>Edit your Configuration class</w:t>
+      </w:r>
+    </w:p>
+    <w:p>
+      <w:pPr>
+        <w:pStyle w:val="ListParagraph"/>
+        <w:numPr>
+          <w:ilvl w:val="1"/>
+          <w:numId w:val="9"/>
+        </w:numPr>
+      </w:pPr>
+      <w:r>
+        <w:t xml:space="preserve">Rock has a special </w:t>
+      </w:r>
+      <w:proofErr w:type="spellStart"/>
+      <w:r>
+        <w:t>RockCSharpMigrationCodeGenerator</w:t>
+      </w:r>
+      <w:proofErr w:type="spellEnd"/>
+      <w:r>
+        <w:t xml:space="preserve"> that builds upon the default </w:t>
+      </w:r>
+      <w:proofErr w:type="spellStart"/>
+      <w:r>
+        <w:t>CodeGenerator</w:t>
+      </w:r>
+      <w:proofErr w:type="spellEnd"/>
+      <w:r>
+        <w:t xml:space="preserve"> for migrations (</w:t>
+      </w:r>
+      <w:proofErr w:type="spellStart"/>
+      <w:r>
+        <w:t>CSharpMigrationCodeGenerator</w:t>
+      </w:r>
+      <w:proofErr w:type="spellEnd"/>
+      <w:r>
+        <w:t xml:space="preserve">).  </w:t>
+      </w:r>
+    </w:p>
+    <w:p>
+      <w:pPr>
+        <w:pStyle w:val="ListParagraph"/>
+        <w:numPr>
+          <w:ilvl w:val="1"/>
+          <w:numId w:val="9"/>
+        </w:numPr>
+      </w:pPr>
+      <w:r>
+        <w:t>Add the “</w:t>
+      </w:r>
+      <w:proofErr w:type="spellStart"/>
+      <w:r>
+        <w:t>CodeGenerator</w:t>
+      </w:r>
+      <w:proofErr w:type="spellEnd"/>
+      <w:r>
+        <w:t xml:space="preserve"> = new Rock.Migrations.RockCSharpMigrationCodeGenerator&lt;MyFirstRockLibraryContext&gt;();”</w:t>
+      </w:r>
+      <w:r>
+        <w:t xml:space="preserve"> as shown</w:t>
+      </w:r>
+    </w:p>
+    <w:p>
+      <w:pPr>
+        <w:pStyle w:val="ListParagraph"/>
+        <w:numPr>
+          <w:ilvl w:val="1"/>
+          <w:numId w:val="9"/>
+        </w:numPr>
       </w:pPr>
       <w:r>
         <w:rPr>
           <w:noProof/>
         </w:rPr>
         <w:drawing>
-          <wp:inline distT="0" distB="0" distL="0" distR="0" wp14:anchorId="1156404F" wp14:editId="20D998E0">
-            <wp:extent cx="5413248" cy="1719072"/>
+          <wp:inline distT="0" distB="0" distL="0" distR="0" wp14:anchorId="3436F486" wp14:editId="7F97C3B9">
+            <wp:extent cx="6841313" cy="1905000"/>
             <wp:effectExtent l="0" t="0" r="0" b="0"/>
-            <wp:docPr id="15" name="Picture 15"/>
+            <wp:docPr id="5" name="Picture 5"/>
             <wp:cNvGraphicFramePr>
               <a:graphicFrameLocks xmlns:a="http://schemas.openxmlformats.org/drawingml/2006/main" noChangeAspect="1"/>
             </wp:cNvGraphicFramePr>
@@ -2052,7 +2154,7 @@
                   <pic:spPr>
                     <a:xfrm>
                       <a:off x="0" y="0"/>
-                      <a:ext cx="5413248" cy="1719072"/>
+                      <a:ext cx="6852405" cy="1908089"/>
                     </a:xfrm>
                     <a:prstGeom prst="rect">
                       <a:avLst/>
@@ -2074,22 +2176,567 @@
         </w:numPr>
       </w:pPr>
       <w:r>
-        <w:t xml:space="preserve">Run “Enable-Migrations” </w:t>
-      </w:r>
-    </w:p>
-    <w:p>
-      <w:pPr>
+        <w:t xml:space="preserve">Advanced/Optional </w:t>
+      </w:r>
+      <w:r>
+        <w:t>–</w:t>
+      </w:r>
+      <w:r>
+        <w:t xml:space="preserve"> </w:t>
+      </w:r>
+      <w:r>
+        <w:t xml:space="preserve">Add </w:t>
+      </w:r>
+      <w:r>
+        <w:t xml:space="preserve">a </w:t>
+      </w:r>
+      <w:proofErr w:type="spellStart"/>
+      <w:r>
+        <w:t>RockCoreConfiguration</w:t>
+      </w:r>
+      <w:proofErr w:type="spellEnd"/>
+      <w:r>
+        <w:t xml:space="preserve"> configuration!</w:t>
+      </w:r>
+    </w:p>
+    <w:p>
+      <w:pPr>
+        <w:pStyle w:val="ListParagraph"/>
+        <w:numPr>
+          <w:ilvl w:val="1"/>
+          <w:numId w:val="9"/>
+        </w:numPr>
+      </w:pPr>
+      <w:r>
+        <w:t>If you like to live on the edge or you just want to be able to migrate the Rock core tables from within the Package Manager console</w:t>
+      </w:r>
+      <w:r>
+        <w:t>, do this awesome trick</w:t>
+      </w:r>
+      <w:r>
+        <w:t xml:space="preserve">, then follow the instructions in the comment above the </w:t>
+      </w:r>
+      <w:proofErr w:type="spellStart"/>
+      <w:r>
+        <w:t>RockCoreConfiguration</w:t>
+      </w:r>
+      <w:proofErr w:type="spellEnd"/>
+      <w:r>
+        <w:t xml:space="preserve"> class.</w:t>
+      </w:r>
+    </w:p>
+    <w:p>
+      <w:pPr>
+        <w:pStyle w:val="NoSpacing"/>
         <w:ind w:left="720"/>
+        <w:rPr>
+          <w:rFonts w:ascii="Consolas" w:hAnsi="Consolas"/>
+          <w:sz w:val="18"/>
+          <w:szCs w:val="18"/>
+          <w:highlight w:val="lightGray"/>
+        </w:rPr>
+      </w:pPr>
+      <w:r>
+        <w:rPr>
+          <w:rFonts w:ascii="Consolas" w:hAnsi="Consolas"/>
+          <w:sz w:val="18"/>
+          <w:szCs w:val="18"/>
+        </w:rPr>
+        <w:t xml:space="preserve">    </w:t>
+      </w:r>
+      <w:r>
+        <w:rPr>
+          <w:rFonts w:ascii="Consolas" w:hAnsi="Consolas"/>
+          <w:sz w:val="18"/>
+          <w:szCs w:val="18"/>
+          <w:highlight w:val="lightGray"/>
+        </w:rPr>
+        <w:t xml:space="preserve">// If you update the Rock.dll often, this </w:t>
+      </w:r>
+      <w:proofErr w:type="spellStart"/>
+      <w:r>
+        <w:rPr>
+          <w:rFonts w:ascii="Consolas" w:hAnsi="Consolas"/>
+          <w:sz w:val="18"/>
+          <w:szCs w:val="18"/>
+          <w:highlight w:val="lightGray"/>
+        </w:rPr>
+        <w:t>RockCoreConfiguration</w:t>
+      </w:r>
+      <w:proofErr w:type="spellEnd"/>
+      <w:r>
+        <w:rPr>
+          <w:rFonts w:ascii="Consolas" w:hAnsi="Consolas"/>
+          <w:sz w:val="18"/>
+          <w:szCs w:val="18"/>
+          <w:highlight w:val="lightGray"/>
+        </w:rPr>
+        <w:t xml:space="preserve"> will help you do Update-Database for the Rock Core Tables</w:t>
+      </w:r>
+    </w:p>
+    <w:p>
+      <w:pPr>
+        <w:pStyle w:val="NoSpacing"/>
+        <w:ind w:left="720"/>
+        <w:rPr>
+          <w:rFonts w:ascii="Consolas" w:hAnsi="Consolas"/>
+          <w:sz w:val="18"/>
+          <w:szCs w:val="18"/>
+          <w:highlight w:val="lightGray"/>
+        </w:rPr>
+      </w:pPr>
+      <w:r>
+        <w:rPr>
+          <w:rFonts w:ascii="Consolas" w:hAnsi="Consolas"/>
+          <w:sz w:val="18"/>
+          <w:szCs w:val="18"/>
+          <w:highlight w:val="lightGray"/>
+        </w:rPr>
+        <w:t xml:space="preserve">    // To do this, run "Update-Database -</w:t>
+      </w:r>
+      <w:proofErr w:type="spellStart"/>
+      <w:r>
+        <w:rPr>
+          <w:rFonts w:ascii="Consolas" w:hAnsi="Consolas"/>
+          <w:sz w:val="18"/>
+          <w:szCs w:val="18"/>
+          <w:highlight w:val="lightGray"/>
+        </w:rPr>
+        <w:t>ConfigurationTypeName</w:t>
+      </w:r>
+      <w:proofErr w:type="gramStart"/>
+      <w:r>
+        <w:rPr>
+          <w:rFonts w:ascii="Consolas" w:hAnsi="Consolas"/>
+          <w:sz w:val="18"/>
+          <w:szCs w:val="18"/>
+          <w:highlight w:val="lightGray"/>
+        </w:rPr>
+        <w:t>:RockCoreConfiguration</w:t>
+      </w:r>
+      <w:proofErr w:type="spellEnd"/>
+      <w:proofErr w:type="gramEnd"/>
+      <w:r>
+        <w:rPr>
+          <w:rFonts w:ascii="Consolas" w:hAnsi="Consolas"/>
+          <w:sz w:val="18"/>
+          <w:szCs w:val="18"/>
+          <w:highlight w:val="lightGray"/>
+        </w:rPr>
+        <w:t>" using Package Manager Console</w:t>
+      </w:r>
+    </w:p>
+    <w:p>
+      <w:pPr>
+        <w:pStyle w:val="NoSpacing"/>
+        <w:ind w:left="720"/>
+        <w:rPr>
+          <w:rFonts w:ascii="Consolas" w:hAnsi="Consolas"/>
+          <w:sz w:val="18"/>
+          <w:szCs w:val="18"/>
+          <w:highlight w:val="lightGray"/>
+        </w:rPr>
+      </w:pPr>
+      <w:r>
+        <w:rPr>
+          <w:rFonts w:ascii="Consolas" w:hAnsi="Consolas"/>
+          <w:sz w:val="18"/>
+          <w:szCs w:val="18"/>
+          <w:highlight w:val="lightGray"/>
+        </w:rPr>
+        <w:t xml:space="preserve">    </w:t>
+      </w:r>
+      <w:proofErr w:type="gramStart"/>
+      <w:r>
+        <w:rPr>
+          <w:rFonts w:ascii="Consolas" w:hAnsi="Consolas"/>
+          <w:sz w:val="18"/>
+          <w:szCs w:val="18"/>
+          <w:highlight w:val="lightGray"/>
+        </w:rPr>
+        <w:t>internal</w:t>
+      </w:r>
+      <w:proofErr w:type="gramEnd"/>
+      <w:r>
+        <w:rPr>
+          <w:rFonts w:ascii="Consolas" w:hAnsi="Consolas"/>
+          <w:sz w:val="18"/>
+          <w:szCs w:val="18"/>
+          <w:highlight w:val="lightGray"/>
+        </w:rPr>
+        <w:t xml:space="preserve"> sealed class </w:t>
+      </w:r>
+      <w:proofErr w:type="spellStart"/>
+      <w:r>
+        <w:rPr>
+          <w:rFonts w:ascii="Consolas" w:hAnsi="Consolas"/>
+          <w:sz w:val="18"/>
+          <w:szCs w:val="18"/>
+          <w:highlight w:val="lightGray"/>
+        </w:rPr>
+        <w:t>RockCoreConfiguration</w:t>
+      </w:r>
+      <w:proofErr w:type="spellEnd"/>
+      <w:r>
+        <w:rPr>
+          <w:rFonts w:ascii="Consolas" w:hAnsi="Consolas"/>
+          <w:sz w:val="18"/>
+          <w:szCs w:val="18"/>
+          <w:highlight w:val="lightGray"/>
+        </w:rPr>
+        <w:t xml:space="preserve"> : </w:t>
+      </w:r>
+      <w:proofErr w:type="spellStart"/>
+      <w:r>
+        <w:rPr>
+          <w:rFonts w:ascii="Consolas" w:hAnsi="Consolas"/>
+          <w:sz w:val="18"/>
+          <w:szCs w:val="18"/>
+          <w:highlight w:val="lightGray"/>
+        </w:rPr>
+        <w:t>DbMigrationsConfiguration</w:t>
+      </w:r>
+      <w:proofErr w:type="spellEnd"/>
+      <w:r>
+        <w:rPr>
+          <w:rFonts w:ascii="Consolas" w:hAnsi="Consolas"/>
+          <w:sz w:val="18"/>
+          <w:szCs w:val="18"/>
+          <w:highlight w:val="lightGray"/>
+        </w:rPr>
+        <w:t>&lt;</w:t>
+      </w:r>
+      <w:proofErr w:type="spellStart"/>
+      <w:r>
+        <w:rPr>
+          <w:rFonts w:ascii="Consolas" w:hAnsi="Consolas"/>
+          <w:sz w:val="18"/>
+          <w:szCs w:val="18"/>
+          <w:highlight w:val="lightGray"/>
+        </w:rPr>
+        <w:t>Rock.Data.RockContext</w:t>
+      </w:r>
+      <w:proofErr w:type="spellEnd"/>
+      <w:r>
+        <w:rPr>
+          <w:rFonts w:ascii="Consolas" w:hAnsi="Consolas"/>
+          <w:sz w:val="18"/>
+          <w:szCs w:val="18"/>
+          <w:highlight w:val="lightGray"/>
+        </w:rPr>
+        <w:t>&gt;</w:t>
+      </w:r>
+    </w:p>
+    <w:p>
+      <w:pPr>
+        <w:pStyle w:val="NoSpacing"/>
+        <w:ind w:left="720"/>
+        <w:rPr>
+          <w:rFonts w:ascii="Consolas" w:hAnsi="Consolas"/>
+          <w:sz w:val="18"/>
+          <w:szCs w:val="18"/>
+          <w:highlight w:val="lightGray"/>
+        </w:rPr>
+      </w:pPr>
+      <w:r>
+        <w:rPr>
+          <w:rFonts w:ascii="Consolas" w:hAnsi="Consolas"/>
+          <w:sz w:val="18"/>
+          <w:szCs w:val="18"/>
+          <w:highlight w:val="lightGray"/>
+        </w:rPr>
+        <w:t xml:space="preserve">    {</w:t>
+      </w:r>
+    </w:p>
+    <w:p>
+      <w:pPr>
+        <w:pStyle w:val="NoSpacing"/>
+        <w:ind w:left="720"/>
+        <w:rPr>
+          <w:rFonts w:ascii="Consolas" w:hAnsi="Consolas"/>
+          <w:sz w:val="18"/>
+          <w:szCs w:val="18"/>
+          <w:highlight w:val="lightGray"/>
+        </w:rPr>
+      </w:pPr>
+      <w:r>
+        <w:rPr>
+          <w:rFonts w:ascii="Consolas" w:hAnsi="Consolas"/>
+          <w:sz w:val="18"/>
+          <w:szCs w:val="18"/>
+          <w:highlight w:val="lightGray"/>
+        </w:rPr>
+        <w:t xml:space="preserve">        </w:t>
+      </w:r>
+      <w:proofErr w:type="gramStart"/>
+      <w:r>
+        <w:rPr>
+          <w:rFonts w:ascii="Consolas" w:hAnsi="Consolas"/>
+          <w:sz w:val="18"/>
+          <w:szCs w:val="18"/>
+          <w:highlight w:val="lightGray"/>
+        </w:rPr>
+        <w:t>public</w:t>
+      </w:r>
+      <w:proofErr w:type="gramEnd"/>
+      <w:r>
+        <w:rPr>
+          <w:rFonts w:ascii="Consolas" w:hAnsi="Consolas"/>
+          <w:sz w:val="18"/>
+          <w:szCs w:val="18"/>
+          <w:highlight w:val="lightGray"/>
+        </w:rPr>
+        <w:t xml:space="preserve"> </w:t>
+      </w:r>
+      <w:proofErr w:type="spellStart"/>
+      <w:r>
+        <w:rPr>
+          <w:rFonts w:ascii="Consolas" w:hAnsi="Consolas"/>
+          <w:sz w:val="18"/>
+          <w:szCs w:val="18"/>
+          <w:highlight w:val="lightGray"/>
+        </w:rPr>
+        <w:t>RockCoreConfiguration</w:t>
+      </w:r>
+      <w:proofErr w:type="spellEnd"/>
+      <w:r>
+        <w:rPr>
+          <w:rFonts w:ascii="Consolas" w:hAnsi="Consolas"/>
+          <w:sz w:val="18"/>
+          <w:szCs w:val="18"/>
+          <w:highlight w:val="lightGray"/>
+        </w:rPr>
+        <w:t>()</w:t>
+      </w:r>
+    </w:p>
+    <w:p>
+      <w:pPr>
+        <w:pStyle w:val="NoSpacing"/>
+        <w:ind w:left="720"/>
+        <w:rPr>
+          <w:rFonts w:ascii="Consolas" w:hAnsi="Consolas"/>
+          <w:sz w:val="18"/>
+          <w:szCs w:val="18"/>
+          <w:highlight w:val="lightGray"/>
+        </w:rPr>
+      </w:pPr>
+      <w:r>
+        <w:rPr>
+          <w:rFonts w:ascii="Consolas" w:hAnsi="Consolas"/>
+          <w:sz w:val="18"/>
+          <w:szCs w:val="18"/>
+          <w:highlight w:val="lightGray"/>
+        </w:rPr>
+        <w:t xml:space="preserve">        {</w:t>
+      </w:r>
+    </w:p>
+    <w:p>
+      <w:pPr>
+        <w:pStyle w:val="NoSpacing"/>
+        <w:ind w:left="720"/>
+        <w:rPr>
+          <w:rFonts w:ascii="Consolas" w:hAnsi="Consolas"/>
+          <w:sz w:val="18"/>
+          <w:szCs w:val="18"/>
+          <w:highlight w:val="lightGray"/>
+        </w:rPr>
+      </w:pPr>
+      <w:r>
+        <w:rPr>
+          <w:rFonts w:ascii="Consolas" w:hAnsi="Consolas"/>
+          <w:sz w:val="18"/>
+          <w:szCs w:val="18"/>
+          <w:highlight w:val="lightGray"/>
+        </w:rPr>
+        <w:t xml:space="preserve">            </w:t>
+      </w:r>
+      <w:proofErr w:type="spellStart"/>
+      <w:r>
+        <w:rPr>
+          <w:rFonts w:ascii="Consolas" w:hAnsi="Consolas"/>
+          <w:sz w:val="18"/>
+          <w:szCs w:val="18"/>
+          <w:highlight w:val="lightGray"/>
+        </w:rPr>
+        <w:t>this.MigrationsAssembly</w:t>
+      </w:r>
+      <w:proofErr w:type="spellEnd"/>
+      <w:r>
+        <w:rPr>
+          <w:rFonts w:ascii="Consolas" w:hAnsi="Consolas"/>
+          <w:sz w:val="18"/>
+          <w:szCs w:val="18"/>
+          <w:highlight w:val="lightGray"/>
+        </w:rPr>
+        <w:t xml:space="preserve"> = </w:t>
+      </w:r>
+      <w:proofErr w:type="spellStart"/>
+      <w:proofErr w:type="gramStart"/>
+      <w:r>
+        <w:rPr>
+          <w:rFonts w:ascii="Consolas" w:hAnsi="Consolas"/>
+          <w:sz w:val="18"/>
+          <w:szCs w:val="18"/>
+          <w:highlight w:val="lightGray"/>
+        </w:rPr>
+        <w:t>typeof</w:t>
+      </w:r>
+      <w:proofErr w:type="spellEnd"/>
+      <w:r>
+        <w:rPr>
+          <w:rFonts w:ascii="Consolas" w:hAnsi="Consolas"/>
+          <w:sz w:val="18"/>
+          <w:szCs w:val="18"/>
+          <w:highlight w:val="lightGray"/>
+        </w:rPr>
+        <w:t>(</w:t>
+      </w:r>
+      <w:proofErr w:type="gramEnd"/>
+      <w:r>
+        <w:rPr>
+          <w:rFonts w:ascii="Consolas" w:hAnsi="Consolas"/>
+          <w:sz w:val="18"/>
+          <w:szCs w:val="18"/>
+          <w:highlight w:val="lightGray"/>
+        </w:rPr>
+        <w:t xml:space="preserve"> </w:t>
+      </w:r>
+      <w:proofErr w:type="spellStart"/>
+      <w:r>
+        <w:rPr>
+          <w:rFonts w:ascii="Consolas" w:hAnsi="Consolas"/>
+          <w:sz w:val="18"/>
+          <w:szCs w:val="18"/>
+          <w:highlight w:val="lightGray"/>
+        </w:rPr>
+        <w:t>Rock.Data.RockContext</w:t>
+      </w:r>
+      <w:proofErr w:type="spellEnd"/>
+      <w:r>
+        <w:rPr>
+          <w:rFonts w:ascii="Consolas" w:hAnsi="Consolas"/>
+          <w:sz w:val="18"/>
+          <w:szCs w:val="18"/>
+          <w:highlight w:val="lightGray"/>
+        </w:rPr>
+        <w:t xml:space="preserve"> ).Assembly;</w:t>
+      </w:r>
+    </w:p>
+    <w:p>
+      <w:pPr>
+        <w:pStyle w:val="NoSpacing"/>
+        <w:ind w:left="720"/>
+        <w:rPr>
+          <w:rFonts w:ascii="Consolas" w:hAnsi="Consolas"/>
+          <w:sz w:val="18"/>
+          <w:szCs w:val="18"/>
+          <w:highlight w:val="lightGray"/>
+        </w:rPr>
+      </w:pPr>
+      <w:r>
+        <w:rPr>
+          <w:rFonts w:ascii="Consolas" w:hAnsi="Consolas"/>
+          <w:sz w:val="18"/>
+          <w:szCs w:val="18"/>
+          <w:highlight w:val="lightGray"/>
+        </w:rPr>
+        <w:t xml:space="preserve">            </w:t>
+      </w:r>
+      <w:proofErr w:type="spellStart"/>
+      <w:r>
+        <w:rPr>
+          <w:rFonts w:ascii="Consolas" w:hAnsi="Consolas"/>
+          <w:sz w:val="18"/>
+          <w:szCs w:val="18"/>
+          <w:highlight w:val="lightGray"/>
+        </w:rPr>
+        <w:t>this.MigrationsNamespace</w:t>
+      </w:r>
+      <w:proofErr w:type="spellEnd"/>
+      <w:r>
+        <w:rPr>
+          <w:rFonts w:ascii="Consolas" w:hAnsi="Consolas"/>
+          <w:sz w:val="18"/>
+          <w:szCs w:val="18"/>
+          <w:highlight w:val="lightGray"/>
+        </w:rPr>
+        <w:t xml:space="preserve"> = "</w:t>
+      </w:r>
+      <w:proofErr w:type="spellStart"/>
+      <w:r>
+        <w:rPr>
+          <w:rFonts w:ascii="Consolas" w:hAnsi="Consolas"/>
+          <w:sz w:val="18"/>
+          <w:szCs w:val="18"/>
+          <w:highlight w:val="lightGray"/>
+        </w:rPr>
+        <w:t>Rock.Migrations</w:t>
+      </w:r>
+      <w:proofErr w:type="spellEnd"/>
+      <w:r>
+        <w:rPr>
+          <w:rFonts w:ascii="Consolas" w:hAnsi="Consolas"/>
+          <w:sz w:val="18"/>
+          <w:szCs w:val="18"/>
+          <w:highlight w:val="lightGray"/>
+        </w:rPr>
+        <w:t>";</w:t>
+      </w:r>
+    </w:p>
+    <w:p>
+      <w:pPr>
+        <w:pStyle w:val="NoSpacing"/>
+        <w:ind w:left="720"/>
+        <w:rPr>
+          <w:rFonts w:ascii="Consolas" w:hAnsi="Consolas"/>
+          <w:sz w:val="18"/>
+          <w:szCs w:val="18"/>
+          <w:highlight w:val="lightGray"/>
+        </w:rPr>
+      </w:pPr>
+      <w:r>
+        <w:rPr>
+          <w:rFonts w:ascii="Consolas" w:hAnsi="Consolas"/>
+          <w:sz w:val="18"/>
+          <w:szCs w:val="18"/>
+          <w:highlight w:val="lightGray"/>
+        </w:rPr>
+        <w:t xml:space="preserve">        }</w:t>
+      </w:r>
+    </w:p>
+    <w:p>
+      <w:pPr>
+        <w:pStyle w:val="NoSpacing"/>
+        <w:ind w:left="720"/>
+        <w:rPr>
+          <w:rFonts w:ascii="Consolas" w:hAnsi="Consolas"/>
+          <w:sz w:val="18"/>
+          <w:szCs w:val="18"/>
+        </w:rPr>
+      </w:pPr>
+      <w:r>
+        <w:rPr>
+          <w:rFonts w:ascii="Consolas" w:hAnsi="Consolas"/>
+          <w:sz w:val="18"/>
+          <w:szCs w:val="18"/>
+          <w:highlight w:val="lightGray"/>
+        </w:rPr>
+        <w:t xml:space="preserve">    }</w:t>
+      </w:r>
+    </w:p>
+    <w:p>
+      <w:pPr>
+        <w:ind w:left="1080"/>
       </w:pPr>
       <w:r>
         <w:rPr>
           <w:noProof/>
         </w:rPr>
         <w:drawing>
-          <wp:inline distT="0" distB="0" distL="0" distR="0" wp14:anchorId="62BC42BD" wp14:editId="34CC4883">
-            <wp:extent cx="5385816" cy="1810512"/>
-            <wp:effectExtent l="0" t="0" r="5715" b="0"/>
-            <wp:docPr id="16" name="Picture 16"/>
+          <wp:inline distT="0" distB="0" distL="0" distR="0" wp14:anchorId="66B3B60C" wp14:editId="3541F7A8">
+            <wp:extent cx="7000875" cy="2978195"/>
+            <wp:effectExtent l="0" t="0" r="0" b="0"/>
+            <wp:docPr id="6" name="Picture 6"/>
             <wp:cNvGraphicFramePr>
               <a:graphicFrameLocks xmlns:a="http://schemas.openxmlformats.org/drawingml/2006/main" noChangeAspect="1"/>
             </wp:cNvGraphicFramePr>
@@ -2109,7 +2756,7 @@
                   <pic:spPr>
                     <a:xfrm>
                       <a:off x="0" y="0"/>
-                      <a:ext cx="5385816" cy="1810512"/>
+                      <a:ext cx="7022728" cy="2987491"/>
                     </a:xfrm>
                     <a:prstGeom prst="rect">
                       <a:avLst/>
@@ -2131,7 +2778,19 @@
         </w:numPr>
       </w:pPr>
       <w:r>
-        <w:t>If this worked, a couple of things should happen</w:t>
+        <w:t xml:space="preserve">Now you can </w:t>
+      </w:r>
+      <w:r>
+        <w:t xml:space="preserve">create </w:t>
+      </w:r>
+      <w:r>
+        <w:t>your</w:t>
+      </w:r>
+      <w:r>
+        <w:t xml:space="preserve"> </w:t>
+      </w:r>
+      <w:r>
+        <w:t>first Migration</w:t>
       </w:r>
     </w:p>
     <w:p>
@@ -2143,7 +2802,7 @@
         </w:numPr>
       </w:pPr>
       <w:r>
-        <w:t>The Package Manager Console should say that Code First Migrations are enabled for your project</w:t>
+        <w:t xml:space="preserve">Note:  The syntax for adding a migration is “Add-Migration &lt;migration name&gt;”.  </w:t>
       </w:r>
     </w:p>
     <w:p>
@@ -2155,31 +2814,15 @@
         </w:numPr>
       </w:pPr>
       <w:r>
-        <w:t>A “Migrations” folder appears in your Project with a Configuration class</w:t>
-      </w:r>
-    </w:p>
-    <w:p>
-      <w:pPr>
-        <w:pStyle w:val="ListParagraph"/>
-        <w:numPr>
-          <w:ilvl w:val="0"/>
-          <w:numId w:val="9"/>
-        </w:numPr>
-      </w:pPr>
-      <w:r>
-        <w:t xml:space="preserve">Now you can </w:t>
-      </w:r>
-      <w:r>
-        <w:t xml:space="preserve">create </w:t>
-      </w:r>
-      <w:r>
-        <w:t>your</w:t>
-      </w:r>
-      <w:r>
-        <w:t xml:space="preserve"> </w:t>
-      </w:r>
-      <w:r>
-        <w:t>first Migration</w:t>
+        <w:t xml:space="preserve">In the Package Manager Console, run “Add-Migration </w:t>
+      </w:r>
+      <w:proofErr w:type="spellStart"/>
+      <w:r>
+        <w:t>CreatePotluckTables</w:t>
+      </w:r>
+      <w:proofErr w:type="spellEnd"/>
+      <w:r>
+        <w:t>”</w:t>
       </w:r>
     </w:p>
     <w:p>
@@ -2191,38 +2834,6 @@
         </w:numPr>
       </w:pPr>
       <w:r>
-        <w:t xml:space="preserve">Note:  The syntax for adding a migration is “Add-Migration &lt;migration name&gt;”.  </w:t>
-      </w:r>
-    </w:p>
-    <w:p>
-      <w:pPr>
-        <w:pStyle w:val="ListParagraph"/>
-        <w:numPr>
-          <w:ilvl w:val="1"/>
-          <w:numId w:val="9"/>
-        </w:numPr>
-      </w:pPr>
-      <w:r>
-        <w:t xml:space="preserve">In the Package Manager Console, run “Add-Migration </w:t>
-      </w:r>
-      <w:proofErr w:type="spellStart"/>
-      <w:r>
-        <w:t>CreatePotluckTables</w:t>
-      </w:r>
-      <w:proofErr w:type="spellEnd"/>
-      <w:r>
-        <w:t>”</w:t>
-      </w:r>
-    </w:p>
-    <w:p>
-      <w:pPr>
-        <w:pStyle w:val="ListParagraph"/>
-        <w:numPr>
-          <w:ilvl w:val="1"/>
-          <w:numId w:val="9"/>
-        </w:numPr>
-      </w:pPr>
-      <w:r>
         <w:t xml:space="preserve">This creates a </w:t>
       </w:r>
       <w:proofErr w:type="spellStart"/>
@@ -2278,7 +2889,10 @@
         </w:numPr>
       </w:pPr>
       <w:r>
-        <w:t xml:space="preserve">In this case, we wanted our </w:t>
+        <w:t>Notice that i</w:t>
+      </w:r>
+      <w:r>
+        <w:t xml:space="preserve">n this case, our </w:t>
       </w:r>
       <w:proofErr w:type="spellStart"/>
       <w:r>
@@ -2286,7 +2900,32 @@
       </w:r>
       <w:proofErr w:type="spellEnd"/>
       <w:r>
-        <w:t xml:space="preserve"> columns to have a Unique Index, since those are our Alternate Keys, so we’ll have to add that manually</w:t>
+        <w:t xml:space="preserve"> columns </w:t>
+      </w:r>
+      <w:r>
+        <w:t xml:space="preserve">need </w:t>
+      </w:r>
+      <w:r>
+        <w:t>to have a Unique Index, since th</w:t>
+      </w:r>
+      <w:r>
+        <w:t xml:space="preserve">ose are our Alternate Keys.  The </w:t>
+      </w:r>
+      <w:proofErr w:type="spellStart"/>
+      <w:r>
+        <w:t>RockCSharpMigrationCodeGenerator</w:t>
+      </w:r>
+      <w:proofErr w:type="spellEnd"/>
+      <w:r>
+        <w:t xml:space="preserve"> does this for you automatically.  If you don’t use the </w:t>
+      </w:r>
+      <w:proofErr w:type="spellStart"/>
+      <w:r>
+        <w:t>RockCSharpMigrationCodeGenerator</w:t>
+      </w:r>
+      <w:proofErr w:type="spellEnd"/>
+      <w:r>
+        <w:t>, you’ll need to add those manually.</w:t>
       </w:r>
     </w:p>
     <w:p>
@@ -2301,7 +2940,23 @@
         <w:t xml:space="preserve">When you are done, the migration </w:t>
       </w:r>
       <w:r>
-        <w:t>will be the code generated by Entity Framework along with a couple of lines of code that we have to add manually.</w:t>
+        <w:t xml:space="preserve">will be the code generated by Entity Framework </w:t>
+      </w:r>
+      <w:r>
+        <w:t xml:space="preserve">(using our special </w:t>
+      </w:r>
+      <w:proofErr w:type="spellStart"/>
+      <w:proofErr w:type="gramStart"/>
+      <w:r>
+        <w:t>RockCSharpMigrationCodeGenerator</w:t>
+      </w:r>
+      <w:proofErr w:type="spellEnd"/>
+      <w:r>
+        <w:t xml:space="preserve"> )</w:t>
+      </w:r>
+      <w:proofErr w:type="gramEnd"/>
+      <w:r>
+        <w:t xml:space="preserve"> plus any edits you need to make.</w:t>
       </w:r>
     </w:p>
     <w:p>
@@ -2382,6 +3037,34 @@
         </w:numPr>
       </w:pPr>
       <w:r>
+        <w:t xml:space="preserve">NOTE:  If you didn’t use the Rock Installer/Upgrader, you’ll need to make sure the Rock core tables get created yourself.  Either by running </w:t>
+      </w:r>
+      <w:proofErr w:type="spellStart"/>
+      <w:r>
+        <w:t>RockWeb</w:t>
+      </w:r>
+      <w:proofErr w:type="spellEnd"/>
+      <w:r>
+        <w:t xml:space="preserve"> now, or do by doing the </w:t>
+      </w:r>
+      <w:proofErr w:type="spellStart"/>
+      <w:r>
+        <w:t>RockCoreConfiguration</w:t>
+      </w:r>
+      <w:proofErr w:type="spellEnd"/>
+      <w:r>
+        <w:t xml:space="preserve"> trick mentioned above.</w:t>
+      </w:r>
+    </w:p>
+    <w:p>
+      <w:pPr>
+        <w:pStyle w:val="ListParagraph"/>
+        <w:numPr>
+          <w:ilvl w:val="1"/>
+          <w:numId w:val="9"/>
+        </w:numPr>
+      </w:pPr>
+      <w:r>
         <w:t>In the Package Manager Console, run “Update-Database”</w:t>
       </w:r>
     </w:p>
@@ -2567,6 +3250,8 @@
           </wp:inline>
         </w:drawing>
       </w:r>
+      <w:bookmarkStart w:id="0" w:name="_GoBack"/>
+      <w:bookmarkEnd w:id="0"/>
     </w:p>
     <w:p>
       <w:pPr>
@@ -2609,7 +3294,13 @@
       </w:r>
       <w:proofErr w:type="gramEnd"/>
       <w:r>
-        <w:t xml:space="preserve"> allows Rock to have multiple migrations coming from multiple plugins (Multi-Tenant Migrations).</w:t>
+        <w:t xml:space="preserve"> allows Rock to have multiple migrations coming from multiple plugins (Mul</w:t>
+      </w:r>
+      <w:r>
+        <w:t>tiple Context</w:t>
+      </w:r>
+      <w:r>
+        <w:t xml:space="preserve"> Migrations).</w:t>
       </w:r>
     </w:p>
     <w:p>
@@ -4545,6 +5236,15 @@
       <w:u w:val="single"/>
     </w:rPr>
   </w:style>
+  <w:style w:type="paragraph" w:styleId="NoSpacing">
+    <w:name w:val="No Spacing"/>
+    <w:uiPriority w:val="1"/>
+    <w:qFormat/>
+    <w:rsid w:val="003B37D0"/>
+    <w:pPr>
+      <w:spacing w:after="0" w:line="240" w:lineRule="auto"/>
+    </w:pPr>
+  </w:style>
 </w:styles>
 </file>
 
@@ -4814,7 +5514,7 @@
 </file>
 
 <file path=customXml/itemProps1.xml><?xml version="1.0" encoding="utf-8"?>
-<ds:datastoreItem xmlns:ds="http://schemas.openxmlformats.org/officeDocument/2006/customXml" ds:itemID="{6A4FBD16-1244-4593-A0F6-04C3A2691718}">
+<ds:datastoreItem xmlns:ds="http://schemas.openxmlformats.org/officeDocument/2006/customXml" ds:itemID="{6CAA375F-CE12-4FCA-9B70-36655B3B04F9}">
   <ds:schemaRefs>
     <ds:schemaRef ds:uri="http://schemas.openxmlformats.org/officeDocument/2006/bibliography"/>
   </ds:schemaRefs>

</xml_diff>